<commit_message>
penambahan materi bab 6
</commit_message>
<xml_diff>
--- a/Resume Buku Studi Kelayakan Bisnis.docx
+++ b/Resume Buku Studi Kelayakan Bisnis.docx
@@ -9457,117 +9457,6 @@
           <w:rFonts w:ascii="Arial" w:hAnsi="Arial" w:cs="Arial"/>
           <w:b/>
         </w:rPr>
-        <w:t>BAB 6 ASPEK MANAJEMEN DAN ORGANISASI</w:t>
-      </w:r>
-    </w:p>
-    <w:p>
-      <w:pPr>
-        <w:pStyle w:val="NoSpacing"/>
-        <w:jc w:val="both"/>
-        <w:rPr>
-          <w:rFonts w:ascii="Arial" w:hAnsi="Arial" w:cs="Arial"/>
-          <w:b/>
-        </w:rPr>
-      </w:pPr>
-      <w:r>
-        <w:rPr>
-          <w:rFonts w:ascii="Arial" w:hAnsi="Arial" w:cs="Arial"/>
-          <w:b/>
-        </w:rPr>
-        <w:t>Pengertian Aspek Manajemen</w:t>
-      </w:r>
-    </w:p>
-    <w:p>
-      <w:pPr>
-        <w:pStyle w:val="NoSpacing"/>
-        <w:jc w:val="both"/>
-        <w:rPr>
-          <w:rFonts w:ascii="Arial" w:hAnsi="Arial" w:cs="Arial"/>
-          <w:b/>
-        </w:rPr>
-      </w:pPr>
-      <w:r>
-        <w:rPr>
-          <w:rFonts w:ascii="Arial" w:hAnsi="Arial" w:cs="Arial"/>
-          <w:b/>
-        </w:rPr>
-        <w:t>Manajemen Pembangunan Proyeksi</w:t>
-      </w:r>
-    </w:p>
-    <w:p>
-      <w:pPr>
-        <w:pStyle w:val="NoSpacing"/>
-        <w:jc w:val="both"/>
-        <w:rPr>
-          <w:rFonts w:ascii="Arial" w:hAnsi="Arial" w:cs="Arial"/>
-          <w:b/>
-        </w:rPr>
-      </w:pPr>
-      <w:r>
-        <w:rPr>
-          <w:rFonts w:ascii="Arial" w:hAnsi="Arial" w:cs="Arial"/>
-          <w:b/>
-        </w:rPr>
-        <w:t>Manajemen Sumber Daya Manusia</w:t>
-      </w:r>
-    </w:p>
-    <w:p>
-      <w:pPr>
-        <w:pStyle w:val="NoSpacing"/>
-        <w:jc w:val="both"/>
-        <w:rPr>
-          <w:rFonts w:ascii="Arial" w:hAnsi="Arial" w:cs="Arial"/>
-          <w:b/>
-        </w:rPr>
-      </w:pPr>
-      <w:r>
-        <w:rPr>
-          <w:rFonts w:ascii="Arial" w:hAnsi="Arial" w:cs="Arial"/>
-          <w:b/>
-        </w:rPr>
-        <w:t>Pengertian Organisasi</w:t>
-      </w:r>
-    </w:p>
-    <w:p>
-      <w:pPr>
-        <w:pStyle w:val="NoSpacing"/>
-        <w:jc w:val="both"/>
-        <w:rPr>
-          <w:rFonts w:ascii="Arial" w:hAnsi="Arial" w:cs="Arial"/>
-          <w:b/>
-        </w:rPr>
-      </w:pPr>
-      <w:r>
-        <w:rPr>
-          <w:rFonts w:ascii="Arial" w:hAnsi="Arial" w:cs="Arial"/>
-          <w:b/>
-        </w:rPr>
-        <w:t>Bentuk-bentuk Organisasi</w:t>
-      </w:r>
-    </w:p>
-    <w:p>
-      <w:pPr>
-        <w:pStyle w:val="NoSpacing"/>
-        <w:jc w:val="both"/>
-        <w:rPr>
-          <w:rFonts w:ascii="Arial" w:hAnsi="Arial" w:cs="Arial"/>
-        </w:rPr>
-      </w:pPr>
-    </w:p>
-    <w:p>
-      <w:pPr>
-        <w:pStyle w:val="NoSpacing"/>
-        <w:jc w:val="both"/>
-        <w:rPr>
-          <w:rFonts w:ascii="Arial" w:hAnsi="Arial" w:cs="Arial"/>
-          <w:b/>
-        </w:rPr>
-      </w:pPr>
-      <w:r>
-        <w:rPr>
-          <w:rFonts w:ascii="Arial" w:hAnsi="Arial" w:cs="Arial"/>
-          <w:b/>
-        </w:rPr>
         <w:br w:type="page"/>
       </w:r>
     </w:p>
@@ -9580,1760 +9469,2238 @@
           <w:b/>
         </w:rPr>
       </w:pPr>
-      <w:r>
-        <w:rPr>
-          <w:rFonts w:ascii="Arial" w:hAnsi="Arial" w:cs="Arial"/>
-          <w:b/>
-        </w:rPr>
-        <w:t>BAB 7 ASPEK EKONOMI DAN SOSIAL</w:t>
-      </w:r>
-    </w:p>
-    <w:p>
-      <w:pPr>
-        <w:pStyle w:val="NoSpacing"/>
-        <w:jc w:val="both"/>
-        <w:rPr>
-          <w:rFonts w:ascii="Arial" w:hAnsi="Arial" w:cs="Arial"/>
-          <w:b/>
-        </w:rPr>
-      </w:pPr>
-      <w:r>
-        <w:rPr>
-          <w:rFonts w:ascii="Arial" w:hAnsi="Arial" w:cs="Arial"/>
-          <w:b/>
-        </w:rPr>
-        <w:t>Pengertian Aspek Ekonomi dan Sosial</w:t>
-      </w:r>
-    </w:p>
-    <w:p>
-      <w:pPr>
-        <w:pStyle w:val="NoSpacing"/>
-        <w:jc w:val="both"/>
-        <w:rPr>
-          <w:rFonts w:ascii="Arial" w:hAnsi="Arial" w:cs="Arial"/>
-        </w:rPr>
-      </w:pPr>
-      <w:r>
-        <w:rPr>
-          <w:rFonts w:ascii="Arial" w:hAnsi="Arial" w:cs="Arial"/>
-        </w:rPr>
-        <w:t>Setiap usaha yang dijalankan</w:t>
-      </w:r>
-      <w:r>
-        <w:rPr>
-          <w:rFonts w:ascii="Arial" w:hAnsi="Arial" w:cs="Arial"/>
-        </w:rPr>
-        <w:t xml:space="preserve"> tentunya akan memberikan dampak positif dan negatif. Dampak positif dan negatif ini akan dapat dirasakan oleh berbagai pihak, baik pengusaha itu sendiri, pemerintah, maupun masyarakat luas. Dalam aspek ekonomi dan sosial, damapak positif yang diberikann dengan adanya investasi lebih ditekankan kepada masyarakat khususnya dan pemerintah pada umumnya.</w:t>
-      </w:r>
-    </w:p>
-    <w:p>
-      <w:pPr>
-        <w:pStyle w:val="NoSpacing"/>
-        <w:jc w:val="both"/>
-        <w:rPr>
-          <w:rFonts w:ascii="Arial" w:hAnsi="Arial" w:cs="Arial"/>
-        </w:rPr>
-      </w:pPr>
-    </w:p>
-    <w:p>
-      <w:pPr>
-        <w:pStyle w:val="NoSpacing"/>
-        <w:jc w:val="both"/>
-        <w:rPr>
-          <w:rFonts w:ascii="Arial" w:hAnsi="Arial" w:cs="Arial"/>
-        </w:rPr>
-      </w:pPr>
-      <w:r>
-        <w:rPr>
-          <w:rFonts w:ascii="Arial" w:hAnsi="Arial" w:cs="Arial"/>
-        </w:rPr>
-        <w:t>Bagi masyarakat adanya investasi ditinjau dari aspek ekonomi adalah akan memberikan peluang untuk meningkatkan pendapatannya. Adapun bagi pemerintah dampak positif yang diperoleh dari aspek ekonomi adalah memberikan pemasukan berupa pendapatan baik bagi pemerintah pusat maupun pemerintah daerah.</w:t>
-      </w:r>
-    </w:p>
-    <w:p>
-      <w:pPr>
-        <w:pStyle w:val="NoSpacing"/>
-        <w:jc w:val="both"/>
-        <w:rPr>
-          <w:rFonts w:ascii="Arial" w:hAnsi="Arial" w:cs="Arial"/>
-        </w:rPr>
-      </w:pPr>
-    </w:p>
-    <w:p>
-      <w:pPr>
-        <w:pStyle w:val="NoSpacing"/>
-        <w:jc w:val="both"/>
-        <w:rPr>
-          <w:rFonts w:ascii="Arial" w:hAnsi="Arial" w:cs="Arial"/>
-        </w:rPr>
-      </w:pPr>
-      <w:r>
-        <w:rPr>
-          <w:rFonts w:ascii="Arial" w:hAnsi="Arial" w:cs="Arial"/>
-        </w:rPr>
-        <w:t>Dampak positif dari aspek sosial bagi masyarakat secara umum adalah tersedianya sarana dan prasarana yang diperlukan</w:t>
-      </w:r>
-      <w:r>
-        <w:rPr>
-          <w:rFonts w:ascii="Arial" w:hAnsi="Arial" w:cs="Arial"/>
-        </w:rPr>
-        <w:t xml:space="preserve"> seperti pembangunan jalan, jembatan, sekolah, rumah sakit, tempat ibadah, dan sebagainya.</w:t>
-      </w:r>
-    </w:p>
-    <w:p>
-      <w:pPr>
-        <w:pStyle w:val="NoSpacing"/>
-        <w:jc w:val="both"/>
-        <w:rPr>
-          <w:rFonts w:ascii="Arial" w:hAnsi="Arial" w:cs="Arial"/>
-        </w:rPr>
-      </w:pPr>
-    </w:p>
-    <w:p>
-      <w:pPr>
-        <w:pStyle w:val="NoSpacing"/>
-        <w:jc w:val="both"/>
-        <w:rPr>
-          <w:rFonts w:ascii="Arial" w:hAnsi="Arial" w:cs="Arial"/>
-        </w:rPr>
-      </w:pPr>
-      <w:r>
-        <w:rPr>
-          <w:rFonts w:ascii="Arial" w:hAnsi="Arial" w:cs="Arial"/>
-        </w:rPr>
-        <w:t>Diharapkan dari aspek ekonomi dan sosial, suatu kegiatan usaha yang akan dijalankan akan memberikan dampak positif yang lebih banyak, dengan kata lain lebih memberikan lebih banyak manfaat dibandingkan mudharatnya</w:t>
-      </w:r>
-    </w:p>
-    <w:p>
-      <w:pPr>
-        <w:pStyle w:val="NoSpacing"/>
-        <w:jc w:val="both"/>
-        <w:rPr>
-          <w:rFonts w:ascii="Arial" w:hAnsi="Arial" w:cs="Arial"/>
-        </w:rPr>
-      </w:pPr>
-    </w:p>
-    <w:p>
-      <w:pPr>
-        <w:pStyle w:val="NoSpacing"/>
-        <w:jc w:val="both"/>
-        <w:rPr>
-          <w:rFonts w:ascii="Arial" w:hAnsi="Arial" w:cs="Arial"/>
-        </w:rPr>
-      </w:pPr>
-    </w:p>
-    <w:p>
-      <w:pPr>
-        <w:pStyle w:val="NoSpacing"/>
-        <w:jc w:val="both"/>
-        <w:rPr>
-          <w:rFonts w:ascii="Arial" w:hAnsi="Arial" w:cs="Arial"/>
-          <w:b/>
-        </w:rPr>
-      </w:pPr>
-      <w:r>
-        <w:rPr>
-          <w:rFonts w:ascii="Arial" w:hAnsi="Arial" w:cs="Arial"/>
-          <w:b/>
-        </w:rPr>
-        <w:t>Dampak yang Timbul</w:t>
-      </w:r>
-    </w:p>
-    <w:p>
-      <w:pPr>
-        <w:pStyle w:val="NoSpacing"/>
-        <w:jc w:val="both"/>
-        <w:rPr>
-          <w:rFonts w:ascii="Arial" w:hAnsi="Arial" w:cs="Arial"/>
-        </w:rPr>
-      </w:pPr>
-      <w:r>
-        <w:rPr>
-          <w:rFonts w:ascii="Arial" w:hAnsi="Arial" w:cs="Arial"/>
-        </w:rPr>
-        <w:t>Secara garis besar dampak dari aspek ekonomi dengan adanya suatu usaha atau investasi, misalnya pendirian suatu pabrik, antara lain:</w:t>
-      </w:r>
-    </w:p>
-    <w:p>
-      <w:pPr>
-        <w:pStyle w:val="NoSpacing"/>
-        <w:numPr>
-          <w:ilvl w:val="0"/>
-          <w:numId w:val="3"/>
-        </w:numPr>
-        <w:ind w:left="426"/>
-        <w:jc w:val="both"/>
-        <w:rPr>
-          <w:rFonts w:ascii="Arial" w:hAnsi="Arial" w:cs="Arial"/>
-        </w:rPr>
-      </w:pPr>
-      <w:r>
-        <w:rPr>
-          <w:rFonts w:ascii="Arial" w:hAnsi="Arial" w:cs="Arial"/>
-        </w:rPr>
-        <w:t>Dapat meningkatkan ekonomi rumah tangga melalui:</w:t>
-      </w:r>
-    </w:p>
-    <w:p>
-      <w:pPr>
-        <w:pStyle w:val="NoSpacing"/>
-        <w:numPr>
-          <w:ilvl w:val="1"/>
-          <w:numId w:val="3"/>
-        </w:numPr>
-        <w:ind w:left="851"/>
-        <w:jc w:val="both"/>
-        <w:rPr>
-          <w:rFonts w:ascii="Arial" w:hAnsi="Arial" w:cs="Arial"/>
-        </w:rPr>
-      </w:pPr>
-      <w:r>
-        <w:rPr>
-          <w:rFonts w:ascii="Arial" w:hAnsi="Arial" w:cs="Arial"/>
-        </w:rPr>
-        <w:t>Peningkatan tingkat pendapatan keluarga</w:t>
-      </w:r>
-      <w:r>
-        <w:rPr>
-          <w:rFonts w:ascii="Arial" w:hAnsi="Arial" w:cs="Arial"/>
-        </w:rPr>
-        <w:t>;</w:t>
-      </w:r>
-    </w:p>
-    <w:p>
-      <w:pPr>
-        <w:pStyle w:val="NoSpacing"/>
-        <w:numPr>
-          <w:ilvl w:val="1"/>
-          <w:numId w:val="3"/>
-        </w:numPr>
-        <w:ind w:left="851"/>
-        <w:jc w:val="both"/>
-        <w:rPr>
-          <w:rFonts w:ascii="Arial" w:hAnsi="Arial" w:cs="Arial"/>
-        </w:rPr>
-      </w:pPr>
-      <w:r>
-        <w:rPr>
-          <w:rFonts w:ascii="Arial" w:hAnsi="Arial" w:cs="Arial"/>
-        </w:rPr>
-        <w:t>Perubahan pola nafkah</w:t>
-      </w:r>
-      <w:r>
-        <w:rPr>
-          <w:rFonts w:ascii="Arial" w:hAnsi="Arial" w:cs="Arial"/>
-        </w:rPr>
-        <w:t>;</w:t>
-      </w:r>
-    </w:p>
-    <w:p>
-      <w:pPr>
-        <w:pStyle w:val="NoSpacing"/>
-        <w:numPr>
-          <w:ilvl w:val="1"/>
-          <w:numId w:val="3"/>
-        </w:numPr>
-        <w:ind w:left="851"/>
-        <w:jc w:val="both"/>
-        <w:rPr>
-          <w:rFonts w:ascii="Arial" w:hAnsi="Arial" w:cs="Arial"/>
-        </w:rPr>
-      </w:pPr>
-      <w:r>
-        <w:rPr>
-          <w:rFonts w:ascii="Arial" w:hAnsi="Arial" w:cs="Arial"/>
-        </w:rPr>
-        <w:t>Adanya pola nafkah ganda</w:t>
-      </w:r>
-      <w:r>
-        <w:rPr>
-          <w:rFonts w:ascii="Arial" w:hAnsi="Arial" w:cs="Arial"/>
-        </w:rPr>
-        <w:t>;</w:t>
-      </w:r>
-    </w:p>
-    <w:p>
-      <w:pPr>
-        <w:pStyle w:val="NoSpacing"/>
-        <w:numPr>
-          <w:ilvl w:val="1"/>
-          <w:numId w:val="3"/>
-        </w:numPr>
-        <w:ind w:left="851"/>
-        <w:jc w:val="both"/>
-        <w:rPr>
-          <w:rFonts w:ascii="Arial" w:hAnsi="Arial" w:cs="Arial"/>
-        </w:rPr>
-      </w:pPr>
-      <w:r>
-        <w:rPr>
-          <w:rFonts w:ascii="Arial" w:hAnsi="Arial" w:cs="Arial"/>
-        </w:rPr>
-        <w:t>Tersedianya jumlah dan ragam produk barang dan jasa di masyarakat</w:t>
-      </w:r>
-      <w:r>
-        <w:rPr>
-          <w:rFonts w:ascii="Arial" w:hAnsi="Arial" w:cs="Arial"/>
-        </w:rPr>
-        <w:t>;</w:t>
-      </w:r>
-    </w:p>
-    <w:p>
-      <w:pPr>
-        <w:pStyle w:val="NoSpacing"/>
-        <w:numPr>
-          <w:ilvl w:val="1"/>
-          <w:numId w:val="3"/>
-        </w:numPr>
-        <w:ind w:left="851"/>
-        <w:jc w:val="both"/>
-        <w:rPr>
-          <w:rFonts w:ascii="Arial" w:hAnsi="Arial" w:cs="Arial"/>
-        </w:rPr>
-      </w:pPr>
-      <w:r>
-        <w:rPr>
-          <w:rFonts w:ascii="Arial" w:hAnsi="Arial" w:cs="Arial"/>
-        </w:rPr>
-        <w:t>Membuka kesempatan kerja bagi masyarakat</w:t>
-      </w:r>
-      <w:r>
-        <w:rPr>
-          <w:rFonts w:ascii="Arial" w:hAnsi="Arial" w:cs="Arial"/>
-        </w:rPr>
-        <w:t>;</w:t>
-      </w:r>
-    </w:p>
-    <w:p>
-      <w:pPr>
-        <w:pStyle w:val="NoSpacing"/>
-        <w:numPr>
-          <w:ilvl w:val="1"/>
-          <w:numId w:val="3"/>
-        </w:numPr>
-        <w:ind w:left="851"/>
-        <w:jc w:val="both"/>
-        <w:rPr>
-          <w:rFonts w:ascii="Arial" w:hAnsi="Arial" w:cs="Arial"/>
-        </w:rPr>
-      </w:pPr>
-      <w:r>
-        <w:rPr>
-          <w:rFonts w:ascii="Arial" w:hAnsi="Arial" w:cs="Arial"/>
-        </w:rPr>
-        <w:t>Tersedianya sarana dan prasarana</w:t>
-      </w:r>
-      <w:r>
-        <w:rPr>
-          <w:rFonts w:ascii="Arial" w:hAnsi="Arial" w:cs="Arial"/>
-        </w:rPr>
-        <w:t>.</w:t>
-      </w:r>
-    </w:p>
-    <w:p>
-      <w:pPr>
-        <w:pStyle w:val="NoSpacing"/>
-        <w:ind w:left="851"/>
-        <w:jc w:val="both"/>
-        <w:rPr>
-          <w:rFonts w:ascii="Arial" w:hAnsi="Arial" w:cs="Arial"/>
-        </w:rPr>
-      </w:pPr>
-    </w:p>
-    <w:p>
-      <w:pPr>
-        <w:pStyle w:val="NoSpacing"/>
-        <w:numPr>
-          <w:ilvl w:val="0"/>
-          <w:numId w:val="3"/>
-        </w:numPr>
-        <w:ind w:left="426"/>
-        <w:jc w:val="both"/>
-        <w:rPr>
-          <w:rFonts w:ascii="Arial" w:hAnsi="Arial" w:cs="Arial"/>
-        </w:rPr>
-      </w:pPr>
-      <w:r>
-        <w:rPr>
-          <w:rFonts w:ascii="Arial" w:hAnsi="Arial" w:cs="Arial"/>
-        </w:rPr>
-        <w:t>Menggali, mengatur, dan menggunakan ekonomi sumber daya alam melalui:</w:t>
-      </w:r>
-    </w:p>
-    <w:p>
-      <w:pPr>
-        <w:pStyle w:val="NoSpacing"/>
-        <w:numPr>
-          <w:ilvl w:val="1"/>
-          <w:numId w:val="3"/>
-        </w:numPr>
-        <w:ind w:left="851"/>
-        <w:jc w:val="both"/>
-        <w:rPr>
-          <w:rFonts w:ascii="Arial" w:hAnsi="Arial" w:cs="Arial"/>
-        </w:rPr>
-      </w:pPr>
-      <w:r>
-        <w:rPr>
-          <w:rFonts w:ascii="Arial" w:hAnsi="Arial" w:cs="Arial"/>
-        </w:rPr>
-        <w:t>Pemilikan dan penguasaan sumber daya alam yang teratur</w:t>
-      </w:r>
-      <w:r>
-        <w:rPr>
-          <w:rFonts w:ascii="Arial" w:hAnsi="Arial" w:cs="Arial"/>
-        </w:rPr>
-        <w:t>;</w:t>
-      </w:r>
-    </w:p>
-    <w:p>
-      <w:pPr>
-        <w:pStyle w:val="NoSpacing"/>
-        <w:numPr>
-          <w:ilvl w:val="1"/>
-          <w:numId w:val="3"/>
-        </w:numPr>
-        <w:ind w:left="851"/>
-        <w:jc w:val="both"/>
-        <w:rPr>
-          <w:rFonts w:ascii="Arial" w:hAnsi="Arial" w:cs="Arial"/>
-        </w:rPr>
-      </w:pPr>
-      <w:r>
-        <w:rPr>
-          <w:rFonts w:ascii="Arial" w:hAnsi="Arial" w:cs="Arial"/>
-        </w:rPr>
-        <w:t>Penggunaan lahan yang efektif dan efisien</w:t>
-      </w:r>
-      <w:r>
-        <w:rPr>
-          <w:rFonts w:ascii="Arial" w:hAnsi="Arial" w:cs="Arial"/>
-        </w:rPr>
-        <w:t>;</w:t>
-      </w:r>
-    </w:p>
-    <w:p>
-      <w:pPr>
-        <w:pStyle w:val="NoSpacing"/>
-        <w:numPr>
-          <w:ilvl w:val="1"/>
-          <w:numId w:val="3"/>
-        </w:numPr>
-        <w:ind w:left="851"/>
-        <w:jc w:val="both"/>
-        <w:rPr>
-          <w:rFonts w:ascii="Arial" w:hAnsi="Arial" w:cs="Arial"/>
-        </w:rPr>
-      </w:pPr>
-      <w:r>
-        <w:rPr>
-          <w:rFonts w:ascii="Arial" w:hAnsi="Arial" w:cs="Arial"/>
-        </w:rPr>
-        <w:t>Peningkatan nilai tambah sumber daya alam</w:t>
-      </w:r>
-      <w:r>
-        <w:rPr>
-          <w:rFonts w:ascii="Arial" w:hAnsi="Arial" w:cs="Arial"/>
-        </w:rPr>
-        <w:t>;</w:t>
-      </w:r>
-    </w:p>
-    <w:p>
-      <w:pPr>
-        <w:pStyle w:val="NoSpacing"/>
-        <w:numPr>
-          <w:ilvl w:val="1"/>
-          <w:numId w:val="3"/>
-        </w:numPr>
-        <w:ind w:left="851"/>
-        <w:jc w:val="both"/>
-        <w:rPr>
-          <w:rFonts w:ascii="Arial" w:hAnsi="Arial" w:cs="Arial"/>
-        </w:rPr>
-      </w:pPr>
-      <w:r>
-        <w:rPr>
-          <w:rFonts w:ascii="Arial" w:hAnsi="Arial" w:cs="Arial"/>
-        </w:rPr>
-        <w:t>Peningkatan sumber daya alam lainnya yang belum terjamah terutama untuk wilayah yang masih terisolasi.</w:t>
-      </w:r>
-    </w:p>
-    <w:p>
-      <w:pPr>
-        <w:pStyle w:val="NoSpacing"/>
-        <w:ind w:left="851"/>
-        <w:jc w:val="both"/>
-        <w:rPr>
-          <w:rFonts w:ascii="Arial" w:hAnsi="Arial" w:cs="Arial"/>
-        </w:rPr>
-      </w:pPr>
-    </w:p>
-    <w:p>
-      <w:pPr>
-        <w:pStyle w:val="NoSpacing"/>
-        <w:numPr>
-          <w:ilvl w:val="0"/>
-          <w:numId w:val="3"/>
-        </w:numPr>
-        <w:ind w:left="426"/>
-        <w:jc w:val="both"/>
-        <w:rPr>
-          <w:rFonts w:ascii="Arial" w:hAnsi="Arial" w:cs="Arial"/>
-        </w:rPr>
-      </w:pPr>
-      <w:r>
-        <w:rPr>
-          <w:rFonts w:ascii="Arial" w:hAnsi="Arial" w:cs="Arial"/>
-        </w:rPr>
-        <w:t>Meningkatkan perekonomian pemerintah baik lokal maupun regional melalui:</w:t>
-      </w:r>
-    </w:p>
-    <w:p>
-      <w:pPr>
-        <w:pStyle w:val="NoSpacing"/>
-        <w:numPr>
-          <w:ilvl w:val="1"/>
-          <w:numId w:val="3"/>
-        </w:numPr>
-        <w:ind w:left="851"/>
-        <w:jc w:val="both"/>
-        <w:rPr>
-          <w:rFonts w:ascii="Arial" w:hAnsi="Arial" w:cs="Arial"/>
-        </w:rPr>
-      </w:pPr>
-      <w:r>
-        <w:rPr>
-          <w:rFonts w:ascii="Arial" w:hAnsi="Arial" w:cs="Arial"/>
-        </w:rPr>
-        <w:t>Menambah peluan dan kesempatan kerja bagi masyarakat;</w:t>
-      </w:r>
-    </w:p>
-    <w:p>
-      <w:pPr>
-        <w:pStyle w:val="NoSpacing"/>
-        <w:numPr>
-          <w:ilvl w:val="1"/>
-          <w:numId w:val="3"/>
-        </w:numPr>
-        <w:ind w:left="851"/>
-        <w:jc w:val="both"/>
-        <w:rPr>
-          <w:rFonts w:ascii="Arial" w:hAnsi="Arial" w:cs="Arial"/>
-        </w:rPr>
-      </w:pPr>
-      <w:r>
-        <w:rPr>
-          <w:rFonts w:ascii="Arial" w:hAnsi="Arial" w:cs="Arial"/>
-        </w:rPr>
-        <w:t>Memberikan nilai tambah proses manufaktur;</w:t>
-      </w:r>
-    </w:p>
-    <w:p>
-      <w:pPr>
-        <w:pStyle w:val="NoSpacing"/>
-        <w:numPr>
-          <w:ilvl w:val="1"/>
-          <w:numId w:val="3"/>
-        </w:numPr>
-        <w:ind w:left="851"/>
-        <w:jc w:val="both"/>
-        <w:rPr>
-          <w:rFonts w:ascii="Arial" w:hAnsi="Arial" w:cs="Arial"/>
-        </w:rPr>
-      </w:pPr>
-      <w:r>
-        <w:rPr>
-          <w:rFonts w:ascii="Arial" w:hAnsi="Arial" w:cs="Arial"/>
-        </w:rPr>
-        <w:t>Menambah jenis dan jumlah aktivitas ekonomi non formal di masyarakat;</w:t>
-      </w:r>
-    </w:p>
-    <w:p>
-      <w:pPr>
-        <w:pStyle w:val="NoSpacing"/>
-        <w:numPr>
-          <w:ilvl w:val="1"/>
-          <w:numId w:val="3"/>
-        </w:numPr>
-        <w:ind w:left="851"/>
-        <w:jc w:val="both"/>
-        <w:rPr>
-          <w:rFonts w:ascii="Arial" w:hAnsi="Arial" w:cs="Arial"/>
-        </w:rPr>
-      </w:pPr>
-      <w:r>
-        <w:rPr>
-          <w:rFonts w:ascii="Arial" w:hAnsi="Arial" w:cs="Arial"/>
-        </w:rPr>
-        <w:t>Pemerataan pendistribusian pendapatan;</w:t>
-      </w:r>
-    </w:p>
-    <w:p>
-      <w:pPr>
-        <w:pStyle w:val="NoSpacing"/>
-        <w:numPr>
-          <w:ilvl w:val="1"/>
-          <w:numId w:val="3"/>
-        </w:numPr>
-        <w:ind w:left="851"/>
-        <w:jc w:val="both"/>
-        <w:rPr>
-          <w:rFonts w:ascii="Arial" w:hAnsi="Arial" w:cs="Arial"/>
-        </w:rPr>
-      </w:pPr>
-      <w:r>
-        <w:rPr>
-          <w:rFonts w:ascii="Arial" w:hAnsi="Arial" w:cs="Arial"/>
-        </w:rPr>
-        <w:t>Menimbulkan efek ganda ekonomi;</w:t>
-      </w:r>
-    </w:p>
-    <w:p>
-      <w:pPr>
-        <w:pStyle w:val="NoSpacing"/>
-        <w:numPr>
-          <w:ilvl w:val="1"/>
-          <w:numId w:val="3"/>
-        </w:numPr>
-        <w:ind w:left="851"/>
-        <w:jc w:val="both"/>
-        <w:rPr>
-          <w:rFonts w:ascii="Arial" w:hAnsi="Arial" w:cs="Arial"/>
-        </w:rPr>
-      </w:pPr>
-      <w:r>
-        <w:rPr>
-          <w:rFonts w:ascii="Arial" w:hAnsi="Arial" w:cs="Arial"/>
-        </w:rPr>
-        <w:t>Peningkatan produk domestik bruto (PDB);</w:t>
-      </w:r>
-    </w:p>
-    <w:p>
-      <w:pPr>
-        <w:pStyle w:val="NoSpacing"/>
-        <w:numPr>
-          <w:ilvl w:val="1"/>
-          <w:numId w:val="3"/>
-        </w:numPr>
-        <w:ind w:left="851"/>
-        <w:jc w:val="both"/>
-        <w:rPr>
-          <w:rFonts w:ascii="Arial" w:hAnsi="Arial" w:cs="Arial"/>
-        </w:rPr>
-      </w:pPr>
-      <w:r>
-        <w:rPr>
-          <w:rFonts w:ascii="Arial" w:hAnsi="Arial" w:cs="Arial"/>
-        </w:rPr>
-        <w:t>Peningkatan pendapatan asli daerah (PAD);</w:t>
-      </w:r>
-    </w:p>
-    <w:p>
-      <w:pPr>
-        <w:pStyle w:val="NoSpacing"/>
-        <w:numPr>
-          <w:ilvl w:val="1"/>
-          <w:numId w:val="3"/>
-        </w:numPr>
-        <w:ind w:left="851"/>
-        <w:jc w:val="both"/>
-        <w:rPr>
-          <w:rFonts w:ascii="Arial" w:hAnsi="Arial" w:cs="Arial"/>
-        </w:rPr>
-      </w:pPr>
-      <w:r>
-        <w:rPr>
-          <w:rFonts w:ascii="Arial" w:hAnsi="Arial" w:cs="Arial"/>
-        </w:rPr>
-        <w:t>Menambah pusat-pusa</w:t>
-      </w:r>
-      <w:r>
-        <w:rPr>
-          <w:rFonts w:ascii="Arial" w:hAnsi="Arial" w:cs="Arial"/>
-        </w:rPr>
-        <w:t>t pertumbuhan ekonomi di daerah</w:t>
-      </w:r>
-      <w:r>
-        <w:rPr>
-          <w:rFonts w:ascii="Arial" w:hAnsi="Arial" w:cs="Arial"/>
-        </w:rPr>
-        <w:t xml:space="preserve"> tertentu</w:t>
-      </w:r>
-      <w:r>
-        <w:rPr>
-          <w:rFonts w:ascii="Arial" w:hAnsi="Arial" w:cs="Arial"/>
-        </w:rPr>
-        <w:t>.</w:t>
-      </w:r>
-    </w:p>
-    <w:p>
-      <w:pPr>
-        <w:pStyle w:val="NoSpacing"/>
-        <w:ind w:left="851"/>
-        <w:jc w:val="both"/>
-        <w:rPr>
-          <w:rFonts w:ascii="Arial" w:hAnsi="Arial" w:cs="Arial"/>
-        </w:rPr>
-      </w:pPr>
-    </w:p>
-    <w:p>
-      <w:pPr>
-        <w:pStyle w:val="NoSpacing"/>
-        <w:numPr>
-          <w:ilvl w:val="0"/>
-          <w:numId w:val="3"/>
-        </w:numPr>
-        <w:ind w:left="426"/>
-        <w:jc w:val="both"/>
-        <w:rPr>
-          <w:rFonts w:ascii="Arial" w:hAnsi="Arial" w:cs="Arial"/>
-        </w:rPr>
-      </w:pPr>
-      <w:r>
-        <w:rPr>
-          <w:rFonts w:ascii="Arial" w:hAnsi="Arial" w:cs="Arial"/>
-        </w:rPr>
-        <w:t>Pengembangan wilayah</w:t>
-      </w:r>
-      <w:r>
-        <w:rPr>
-          <w:rFonts w:ascii="Arial" w:hAnsi="Arial" w:cs="Arial"/>
-        </w:rPr>
-        <w:t xml:space="preserve"> melalui</w:t>
-      </w:r>
-      <w:r>
-        <w:rPr>
-          <w:rFonts w:ascii="Arial" w:hAnsi="Arial" w:cs="Arial"/>
-        </w:rPr>
-        <w:t>:</w:t>
-      </w:r>
-    </w:p>
-    <w:p>
-      <w:pPr>
-        <w:pStyle w:val="NoSpacing"/>
-        <w:numPr>
-          <w:ilvl w:val="1"/>
-          <w:numId w:val="3"/>
-        </w:numPr>
-        <w:ind w:left="851"/>
-        <w:jc w:val="both"/>
-        <w:rPr>
-          <w:rFonts w:ascii="Arial" w:hAnsi="Arial" w:cs="Arial"/>
-        </w:rPr>
-      </w:pPr>
-      <w:r>
-        <w:rPr>
-          <w:rFonts w:ascii="Arial" w:hAnsi="Arial" w:cs="Arial"/>
-        </w:rPr>
-        <w:t>Meningkatkan pemerataan pembangunan;</w:t>
-      </w:r>
-    </w:p>
-    <w:p>
-      <w:pPr>
-        <w:pStyle w:val="NoSpacing"/>
-        <w:numPr>
-          <w:ilvl w:val="1"/>
-          <w:numId w:val="3"/>
-        </w:numPr>
-        <w:ind w:left="851"/>
-        <w:jc w:val="both"/>
-        <w:rPr>
-          <w:rFonts w:ascii="Arial" w:hAnsi="Arial" w:cs="Arial"/>
-        </w:rPr>
-      </w:pPr>
-      <w:r>
-        <w:rPr>
-          <w:rFonts w:ascii="Arial" w:hAnsi="Arial" w:cs="Arial"/>
-        </w:rPr>
-        <w:t>Meningkatkan persatuan dan kesatuan bangsa</w:t>
-      </w:r>
-      <w:r>
-        <w:rPr>
-          <w:rFonts w:ascii="Arial" w:hAnsi="Arial" w:cs="Arial"/>
-        </w:rPr>
-        <w:t xml:space="preserve"> di mana dengan adanya proyek baru akan mendatangakan tenaga kerja dari berbagai wilayah dengan latar belakang suku, agama, dan budaya yang berbeda;</w:t>
-      </w:r>
-    </w:p>
-    <w:p>
-      <w:pPr>
-        <w:pStyle w:val="NoSpacing"/>
-        <w:numPr>
-          <w:ilvl w:val="1"/>
-          <w:numId w:val="3"/>
-        </w:numPr>
-        <w:ind w:left="851"/>
-        <w:jc w:val="both"/>
-        <w:rPr>
-          <w:rFonts w:ascii="Arial" w:hAnsi="Arial" w:cs="Arial"/>
-        </w:rPr>
-      </w:pPr>
-      <w:r>
-        <w:rPr>
-          <w:rFonts w:ascii="Arial" w:hAnsi="Arial" w:cs="Arial"/>
-        </w:rPr>
-        <w:t>Terbukanya lingkungan pergaulan dengan adanya pembukaan suatu wilayah;</w:t>
-      </w:r>
-    </w:p>
-    <w:p>
-      <w:pPr>
-        <w:pStyle w:val="NoSpacing"/>
-        <w:numPr>
-          <w:ilvl w:val="1"/>
-          <w:numId w:val="3"/>
-        </w:numPr>
-        <w:ind w:left="851"/>
-        <w:jc w:val="both"/>
-        <w:rPr>
-          <w:rFonts w:ascii="Arial" w:hAnsi="Arial" w:cs="Arial"/>
-        </w:rPr>
-      </w:pPr>
-      <w:r>
-        <w:rPr>
-          <w:rFonts w:ascii="Arial" w:hAnsi="Arial" w:cs="Arial"/>
-        </w:rPr>
-        <w:t>Membuka isolasi wilayah dan cakrawala bagi penduduk.</w:t>
-      </w:r>
-    </w:p>
-    <w:p>
-      <w:pPr>
-        <w:pStyle w:val="NoSpacing"/>
-        <w:jc w:val="both"/>
-        <w:rPr>
-          <w:rFonts w:ascii="Arial" w:hAnsi="Arial" w:cs="Arial"/>
-          <w:b/>
-        </w:rPr>
-      </w:pPr>
-    </w:p>
-    <w:p>
-      <w:pPr>
-        <w:pStyle w:val="NoSpacing"/>
-        <w:jc w:val="both"/>
-        <w:rPr>
-          <w:rFonts w:ascii="Arial" w:hAnsi="Arial" w:cs="Arial"/>
-          <w:b/>
-        </w:rPr>
-      </w:pPr>
-      <w:r>
-        <w:rPr>
-          <w:rFonts w:ascii="Arial" w:hAnsi="Arial" w:cs="Arial"/>
-          <w:b/>
-        </w:rPr>
-        <w:t>Peningkatan Pendapatan Nasional</w:t>
-      </w:r>
-    </w:p>
-    <w:p>
-      <w:pPr>
-        <w:pStyle w:val="NoSpacing"/>
-        <w:jc w:val="both"/>
-        <w:rPr>
-          <w:rFonts w:ascii="Arial" w:hAnsi="Arial" w:cs="Arial"/>
-        </w:rPr>
-      </w:pPr>
-      <w:r>
-        <w:rPr>
-          <w:rFonts w:ascii="Arial" w:hAnsi="Arial" w:cs="Arial"/>
-        </w:rPr>
-        <w:t>Untuk menghitung pendapatan nasional dapat dilakukan melalui tiga cara, yaitu:</w:t>
-      </w:r>
-    </w:p>
-    <w:p>
-      <w:pPr>
-        <w:pStyle w:val="NoSpacing"/>
-        <w:numPr>
-          <w:ilvl w:val="0"/>
-          <w:numId w:val="3"/>
-        </w:numPr>
-        <w:ind w:left="426"/>
-        <w:jc w:val="both"/>
-        <w:rPr>
-          <w:rFonts w:ascii="Arial" w:hAnsi="Arial" w:cs="Arial"/>
-        </w:rPr>
-      </w:pPr>
-      <w:r>
-        <w:rPr>
-          <w:rFonts w:ascii="Arial" w:hAnsi="Arial" w:cs="Arial"/>
-        </w:rPr>
-        <w:t>Pendekatan produksi;</w:t>
-      </w:r>
-    </w:p>
-    <w:p>
-      <w:pPr>
-        <w:pStyle w:val="NoSpacing"/>
-        <w:numPr>
-          <w:ilvl w:val="0"/>
-          <w:numId w:val="3"/>
-        </w:numPr>
-        <w:ind w:left="426"/>
-        <w:jc w:val="both"/>
-        <w:rPr>
-          <w:rFonts w:ascii="Arial" w:hAnsi="Arial" w:cs="Arial"/>
-        </w:rPr>
-      </w:pPr>
-      <w:r>
-        <w:rPr>
-          <w:rFonts w:ascii="Arial" w:hAnsi="Arial" w:cs="Arial"/>
-        </w:rPr>
-        <w:t>Pendekatan pengeluaran;</w:t>
-      </w:r>
-    </w:p>
-    <w:p>
-      <w:pPr>
-        <w:pStyle w:val="NoSpacing"/>
-        <w:numPr>
-          <w:ilvl w:val="0"/>
-          <w:numId w:val="3"/>
-        </w:numPr>
-        <w:ind w:left="426"/>
-        <w:jc w:val="both"/>
-        <w:rPr>
-          <w:rFonts w:ascii="Arial" w:hAnsi="Arial" w:cs="Arial"/>
-        </w:rPr>
-      </w:pPr>
-      <w:r>
-        <w:rPr>
-          <w:rFonts w:ascii="Arial" w:hAnsi="Arial" w:cs="Arial"/>
-        </w:rPr>
-        <w:t>Pendekatan pendapatan.</w:t>
-      </w:r>
-    </w:p>
-    <w:p>
-      <w:pPr>
-        <w:pStyle w:val="NoSpacing"/>
-        <w:jc w:val="both"/>
-        <w:rPr>
-          <w:rFonts w:ascii="Arial" w:hAnsi="Arial" w:cs="Arial"/>
-        </w:rPr>
-      </w:pPr>
-    </w:p>
-    <w:p>
-      <w:pPr>
-        <w:pStyle w:val="NoSpacing"/>
-        <w:jc w:val="both"/>
-        <w:rPr>
-          <w:rFonts w:ascii="Arial" w:hAnsi="Arial" w:cs="Arial"/>
-        </w:rPr>
-      </w:pPr>
-      <w:r>
-        <w:rPr>
-          <w:rFonts w:ascii="Arial" w:hAnsi="Arial" w:cs="Arial"/>
-        </w:rPr>
-        <w:t xml:space="preserve">Yang </w:t>
-      </w:r>
-      <w:r>
-        <w:rPr>
-          <w:rFonts w:ascii="Arial" w:hAnsi="Arial" w:cs="Arial"/>
-        </w:rPr>
-        <w:t xml:space="preserve">dimaksud dengan pendapatan nasional dengan pendekatan produksi adalah </w:t>
-      </w:r>
-      <w:r>
-        <w:rPr>
-          <w:rFonts w:ascii="Arial" w:hAnsi="Arial" w:cs="Arial"/>
-          <w:i/>
-        </w:rPr>
-        <w:t>nilai seluruh barang dan jasa yang dihasilkan oleh suatu negara</w:t>
-      </w:r>
-      <w:r>
-        <w:rPr>
-          <w:rFonts w:ascii="Arial" w:hAnsi="Arial" w:cs="Arial"/>
-          <w:i/>
-        </w:rPr>
-        <w:t xml:space="preserve"> dalam satu tahun tertentu</w:t>
-      </w:r>
-      <w:r>
-        <w:rPr>
-          <w:rFonts w:ascii="Arial" w:hAnsi="Arial" w:cs="Arial"/>
-        </w:rPr>
-        <w:t>. Cara menghitung pendapatan nasional dengan pendekatan produksi adalah dengan menjumlahkan nilai tambah yang diwujudkan oleh lapangan usaha (sektor ekonomi) dalam perekonomian.</w:t>
-      </w:r>
-    </w:p>
-    <w:p>
-      <w:pPr>
-        <w:pStyle w:val="NoSpacing"/>
-        <w:jc w:val="both"/>
-        <w:rPr>
-          <w:rFonts w:ascii="Arial" w:hAnsi="Arial" w:cs="Arial"/>
-        </w:rPr>
-      </w:pPr>
-    </w:p>
-    <w:p>
-      <w:pPr>
-        <w:pStyle w:val="NoSpacing"/>
-        <w:jc w:val="both"/>
-        <w:rPr>
-          <w:rFonts w:ascii="Arial" w:hAnsi="Arial" w:cs="Arial"/>
-        </w:rPr>
-      </w:pPr>
-      <w:r>
-        <w:rPr>
-          <w:rFonts w:ascii="Arial" w:hAnsi="Arial" w:cs="Arial"/>
-        </w:rPr>
-        <w:t xml:space="preserve">Pada umumnya lapangan </w:t>
-      </w:r>
-      <w:r>
-        <w:rPr>
-          <w:rFonts w:ascii="Arial" w:hAnsi="Arial" w:cs="Arial"/>
-        </w:rPr>
-        <w:t>usaha (sektor ekonomi) untuk menghitung pendapatan nasional ada 11 sektor, yaitu:</w:t>
-      </w:r>
-    </w:p>
-    <w:p>
-      <w:pPr>
-        <w:pStyle w:val="NoSpacing"/>
-        <w:numPr>
-          <w:ilvl w:val="0"/>
-          <w:numId w:val="3"/>
-        </w:numPr>
-        <w:ind w:left="426"/>
-        <w:jc w:val="both"/>
-        <w:rPr>
-          <w:rFonts w:ascii="Arial" w:hAnsi="Arial" w:cs="Arial"/>
-        </w:rPr>
-      </w:pPr>
-      <w:r>
-        <w:rPr>
-          <w:rFonts w:ascii="Arial" w:hAnsi="Arial" w:cs="Arial"/>
-        </w:rPr>
-        <w:t>Pertanian, peternakan, kehutanan, dan perikanan;</w:t>
-      </w:r>
-    </w:p>
-    <w:p>
-      <w:pPr>
-        <w:pStyle w:val="NoSpacing"/>
-        <w:numPr>
-          <w:ilvl w:val="0"/>
-          <w:numId w:val="3"/>
-        </w:numPr>
-        <w:ind w:left="426"/>
-        <w:jc w:val="both"/>
-        <w:rPr>
-          <w:rFonts w:ascii="Arial" w:hAnsi="Arial" w:cs="Arial"/>
-        </w:rPr>
-      </w:pPr>
-      <w:r>
-        <w:rPr>
-          <w:rFonts w:ascii="Arial" w:hAnsi="Arial" w:cs="Arial"/>
-        </w:rPr>
-        <w:t>Pertambangan dan penggalian;</w:t>
-      </w:r>
-    </w:p>
-    <w:p>
-      <w:pPr>
-        <w:pStyle w:val="NoSpacing"/>
-        <w:numPr>
-          <w:ilvl w:val="0"/>
-          <w:numId w:val="3"/>
-        </w:numPr>
-        <w:ind w:left="426"/>
-        <w:jc w:val="both"/>
-        <w:rPr>
-          <w:rFonts w:ascii="Arial" w:hAnsi="Arial" w:cs="Arial"/>
-        </w:rPr>
-      </w:pPr>
-      <w:r>
-        <w:rPr>
-          <w:rFonts w:ascii="Arial" w:hAnsi="Arial" w:cs="Arial"/>
-        </w:rPr>
-        <w:t>Industri pengolahan;</w:t>
-      </w:r>
-    </w:p>
-    <w:p>
-      <w:pPr>
-        <w:pStyle w:val="NoSpacing"/>
-        <w:numPr>
-          <w:ilvl w:val="0"/>
-          <w:numId w:val="3"/>
-        </w:numPr>
-        <w:ind w:left="426"/>
-        <w:jc w:val="both"/>
-        <w:rPr>
-          <w:rFonts w:ascii="Arial" w:hAnsi="Arial" w:cs="Arial"/>
-        </w:rPr>
-      </w:pPr>
-      <w:r>
-        <w:rPr>
-          <w:rFonts w:ascii="Arial" w:hAnsi="Arial" w:cs="Arial"/>
-        </w:rPr>
-        <w:t>Listrik, jasa, dan air minum;</w:t>
-      </w:r>
-    </w:p>
-    <w:p>
-      <w:pPr>
-        <w:pStyle w:val="NoSpacing"/>
-        <w:numPr>
-          <w:ilvl w:val="0"/>
-          <w:numId w:val="3"/>
-        </w:numPr>
-        <w:ind w:left="426"/>
-        <w:jc w:val="both"/>
-        <w:rPr>
-          <w:rFonts w:ascii="Arial" w:hAnsi="Arial" w:cs="Arial"/>
-        </w:rPr>
-      </w:pPr>
-      <w:r>
-        <w:rPr>
-          <w:rFonts w:ascii="Arial" w:hAnsi="Arial" w:cs="Arial"/>
-        </w:rPr>
-        <w:t>Bangunan;</w:t>
-      </w:r>
-    </w:p>
-    <w:p>
-      <w:pPr>
-        <w:pStyle w:val="NoSpacing"/>
-        <w:numPr>
-          <w:ilvl w:val="0"/>
-          <w:numId w:val="3"/>
-        </w:numPr>
-        <w:ind w:left="426"/>
-        <w:jc w:val="both"/>
-        <w:rPr>
-          <w:rFonts w:ascii="Arial" w:hAnsi="Arial" w:cs="Arial"/>
-        </w:rPr>
-      </w:pPr>
-      <w:r>
-        <w:rPr>
-          <w:rFonts w:ascii="Arial" w:hAnsi="Arial" w:cs="Arial"/>
-        </w:rPr>
-        <w:t>Perdanganan, hotel, dan restoran;</w:t>
-      </w:r>
-    </w:p>
-    <w:p>
-      <w:pPr>
-        <w:pStyle w:val="NoSpacing"/>
-        <w:numPr>
-          <w:ilvl w:val="0"/>
-          <w:numId w:val="3"/>
-        </w:numPr>
-        <w:ind w:left="426"/>
-        <w:jc w:val="both"/>
-        <w:rPr>
-          <w:rFonts w:ascii="Arial" w:hAnsi="Arial" w:cs="Arial"/>
-        </w:rPr>
-      </w:pPr>
-      <w:r>
-        <w:rPr>
-          <w:rFonts w:ascii="Arial" w:hAnsi="Arial" w:cs="Arial"/>
-        </w:rPr>
-        <w:t>Pengangkutan dan komunikasi;</w:t>
-      </w:r>
-    </w:p>
-    <w:p>
-      <w:pPr>
-        <w:pStyle w:val="NoSpacing"/>
-        <w:numPr>
-          <w:ilvl w:val="0"/>
-          <w:numId w:val="3"/>
-        </w:numPr>
-        <w:ind w:left="426"/>
-        <w:jc w:val="both"/>
-        <w:rPr>
-          <w:rFonts w:ascii="Arial" w:hAnsi="Arial" w:cs="Arial"/>
-        </w:rPr>
-      </w:pPr>
-      <w:r>
-        <w:rPr>
-          <w:rFonts w:ascii="Arial" w:hAnsi="Arial" w:cs="Arial"/>
-        </w:rPr>
-        <w:t>Bank dan lembaga keuangan lainnya;</w:t>
-      </w:r>
-    </w:p>
-    <w:p>
-      <w:pPr>
-        <w:pStyle w:val="NoSpacing"/>
-        <w:numPr>
-          <w:ilvl w:val="0"/>
-          <w:numId w:val="3"/>
-        </w:numPr>
-        <w:ind w:left="426"/>
-        <w:jc w:val="both"/>
-        <w:rPr>
-          <w:rFonts w:ascii="Arial" w:hAnsi="Arial" w:cs="Arial"/>
-        </w:rPr>
-      </w:pPr>
-      <w:r>
-        <w:rPr>
-          <w:rFonts w:ascii="Arial" w:hAnsi="Arial" w:cs="Arial"/>
-        </w:rPr>
-        <w:t>Sewa rumah;</w:t>
-      </w:r>
-    </w:p>
-    <w:p>
-      <w:pPr>
-        <w:pStyle w:val="NoSpacing"/>
-        <w:numPr>
-          <w:ilvl w:val="0"/>
-          <w:numId w:val="3"/>
-        </w:numPr>
-        <w:ind w:left="426"/>
-        <w:jc w:val="both"/>
-        <w:rPr>
-          <w:rFonts w:ascii="Arial" w:hAnsi="Arial" w:cs="Arial"/>
-        </w:rPr>
-      </w:pPr>
-      <w:r>
-        <w:rPr>
-          <w:rFonts w:ascii="Arial" w:hAnsi="Arial" w:cs="Arial"/>
-        </w:rPr>
-        <w:t>Pemerintahan dan pertahanan;</w:t>
-      </w:r>
-    </w:p>
-    <w:p>
-      <w:pPr>
-        <w:pStyle w:val="NoSpacing"/>
-        <w:numPr>
-          <w:ilvl w:val="0"/>
-          <w:numId w:val="3"/>
-        </w:numPr>
-        <w:ind w:left="426"/>
-        <w:jc w:val="both"/>
-        <w:rPr>
-          <w:rFonts w:ascii="Arial" w:hAnsi="Arial" w:cs="Arial"/>
-        </w:rPr>
-      </w:pPr>
-      <w:r>
-        <w:rPr>
-          <w:rFonts w:ascii="Arial" w:hAnsi="Arial" w:cs="Arial"/>
-        </w:rPr>
-        <w:t>Jasa-jasa lainnya.</w:t>
-      </w:r>
-    </w:p>
-    <w:p>
-      <w:pPr>
-        <w:pStyle w:val="NoSpacing"/>
-        <w:jc w:val="both"/>
-        <w:rPr>
-          <w:rFonts w:ascii="Arial" w:hAnsi="Arial" w:cs="Arial"/>
-        </w:rPr>
-      </w:pPr>
-    </w:p>
-    <w:p>
-      <w:pPr>
-        <w:pStyle w:val="NoSpacing"/>
-        <w:jc w:val="both"/>
-        <w:rPr>
-          <w:rFonts w:ascii="Arial" w:hAnsi="Arial" w:cs="Arial"/>
-        </w:rPr>
-      </w:pPr>
-      <w:r>
-        <w:rPr>
-          <w:rFonts w:ascii="Arial" w:hAnsi="Arial" w:cs="Arial"/>
-        </w:rPr>
-        <w:t xml:space="preserve">Kemudian, yang dimaksud dengan pendapatan nasional dengan pendekatan pengeluaran adalah </w:t>
-      </w:r>
-      <w:r>
-        <w:rPr>
-          <w:rFonts w:ascii="Arial" w:hAnsi="Arial" w:cs="Arial"/>
-          <w:i/>
-        </w:rPr>
-        <w:t>pendapatan nasional yang dihitung dengan menjumlahkan seluruh pengeluaran yang dilakukan oleh berbagai golongan masyarakat dalam perekonomian</w:t>
-      </w:r>
-      <w:r>
-        <w:rPr>
-          <w:rFonts w:ascii="Arial" w:hAnsi="Arial" w:cs="Arial"/>
-        </w:rPr>
-        <w:t xml:space="preserve">. </w:t>
-      </w:r>
-    </w:p>
-    <w:p>
-      <w:pPr>
-        <w:pStyle w:val="NoSpacing"/>
-        <w:jc w:val="both"/>
-        <w:rPr>
-          <w:rFonts w:ascii="Arial" w:hAnsi="Arial" w:cs="Arial"/>
-        </w:rPr>
-      </w:pPr>
-    </w:p>
-    <w:p>
-      <w:pPr>
-        <w:pStyle w:val="NoSpacing"/>
-        <w:jc w:val="both"/>
-        <w:rPr>
-          <w:rFonts w:ascii="Arial" w:hAnsi="Arial" w:cs="Arial"/>
-        </w:rPr>
-      </w:pPr>
-      <w:r>
-        <w:rPr>
-          <w:rFonts w:ascii="Arial" w:hAnsi="Arial" w:cs="Arial"/>
-        </w:rPr>
-        <w:t>Pengeluaran yang dimaksud adalah senagai berikut:</w:t>
-      </w:r>
-    </w:p>
-    <w:p>
-      <w:pPr>
-        <w:pStyle w:val="NoSpacing"/>
-        <w:numPr>
-          <w:ilvl w:val="0"/>
-          <w:numId w:val="3"/>
-        </w:numPr>
-        <w:ind w:left="426"/>
-        <w:jc w:val="both"/>
-        <w:rPr>
-          <w:rFonts w:ascii="Arial" w:hAnsi="Arial" w:cs="Arial"/>
-        </w:rPr>
-      </w:pPr>
-      <w:r>
-        <w:rPr>
-          <w:rFonts w:ascii="Arial" w:hAnsi="Arial" w:cs="Arial"/>
-        </w:rPr>
-        <w:t>Pengeluaran konsumsi rumah tangga;</w:t>
-      </w:r>
-    </w:p>
-    <w:p>
-      <w:pPr>
-        <w:pStyle w:val="NoSpacing"/>
-        <w:numPr>
-          <w:ilvl w:val="0"/>
-          <w:numId w:val="3"/>
-        </w:numPr>
-        <w:ind w:left="426"/>
-        <w:jc w:val="both"/>
-        <w:rPr>
-          <w:rFonts w:ascii="Arial" w:hAnsi="Arial" w:cs="Arial"/>
-        </w:rPr>
-      </w:pPr>
-      <w:r>
-        <w:rPr>
-          <w:rFonts w:ascii="Arial" w:hAnsi="Arial" w:cs="Arial"/>
-        </w:rPr>
-        <w:t>Pengeluaran konsumsi dan investasi pemerintah;</w:t>
-      </w:r>
-    </w:p>
-    <w:p>
-      <w:pPr>
-        <w:pStyle w:val="NoSpacing"/>
-        <w:numPr>
-          <w:ilvl w:val="0"/>
-          <w:numId w:val="3"/>
-        </w:numPr>
-        <w:ind w:left="426"/>
-        <w:jc w:val="both"/>
-        <w:rPr>
-          <w:rFonts w:ascii="Arial" w:hAnsi="Arial" w:cs="Arial"/>
-        </w:rPr>
-      </w:pPr>
-      <w:r>
-        <w:rPr>
-          <w:rFonts w:ascii="Arial" w:hAnsi="Arial" w:cs="Arial"/>
-        </w:rPr>
-        <w:t>Pengeluaran pengusaha untuk investasi;</w:t>
-      </w:r>
-    </w:p>
-    <w:p>
-      <w:pPr>
-        <w:pStyle w:val="NoSpacing"/>
-        <w:numPr>
-          <w:ilvl w:val="0"/>
-          <w:numId w:val="3"/>
-        </w:numPr>
-        <w:ind w:left="426"/>
-        <w:jc w:val="both"/>
-        <w:rPr>
-          <w:rFonts w:ascii="Arial" w:hAnsi="Arial" w:cs="Arial"/>
-        </w:rPr>
-      </w:pPr>
-      <w:r>
-        <w:rPr>
-          <w:rFonts w:ascii="Arial" w:hAnsi="Arial" w:cs="Arial"/>
-        </w:rPr>
-        <w:t>Ekspor dan impor;</w:t>
-      </w:r>
-    </w:p>
-    <w:p>
-      <w:pPr>
-        <w:pStyle w:val="NoSpacing"/>
-        <w:jc w:val="both"/>
-        <w:rPr>
-          <w:rFonts w:ascii="Arial" w:hAnsi="Arial" w:cs="Arial"/>
-        </w:rPr>
-      </w:pPr>
-    </w:p>
-    <w:p>
-      <w:pPr>
-        <w:pStyle w:val="NoSpacing"/>
-        <w:jc w:val="both"/>
-        <w:rPr>
-          <w:rFonts w:ascii="Arial" w:hAnsi="Arial" w:cs="Arial"/>
-        </w:rPr>
-      </w:pPr>
-      <w:r>
-        <w:rPr>
-          <w:rFonts w:ascii="Arial" w:hAnsi="Arial" w:cs="Arial"/>
-        </w:rPr>
-        <w:t>Selanjutnya yang dimaksud</w:t>
-      </w:r>
-      <w:r>
-        <w:rPr>
-          <w:rFonts w:ascii="Arial" w:hAnsi="Arial" w:cs="Arial"/>
-        </w:rPr>
-        <w:t xml:space="preserve"> dengan pendapatan nasional dengan pendekatan pendapatan adalah </w:t>
-      </w:r>
-      <w:r>
-        <w:rPr>
-          <w:rFonts w:ascii="Arial" w:hAnsi="Arial" w:cs="Arial"/>
-          <w:i/>
-        </w:rPr>
-        <w:t>pendapatan nasional yang dihitung dengan menjumlahkan balasan jasa yang diterima oleh faktor produksi</w:t>
-      </w:r>
-      <w:r>
-        <w:rPr>
-          <w:rFonts w:ascii="Arial" w:hAnsi="Arial" w:cs="Arial"/>
-        </w:rPr>
-        <w:t>. Jenis-jenis pendapatan yang diterima adalah sebagai berikut:</w:t>
-      </w:r>
-    </w:p>
-    <w:p>
-      <w:pPr>
-        <w:pStyle w:val="NoSpacing"/>
-        <w:numPr>
-          <w:ilvl w:val="0"/>
-          <w:numId w:val="3"/>
-        </w:numPr>
-        <w:ind w:left="426"/>
-        <w:jc w:val="both"/>
-        <w:rPr>
-          <w:rFonts w:ascii="Arial" w:hAnsi="Arial" w:cs="Arial"/>
-        </w:rPr>
-      </w:pPr>
-      <w:r>
-        <w:rPr>
-          <w:rFonts w:ascii="Arial" w:hAnsi="Arial" w:cs="Arial"/>
-        </w:rPr>
-        <w:t>Gaji dan upah;</w:t>
-      </w:r>
-    </w:p>
-    <w:p>
-      <w:pPr>
-        <w:pStyle w:val="NoSpacing"/>
-        <w:numPr>
-          <w:ilvl w:val="0"/>
-          <w:numId w:val="3"/>
-        </w:numPr>
-        <w:ind w:left="426"/>
-        <w:jc w:val="both"/>
-        <w:rPr>
-          <w:rFonts w:ascii="Arial" w:hAnsi="Arial" w:cs="Arial"/>
-        </w:rPr>
-      </w:pPr>
-      <w:r>
-        <w:rPr>
-          <w:rFonts w:ascii="Arial" w:hAnsi="Arial" w:cs="Arial"/>
-        </w:rPr>
-        <w:t>Sewa, bunga, dan pendapatan lainnya;</w:t>
-      </w:r>
-    </w:p>
-    <w:p>
-      <w:pPr>
-        <w:pStyle w:val="NoSpacing"/>
-        <w:numPr>
-          <w:ilvl w:val="0"/>
-          <w:numId w:val="3"/>
-        </w:numPr>
-        <w:ind w:left="426"/>
-        <w:jc w:val="both"/>
-        <w:rPr>
-          <w:rFonts w:ascii="Arial" w:hAnsi="Arial" w:cs="Arial"/>
-        </w:rPr>
-      </w:pPr>
-      <w:r>
-        <w:rPr>
-          <w:rFonts w:ascii="Arial" w:hAnsi="Arial" w:cs="Arial"/>
-        </w:rPr>
-        <w:t>Pajak tidak langsung;</w:t>
-      </w:r>
-    </w:p>
-    <w:p>
-      <w:pPr>
-        <w:pStyle w:val="NoSpacing"/>
-        <w:numPr>
-          <w:ilvl w:val="0"/>
-          <w:numId w:val="3"/>
-        </w:numPr>
-        <w:ind w:left="426"/>
-        <w:jc w:val="both"/>
-        <w:rPr>
-          <w:rFonts w:ascii="Arial" w:hAnsi="Arial" w:cs="Arial"/>
-        </w:rPr>
-      </w:pPr>
-      <w:r>
-        <w:rPr>
-          <w:rFonts w:ascii="Arial" w:hAnsi="Arial" w:cs="Arial"/>
-        </w:rPr>
-        <w:t>Penyusutan;</w:t>
-      </w:r>
-    </w:p>
-    <w:p>
-      <w:pPr>
-        <w:pStyle w:val="NoSpacing"/>
-        <w:numPr>
-          <w:ilvl w:val="0"/>
-          <w:numId w:val="3"/>
-        </w:numPr>
-        <w:ind w:left="426"/>
-        <w:jc w:val="both"/>
-        <w:rPr>
-          <w:rFonts w:ascii="Arial" w:hAnsi="Arial" w:cs="Arial"/>
-        </w:rPr>
-      </w:pPr>
-      <w:r>
-        <w:rPr>
-          <w:rFonts w:ascii="Arial" w:hAnsi="Arial" w:cs="Arial"/>
-        </w:rPr>
-        <w:t>Laba (keuntungan).</w:t>
-      </w:r>
-    </w:p>
-    <w:p>
-      <w:pPr>
-        <w:pStyle w:val="NoSpacing"/>
-        <w:ind w:left="66"/>
-        <w:jc w:val="both"/>
-        <w:rPr>
-          <w:rFonts w:ascii="Arial" w:hAnsi="Arial" w:cs="Arial"/>
-        </w:rPr>
-      </w:pPr>
-    </w:p>
-    <w:p>
-      <w:pPr>
-        <w:pStyle w:val="NoSpacing"/>
-        <w:ind w:left="66"/>
-        <w:jc w:val="both"/>
-        <w:rPr>
-          <w:rFonts w:ascii="Arial" w:hAnsi="Arial" w:cs="Arial"/>
-        </w:rPr>
-      </w:pPr>
-      <w:r>
-        <w:rPr>
-          <w:rFonts w:ascii="Arial" w:hAnsi="Arial" w:cs="Arial"/>
-        </w:rPr>
-        <w:t>Dalam praktiknya, pendapatan nasional di negara maju biasanya menggunakan pendekatan pengeluaran dan pendapatan. Adapun di negara sedang berkembang menggunakan pendekatan produksi dan pengeluaran. Metode dan pendekatan mana yang digunakan tergantung pada mudah atau tidaknya memperoleh data di lapangan dan tingkat validitas data tersebut.</w:t>
-      </w:r>
-    </w:p>
-    <w:p>
-      <w:pPr>
-        <w:pStyle w:val="NoSpacing"/>
-        <w:ind w:left="66"/>
-        <w:jc w:val="both"/>
-        <w:rPr>
-          <w:rFonts w:ascii="Arial" w:hAnsi="Arial" w:cs="Arial"/>
-        </w:rPr>
-      </w:pPr>
-    </w:p>
-    <w:p>
-      <w:pPr>
-        <w:pStyle w:val="NoSpacing"/>
-        <w:ind w:left="66"/>
-        <w:jc w:val="both"/>
-        <w:rPr>
-          <w:rFonts w:ascii="Arial" w:hAnsi="Arial" w:cs="Arial"/>
-        </w:rPr>
-      </w:pPr>
-      <w:r>
-        <w:rPr>
-          <w:rFonts w:ascii="Arial" w:hAnsi="Arial" w:cs="Arial"/>
-        </w:rPr>
-        <w:t>Dengan menggunakan metode penghitungan seperti di atas, maka kegiatan proyek dan investasi yang dilaksanakan dapat diketahui sumbangan atau perannya dalam pendapatan nasional, seperti meningkatnya produksi/output di berbagai sektor, di mana investasi tersebut ditanam pada khususnya dan sektor lain pada umumnya.</w:t>
-      </w:r>
-    </w:p>
-    <w:p>
-      <w:pPr>
-        <w:pStyle w:val="NoSpacing"/>
-        <w:ind w:left="66"/>
-        <w:jc w:val="both"/>
-        <w:rPr>
-          <w:rFonts w:ascii="Arial" w:hAnsi="Arial" w:cs="Arial"/>
-        </w:rPr>
-      </w:pPr>
-    </w:p>
-    <w:p>
-      <w:pPr>
-        <w:pStyle w:val="NoSpacing"/>
-        <w:ind w:left="66"/>
-        <w:jc w:val="both"/>
-        <w:rPr>
-          <w:rFonts w:ascii="Arial" w:hAnsi="Arial" w:cs="Arial"/>
-        </w:rPr>
-      </w:pPr>
-      <w:r>
-        <w:rPr>
-          <w:rFonts w:ascii="Arial" w:hAnsi="Arial" w:cs="Arial"/>
-        </w:rPr>
-        <w:t xml:space="preserve">Dari segi pendapatan, dengan adanya investasi tersebut dapat dihitung seberapa besar peningkatan pendapatan yang diterima oleh berbagai golongan masyarakat, sehingga dapat meningkatkan kesejahteraannya. Begitu juga di sisi pengeluaran yang dilakukan oleh berbagai golongan masyarakat, sehingga mendongkrak </w:t>
-      </w:r>
-      <w:r>
-        <w:rPr>
-          <w:rFonts w:ascii="Arial" w:hAnsi="Arial" w:cs="Arial"/>
-          <w:i/>
-        </w:rPr>
-        <w:t>multiplier effect</w:t>
-      </w:r>
-      <w:r>
-        <w:rPr>
-          <w:rFonts w:ascii="Arial" w:hAnsi="Arial" w:cs="Arial"/>
-        </w:rPr>
-        <w:t xml:space="preserve"> kegiatan perekonomian lainnya.</w:t>
-      </w:r>
-    </w:p>
-    <w:p>
-      <w:pPr>
-        <w:pStyle w:val="NoSpacing"/>
-        <w:jc w:val="both"/>
-        <w:rPr>
-          <w:rFonts w:ascii="Arial" w:hAnsi="Arial" w:cs="Arial"/>
-        </w:rPr>
-      </w:pPr>
-    </w:p>
-    <w:p>
-      <w:pPr>
-        <w:pStyle w:val="NoSpacing"/>
-        <w:jc w:val="both"/>
-        <w:rPr>
-          <w:rFonts w:ascii="Arial" w:hAnsi="Arial" w:cs="Arial"/>
-        </w:rPr>
-      </w:pPr>
-    </w:p>
-    <w:p>
-      <w:pPr>
-        <w:pStyle w:val="NoSpacing"/>
-        <w:jc w:val="both"/>
-        <w:rPr>
-          <w:rFonts w:ascii="Arial" w:hAnsi="Arial" w:cs="Arial"/>
-        </w:rPr>
-      </w:pPr>
-    </w:p>
-    <w:p>
-      <w:pPr>
-        <w:pStyle w:val="NoSpacing"/>
-        <w:jc w:val="both"/>
-        <w:rPr>
-          <w:rFonts w:ascii="Arial" w:hAnsi="Arial" w:cs="Arial"/>
-        </w:rPr>
-      </w:pPr>
-    </w:p>
-    <w:p>
-      <w:pPr>
-        <w:pStyle w:val="NoSpacing"/>
-        <w:jc w:val="both"/>
-        <w:rPr>
-          <w:rFonts w:ascii="Arial" w:hAnsi="Arial" w:cs="Arial"/>
-        </w:rPr>
-      </w:pPr>
-    </w:p>
-    <w:p>
-      <w:pPr>
-        <w:pStyle w:val="NoSpacing"/>
-        <w:jc w:val="both"/>
-        <w:rPr>
-          <w:rFonts w:ascii="Arial" w:hAnsi="Arial" w:cs="Arial"/>
-        </w:rPr>
-      </w:pPr>
-      <w:r>
-        <w:rPr>
-          <w:rFonts w:ascii="Arial" w:hAnsi="Arial" w:cs="Arial"/>
-          <w:b/>
-        </w:rPr>
-        <w:br w:type="page"/>
-      </w:r>
-    </w:p>
-    <w:p>
-      <w:pPr>
-        <w:pStyle w:val="NoSpacing"/>
-        <w:jc w:val="both"/>
-        <w:rPr>
-          <w:rFonts w:ascii="Arial" w:hAnsi="Arial" w:cs="Arial"/>
-          <w:b/>
-        </w:rPr>
-      </w:pPr>
-      <w:r>
-        <w:rPr>
-          <w:rFonts w:ascii="Arial" w:hAnsi="Arial" w:cs="Arial"/>
-          <w:b/>
-        </w:rPr>
-        <w:t>BAB 8 ANALISIS DAMPAK LINGKUNGAN HIDUP (AMDAL)</w:t>
-      </w:r>
-    </w:p>
-    <w:p>
-      <w:pPr>
-        <w:pStyle w:val="NoSpacing"/>
-        <w:jc w:val="both"/>
-        <w:rPr>
-          <w:rFonts w:ascii="Arial" w:hAnsi="Arial" w:cs="Arial"/>
-          <w:b/>
-        </w:rPr>
-      </w:pPr>
-    </w:p>
-    <w:p>
-      <w:pPr>
-        <w:pStyle w:val="NoSpacing"/>
-        <w:jc w:val="both"/>
-        <w:rPr>
-          <w:rFonts w:ascii="Arial" w:hAnsi="Arial" w:cs="Arial"/>
-          <w:b/>
-        </w:rPr>
-      </w:pPr>
-      <w:r>
-        <w:rPr>
-          <w:rFonts w:ascii="Arial" w:hAnsi="Arial" w:cs="Arial"/>
-          <w:b/>
-        </w:rPr>
-        <w:t>Pengertian AMDAL</w:t>
-      </w:r>
-    </w:p>
-    <w:p>
-      <w:pPr>
-        <w:pStyle w:val="NoSpacing"/>
-        <w:jc w:val="both"/>
-        <w:rPr>
-          <w:rFonts w:ascii="Arial" w:hAnsi="Arial" w:cs="Arial"/>
-        </w:rPr>
-      </w:pPr>
-      <w:r>
-        <w:rPr>
-          <w:rFonts w:ascii="Arial" w:hAnsi="Arial" w:cs="Arial"/>
-        </w:rPr>
-        <w:t xml:space="preserve">Pengutamaan </w:t>
-      </w:r>
-      <w:r>
-        <w:rPr>
-          <w:rFonts w:ascii="Arial" w:hAnsi="Arial" w:cs="Arial"/>
-        </w:rPr>
-        <w:t xml:space="preserve">telaah AMDAL secara khusus meliputi dampak lingkungan di sekitarnya, baik di dalam maupun di luar </w:t>
-      </w:r>
-      <w:r>
-        <w:rPr>
-          <w:rFonts w:ascii="Arial" w:hAnsi="Arial" w:cs="Arial"/>
-        </w:rPr>
-        <w:t>kegiatan usaha</w:t>
-      </w:r>
-      <w:r>
-        <w:rPr>
-          <w:rFonts w:ascii="Arial" w:hAnsi="Arial" w:cs="Arial"/>
-        </w:rPr>
-        <w:t xml:space="preserve"> yang akan dijalankan. Arti keberadaan suatu kegiatan usa</w:t>
-      </w:r>
-      <w:r>
-        <w:rPr>
-          <w:rFonts w:ascii="Arial" w:hAnsi="Arial" w:cs="Arial"/>
-        </w:rPr>
-        <w:t>ha akan memm</w:t>
-      </w:r>
-      <w:r>
-        <w:rPr>
-          <w:rFonts w:ascii="Arial" w:hAnsi="Arial" w:cs="Arial"/>
-        </w:rPr>
-        <w:t>engaruhi kegiatan-kegiatan yang berada di sekitar rencan lokasi kegiatan usaha, baik dampak rencana kegiatan usaha atau terhadap kegiatan-kegiatan yang sudah ada</w:t>
-      </w:r>
-      <w:r>
-        <w:rPr>
-          <w:rFonts w:ascii="Arial" w:hAnsi="Arial" w:cs="Arial"/>
-        </w:rPr>
-        <w:t xml:space="preserve"> atau sebaliknya maupun dampak kumulatif dari rencana kegiatan usaha dan kegiatan yang sudah ada terhadap lingkungan</w:t>
-      </w:r>
-      <w:r>
-        <w:rPr>
-          <w:rFonts w:ascii="Arial" w:hAnsi="Arial" w:cs="Arial"/>
-        </w:rPr>
-        <w:t xml:space="preserve"> hidup.</w:t>
-      </w:r>
       <w:bookmarkStart w:id="0" w:name="_GoBack"/>
       <w:bookmarkEnd w:id="0"/>
+      <w:r>
+        <w:rPr>
+          <w:rFonts w:ascii="Arial" w:hAnsi="Arial" w:cs="Arial"/>
+          <w:b/>
+        </w:rPr>
+        <w:t>BAB 6 ASPEK MANAJEMEN DAN ORGANISASI</w:t>
+      </w:r>
+    </w:p>
+    <w:p>
+      <w:pPr>
+        <w:pStyle w:val="NoSpacing"/>
+        <w:jc w:val="both"/>
+        <w:rPr>
+          <w:rFonts w:ascii="Arial" w:hAnsi="Arial" w:cs="Arial"/>
+          <w:b/>
+        </w:rPr>
+      </w:pPr>
+    </w:p>
+    <w:p>
+      <w:pPr>
+        <w:pStyle w:val="NoSpacing"/>
+        <w:jc w:val="both"/>
+        <w:rPr>
+          <w:rFonts w:ascii="Arial" w:hAnsi="Arial" w:cs="Arial"/>
+          <w:b/>
+        </w:rPr>
+      </w:pPr>
+      <w:r>
+        <w:rPr>
+          <w:rFonts w:ascii="Arial" w:hAnsi="Arial" w:cs="Arial"/>
+          <w:b/>
+        </w:rPr>
+        <w:t>Pengertian Aspek Manajemen</w:t>
+      </w:r>
+    </w:p>
+    <w:p>
+      <w:pPr>
+        <w:pStyle w:val="NoSpacing"/>
+        <w:jc w:val="both"/>
+        <w:rPr>
+          <w:rFonts w:ascii="Arial" w:hAnsi="Arial" w:cs="Arial"/>
+        </w:rPr>
+      </w:pPr>
+      <w:r>
+        <w:rPr>
+          <w:rFonts w:ascii="Arial" w:hAnsi="Arial" w:cs="Arial"/>
+        </w:rPr>
+        <w:t>Aspek manajemen dan organisasi merupakan aspek yang cuku p penting di analisis untuk kelayakan suatu usaha. Karena walaupun suatu usaha telah dinyatakan layak untuk dilaksanakan jika tanpa didukung dengan manajemen dan organisasi yang baik bukan tidak mungkin akan mengalami kegagalan.</w:t>
+      </w:r>
+    </w:p>
+    <w:p>
+      <w:pPr>
+        <w:pStyle w:val="NoSpacing"/>
+        <w:jc w:val="both"/>
+        <w:rPr>
+          <w:rFonts w:ascii="Arial" w:hAnsi="Arial" w:cs="Arial"/>
+        </w:rPr>
+      </w:pPr>
+    </w:p>
+    <w:p>
+      <w:pPr>
+        <w:pStyle w:val="NoSpacing"/>
+        <w:jc w:val="both"/>
+        <w:rPr>
+          <w:rFonts w:ascii="Arial" w:hAnsi="Arial" w:cs="Arial"/>
+        </w:rPr>
+      </w:pPr>
+      <w:r>
+        <w:rPr>
+          <w:rFonts w:ascii="Arial" w:hAnsi="Arial" w:cs="Arial"/>
+        </w:rPr>
+        <w:t>Baik menyangkut masalah sumber daya manusia maupun menyangkut rencana perusahaan secara keseluruhan haruslah disusun desuai dengan tujuan perusahaan. Tujuan perusahaan akan lebih mudah tercapai jika memenuhi kaidah atau tahapan dalam proses manajemen. Proses atau kaidah manajemen ini tergambar dalam masing-masing fungsi yang ada di dalam manajemen.</w:t>
+      </w:r>
+    </w:p>
+    <w:p>
+      <w:pPr>
+        <w:pStyle w:val="NoSpacing"/>
+        <w:jc w:val="both"/>
+        <w:rPr>
+          <w:rFonts w:ascii="Arial" w:hAnsi="Arial" w:cs="Arial"/>
+        </w:rPr>
+      </w:pPr>
+    </w:p>
+    <w:p>
+      <w:pPr>
+        <w:pStyle w:val="NoSpacing"/>
+        <w:jc w:val="both"/>
+        <w:rPr>
+          <w:rFonts w:ascii="Arial" w:hAnsi="Arial" w:cs="Arial"/>
+        </w:rPr>
+      </w:pPr>
+      <w:r>
+        <w:rPr>
+          <w:rFonts w:ascii="Arial" w:hAnsi="Arial" w:cs="Arial"/>
+        </w:rPr>
+        <w:t>Masing-masing fungsi tidak</w:t>
+      </w:r>
+      <w:r>
+        <w:rPr>
+          <w:rFonts w:ascii="Arial" w:hAnsi="Arial" w:cs="Arial"/>
+        </w:rPr>
+        <w:t xml:space="preserve"> dapat berjalan sendiri-sendiri akan tetapi harus dilaksanakan secara berkesinambungan, karena kaitan antar satu fungsi dengan fungsi yang lainnya dangat erat. Untuk keperluan studi kelayakan bisnis yang perlu di analisis adalah bagaimana fungsi-fungsi manajemen diterapkan secara benar.</w:t>
+      </w:r>
+    </w:p>
+    <w:p>
+      <w:pPr>
+        <w:pStyle w:val="NoSpacing"/>
+        <w:jc w:val="both"/>
+        <w:rPr>
+          <w:rFonts w:ascii="Arial" w:hAnsi="Arial" w:cs="Arial"/>
+        </w:rPr>
+      </w:pPr>
+    </w:p>
+    <w:p>
+      <w:pPr>
+        <w:pStyle w:val="NoSpacing"/>
+        <w:jc w:val="both"/>
+        <w:rPr>
+          <w:rFonts w:ascii="Arial" w:hAnsi="Arial" w:cs="Arial"/>
+          <w:b/>
+        </w:rPr>
+      </w:pPr>
+      <w:r>
+        <w:rPr>
+          <w:rFonts w:ascii="Arial" w:hAnsi="Arial" w:cs="Arial"/>
+          <w:b/>
+        </w:rPr>
+        <w:t>Manajemen Pembangunan Proyek</w:t>
+      </w:r>
+    </w:p>
+    <w:p>
+      <w:pPr>
+        <w:pStyle w:val="NoSpacing"/>
+        <w:numPr>
+          <w:ilvl w:val="0"/>
+          <w:numId w:val="3"/>
+        </w:numPr>
+        <w:ind w:left="426"/>
+        <w:jc w:val="both"/>
+        <w:rPr>
+          <w:rFonts w:ascii="Arial" w:hAnsi="Arial" w:cs="Arial"/>
+        </w:rPr>
+      </w:pPr>
+      <w:r>
+        <w:rPr>
+          <w:rFonts w:ascii="Arial" w:hAnsi="Arial" w:cs="Arial"/>
+        </w:rPr>
+        <w:t>Perencanaan Proyek</w:t>
+      </w:r>
+    </w:p>
+    <w:p>
+      <w:pPr>
+        <w:pStyle w:val="NoSpacing"/>
+        <w:numPr>
+          <w:ilvl w:val="0"/>
+          <w:numId w:val="3"/>
+        </w:numPr>
+        <w:ind w:left="426"/>
+        <w:jc w:val="both"/>
+        <w:rPr>
+          <w:rFonts w:ascii="Arial" w:hAnsi="Arial" w:cs="Arial"/>
+        </w:rPr>
+      </w:pPr>
+      <w:r>
+        <w:rPr>
+          <w:rFonts w:ascii="Arial" w:hAnsi="Arial" w:cs="Arial"/>
+        </w:rPr>
+        <w:t>Penjadwalan Proyek</w:t>
+      </w:r>
+    </w:p>
+    <w:p>
+      <w:pPr>
+        <w:pStyle w:val="NoSpacing"/>
+        <w:numPr>
+          <w:ilvl w:val="0"/>
+          <w:numId w:val="3"/>
+        </w:numPr>
+        <w:ind w:left="426"/>
+        <w:jc w:val="both"/>
+        <w:rPr>
+          <w:rFonts w:ascii="Arial" w:hAnsi="Arial" w:cs="Arial"/>
+        </w:rPr>
+      </w:pPr>
+      <w:r>
+        <w:rPr>
+          <w:rFonts w:ascii="Arial" w:hAnsi="Arial" w:cs="Arial"/>
+        </w:rPr>
+        <w:t>Pengawasan Proyek</w:t>
+      </w:r>
+    </w:p>
+    <w:p>
+      <w:pPr>
+        <w:pStyle w:val="NoSpacing"/>
+        <w:jc w:val="both"/>
+        <w:rPr>
+          <w:rFonts w:ascii="Arial" w:hAnsi="Arial" w:cs="Arial"/>
+        </w:rPr>
+      </w:pPr>
+    </w:p>
+    <w:p>
+      <w:pPr>
+        <w:pStyle w:val="NoSpacing"/>
+        <w:jc w:val="both"/>
+        <w:rPr>
+          <w:rFonts w:ascii="Arial" w:hAnsi="Arial" w:cs="Arial"/>
+        </w:rPr>
+      </w:pPr>
+    </w:p>
+    <w:p>
+      <w:pPr>
+        <w:pStyle w:val="NoSpacing"/>
+        <w:jc w:val="both"/>
+        <w:rPr>
+          <w:rFonts w:ascii="Arial" w:hAnsi="Arial" w:cs="Arial"/>
+          <w:b/>
+        </w:rPr>
+      </w:pPr>
+      <w:r>
+        <w:rPr>
+          <w:rFonts w:ascii="Arial" w:hAnsi="Arial" w:cs="Arial"/>
+          <w:b/>
+        </w:rPr>
+        <w:t>Manajemen Sumber Daya Manusia</w:t>
+      </w:r>
+    </w:p>
+    <w:p>
+      <w:pPr>
+        <w:pStyle w:val="NoSpacing"/>
+        <w:numPr>
+          <w:ilvl w:val="0"/>
+          <w:numId w:val="3"/>
+        </w:numPr>
+        <w:ind w:left="426"/>
+        <w:jc w:val="both"/>
+        <w:rPr>
+          <w:rFonts w:ascii="Arial" w:hAnsi="Arial" w:cs="Arial"/>
+        </w:rPr>
+      </w:pPr>
+      <w:r>
+        <w:rPr>
+          <w:rFonts w:ascii="Arial" w:hAnsi="Arial" w:cs="Arial"/>
+        </w:rPr>
+        <w:t>Analisis jabatan</w:t>
+      </w:r>
+    </w:p>
+    <w:p>
+      <w:pPr>
+        <w:pStyle w:val="NoSpacing"/>
+        <w:numPr>
+          <w:ilvl w:val="0"/>
+          <w:numId w:val="3"/>
+        </w:numPr>
+        <w:ind w:left="426"/>
+        <w:jc w:val="both"/>
+        <w:rPr>
+          <w:rFonts w:ascii="Arial" w:hAnsi="Arial" w:cs="Arial"/>
+        </w:rPr>
+      </w:pPr>
+      <w:r>
+        <w:rPr>
+          <w:rFonts w:ascii="Arial" w:hAnsi="Arial" w:cs="Arial"/>
+        </w:rPr>
+        <w:t>Perencanaan Sumber Daya Manusia</w:t>
+      </w:r>
+    </w:p>
+    <w:p>
+      <w:pPr>
+        <w:pStyle w:val="NoSpacing"/>
+        <w:numPr>
+          <w:ilvl w:val="0"/>
+          <w:numId w:val="3"/>
+        </w:numPr>
+        <w:ind w:left="426"/>
+        <w:jc w:val="both"/>
+        <w:rPr>
+          <w:rFonts w:ascii="Arial" w:hAnsi="Arial" w:cs="Arial"/>
+        </w:rPr>
+      </w:pPr>
+      <w:r>
+        <w:rPr>
+          <w:rFonts w:ascii="Arial" w:hAnsi="Arial" w:cs="Arial"/>
+        </w:rPr>
+        <w:t>Pengadaan Tenaga Kerja</w:t>
+      </w:r>
+    </w:p>
+    <w:p>
+      <w:pPr>
+        <w:pStyle w:val="NoSpacing"/>
+        <w:numPr>
+          <w:ilvl w:val="0"/>
+          <w:numId w:val="3"/>
+        </w:numPr>
+        <w:ind w:left="426"/>
+        <w:jc w:val="both"/>
+        <w:rPr>
+          <w:rFonts w:ascii="Arial" w:hAnsi="Arial" w:cs="Arial"/>
+        </w:rPr>
+      </w:pPr>
+      <w:r>
+        <w:rPr>
+          <w:rFonts w:ascii="Arial" w:hAnsi="Arial" w:cs="Arial"/>
+        </w:rPr>
+        <w:t>Kompensasi</w:t>
+      </w:r>
+    </w:p>
+    <w:p>
+      <w:pPr>
+        <w:pStyle w:val="NoSpacing"/>
+        <w:numPr>
+          <w:ilvl w:val="0"/>
+          <w:numId w:val="3"/>
+        </w:numPr>
+        <w:ind w:left="426"/>
+        <w:jc w:val="both"/>
+        <w:rPr>
+          <w:rFonts w:ascii="Arial" w:hAnsi="Arial" w:cs="Arial"/>
+        </w:rPr>
+      </w:pPr>
+      <w:r>
+        <w:rPr>
+          <w:rFonts w:ascii="Arial" w:hAnsi="Arial" w:cs="Arial"/>
+        </w:rPr>
+        <w:t>Pengembangan</w:t>
+      </w:r>
+    </w:p>
+    <w:p>
+      <w:pPr>
+        <w:pStyle w:val="NoSpacing"/>
+        <w:numPr>
+          <w:ilvl w:val="0"/>
+          <w:numId w:val="3"/>
+        </w:numPr>
+        <w:ind w:left="426"/>
+        <w:jc w:val="both"/>
+        <w:rPr>
+          <w:rFonts w:ascii="Arial" w:hAnsi="Arial" w:cs="Arial"/>
+        </w:rPr>
+      </w:pPr>
+      <w:r>
+        <w:rPr>
+          <w:rFonts w:ascii="Arial" w:hAnsi="Arial" w:cs="Arial"/>
+        </w:rPr>
+        <w:t>Integrasi</w:t>
+      </w:r>
+    </w:p>
+    <w:p>
+      <w:pPr>
+        <w:pStyle w:val="NoSpacing"/>
+        <w:numPr>
+          <w:ilvl w:val="0"/>
+          <w:numId w:val="3"/>
+        </w:numPr>
+        <w:ind w:left="426"/>
+        <w:jc w:val="both"/>
+        <w:rPr>
+          <w:rFonts w:ascii="Arial" w:hAnsi="Arial" w:cs="Arial"/>
+        </w:rPr>
+      </w:pPr>
+      <w:r>
+        <w:rPr>
+          <w:rFonts w:ascii="Arial" w:hAnsi="Arial" w:cs="Arial"/>
+        </w:rPr>
+        <w:t>Pemeliharaan</w:t>
+      </w:r>
+    </w:p>
+    <w:p>
+      <w:pPr>
+        <w:pStyle w:val="NoSpacing"/>
+        <w:numPr>
+          <w:ilvl w:val="0"/>
+          <w:numId w:val="3"/>
+        </w:numPr>
+        <w:ind w:left="426"/>
+        <w:jc w:val="both"/>
+        <w:rPr>
+          <w:rFonts w:ascii="Arial" w:hAnsi="Arial" w:cs="Arial"/>
+        </w:rPr>
+      </w:pPr>
+      <w:r>
+        <w:rPr>
+          <w:rFonts w:ascii="Arial" w:hAnsi="Arial" w:cs="Arial"/>
+        </w:rPr>
+        <w:t>Pemutusan Hubungan Kerja</w:t>
+      </w:r>
+    </w:p>
+    <w:p>
+      <w:pPr>
+        <w:pStyle w:val="NoSpacing"/>
+        <w:jc w:val="both"/>
+        <w:rPr>
+          <w:rFonts w:ascii="Arial" w:hAnsi="Arial" w:cs="Arial"/>
+        </w:rPr>
+      </w:pPr>
+    </w:p>
+    <w:p>
+      <w:pPr>
+        <w:pStyle w:val="NoSpacing"/>
+        <w:jc w:val="both"/>
+        <w:rPr>
+          <w:rFonts w:ascii="Arial" w:hAnsi="Arial" w:cs="Arial"/>
+        </w:rPr>
+      </w:pPr>
+    </w:p>
+    <w:p>
+      <w:pPr>
+        <w:pStyle w:val="NoSpacing"/>
+        <w:jc w:val="both"/>
+        <w:rPr>
+          <w:rFonts w:ascii="Arial" w:hAnsi="Arial" w:cs="Arial"/>
+          <w:b/>
+        </w:rPr>
+      </w:pPr>
+      <w:r>
+        <w:rPr>
+          <w:rFonts w:ascii="Arial" w:hAnsi="Arial" w:cs="Arial"/>
+          <w:b/>
+        </w:rPr>
+        <w:t>Pengertian Organisasi</w:t>
+      </w:r>
+    </w:p>
+    <w:p>
+      <w:pPr>
+        <w:pStyle w:val="NoSpacing"/>
+        <w:jc w:val="both"/>
+        <w:rPr>
+          <w:rFonts w:ascii="Arial" w:hAnsi="Arial" w:cs="Arial"/>
+        </w:rPr>
+      </w:pPr>
+    </w:p>
+    <w:p>
+      <w:pPr>
+        <w:pStyle w:val="NoSpacing"/>
+        <w:jc w:val="both"/>
+        <w:rPr>
+          <w:rFonts w:ascii="Arial" w:hAnsi="Arial" w:cs="Arial"/>
+          <w:b/>
+        </w:rPr>
+      </w:pPr>
+      <w:r>
+        <w:rPr>
+          <w:rFonts w:ascii="Arial" w:hAnsi="Arial" w:cs="Arial"/>
+          <w:b/>
+        </w:rPr>
+        <w:t>Bentuk-bentuk Organisasi</w:t>
+      </w:r>
+    </w:p>
+    <w:p>
+      <w:pPr>
+        <w:pStyle w:val="NoSpacing"/>
+        <w:jc w:val="both"/>
+        <w:rPr>
+          <w:rFonts w:ascii="Arial" w:hAnsi="Arial" w:cs="Arial"/>
+        </w:rPr>
+      </w:pPr>
+    </w:p>
+    <w:p>
+      <w:pPr>
+        <w:pStyle w:val="NoSpacing"/>
+        <w:jc w:val="both"/>
+        <w:rPr>
+          <w:rFonts w:ascii="Arial" w:hAnsi="Arial" w:cs="Arial"/>
+        </w:rPr>
+      </w:pPr>
+    </w:p>
+    <w:p>
+      <w:pPr>
+        <w:pStyle w:val="NoSpacing"/>
+        <w:jc w:val="both"/>
+        <w:rPr>
+          <w:rFonts w:ascii="Arial" w:hAnsi="Arial" w:cs="Arial"/>
+          <w:b/>
+        </w:rPr>
+      </w:pPr>
+      <w:r>
+        <w:rPr>
+          <w:rFonts w:ascii="Arial" w:hAnsi="Arial" w:cs="Arial"/>
+          <w:b/>
+        </w:rPr>
+        <w:br w:type="page"/>
+      </w:r>
+    </w:p>
+    <w:p>
+      <w:pPr>
+        <w:pStyle w:val="NoSpacing"/>
+        <w:jc w:val="both"/>
+        <w:rPr>
+          <w:rFonts w:ascii="Arial" w:hAnsi="Arial" w:cs="Arial"/>
+          <w:b/>
+        </w:rPr>
+      </w:pPr>
+      <w:r>
+        <w:rPr>
+          <w:rFonts w:ascii="Arial" w:hAnsi="Arial" w:cs="Arial"/>
+          <w:b/>
+        </w:rPr>
+        <w:t>BAB 7 ASPEK EKONOMI DAN SOSIAL</w:t>
+      </w:r>
+    </w:p>
+    <w:p>
+      <w:pPr>
+        <w:pStyle w:val="NoSpacing"/>
+        <w:jc w:val="both"/>
+        <w:rPr>
+          <w:rFonts w:ascii="Arial" w:hAnsi="Arial" w:cs="Arial"/>
+          <w:b/>
+        </w:rPr>
+      </w:pPr>
+      <w:r>
+        <w:rPr>
+          <w:rFonts w:ascii="Arial" w:hAnsi="Arial" w:cs="Arial"/>
+          <w:b/>
+        </w:rPr>
+        <w:t>Pengertian Aspek Ekonomi dan Sosial</w:t>
+      </w:r>
+    </w:p>
+    <w:p>
+      <w:pPr>
+        <w:pStyle w:val="NoSpacing"/>
+        <w:jc w:val="both"/>
+        <w:rPr>
+          <w:rFonts w:ascii="Arial" w:hAnsi="Arial" w:cs="Arial"/>
+        </w:rPr>
+      </w:pPr>
+      <w:r>
+        <w:rPr>
+          <w:rFonts w:ascii="Arial" w:hAnsi="Arial" w:cs="Arial"/>
+        </w:rPr>
+        <w:t>Setiap usaha yang dijalankan</w:t>
+      </w:r>
+      <w:r>
+        <w:rPr>
+          <w:rFonts w:ascii="Arial" w:hAnsi="Arial" w:cs="Arial"/>
+        </w:rPr>
+        <w:t xml:space="preserve"> tentunya akan memberikan dampak positif dan negatif. Dampak positif dan negatif ini akan dapat dirasakan oleh berbagai pihak, baik pengusaha itu sendiri, pemerintah, maupun masyarakat luas. Dalam aspek ekonomi dan sosial, damapak positif yang diberikann dengan adanya investasi lebih ditekankan kepada masyarakat khususnya dan pemerintah pada umumnya.</w:t>
+      </w:r>
+    </w:p>
+    <w:p>
+      <w:pPr>
+        <w:pStyle w:val="NoSpacing"/>
+        <w:jc w:val="both"/>
+        <w:rPr>
+          <w:rFonts w:ascii="Arial" w:hAnsi="Arial" w:cs="Arial"/>
+        </w:rPr>
+      </w:pPr>
+    </w:p>
+    <w:p>
+      <w:pPr>
+        <w:pStyle w:val="NoSpacing"/>
+        <w:jc w:val="both"/>
+        <w:rPr>
+          <w:rFonts w:ascii="Arial" w:hAnsi="Arial" w:cs="Arial"/>
+        </w:rPr>
+      </w:pPr>
+      <w:r>
+        <w:rPr>
+          <w:rFonts w:ascii="Arial" w:hAnsi="Arial" w:cs="Arial"/>
+        </w:rPr>
+        <w:t>Bagi masyarakat adanya investasi ditinjau dari aspek ekonomi adalah akan memberikan peluang untuk meningkatkan pendapatannya. Adapun bagi pemerintah dampak positif yang diperoleh dari aspek ekonomi adalah memberikan pemasukan berupa pendapatan baik bagi pemerintah pusat maupun pemerintah daerah.</w:t>
+      </w:r>
+    </w:p>
+    <w:p>
+      <w:pPr>
+        <w:pStyle w:val="NoSpacing"/>
+        <w:jc w:val="both"/>
+        <w:rPr>
+          <w:rFonts w:ascii="Arial" w:hAnsi="Arial" w:cs="Arial"/>
+        </w:rPr>
+      </w:pPr>
+    </w:p>
+    <w:p>
+      <w:pPr>
+        <w:pStyle w:val="NoSpacing"/>
+        <w:jc w:val="both"/>
+        <w:rPr>
+          <w:rFonts w:ascii="Arial" w:hAnsi="Arial" w:cs="Arial"/>
+        </w:rPr>
+      </w:pPr>
+      <w:r>
+        <w:rPr>
+          <w:rFonts w:ascii="Arial" w:hAnsi="Arial" w:cs="Arial"/>
+        </w:rPr>
+        <w:t>Dampak positif dari aspek sosial bagi masyarakat secara umum adalah tersedianya sarana dan prasarana yang diperlukan</w:t>
+      </w:r>
+      <w:r>
+        <w:rPr>
+          <w:rFonts w:ascii="Arial" w:hAnsi="Arial" w:cs="Arial"/>
+        </w:rPr>
+        <w:t xml:space="preserve"> seperti pembangunan jalan, jembatan, sekolah, rumah sakit, tempat ibadah, dan sebagainya.</w:t>
+      </w:r>
+    </w:p>
+    <w:p>
+      <w:pPr>
+        <w:pStyle w:val="NoSpacing"/>
+        <w:jc w:val="both"/>
+        <w:rPr>
+          <w:rFonts w:ascii="Arial" w:hAnsi="Arial" w:cs="Arial"/>
+        </w:rPr>
+      </w:pPr>
+    </w:p>
+    <w:p>
+      <w:pPr>
+        <w:pStyle w:val="NoSpacing"/>
+        <w:jc w:val="both"/>
+        <w:rPr>
+          <w:rFonts w:ascii="Arial" w:hAnsi="Arial" w:cs="Arial"/>
+        </w:rPr>
+      </w:pPr>
+      <w:r>
+        <w:rPr>
+          <w:rFonts w:ascii="Arial" w:hAnsi="Arial" w:cs="Arial"/>
+        </w:rPr>
+        <w:t>Diharapkan dari aspek ekonomi dan sosial, suatu kegiatan usaha yang akan dijalankan akan memberikan dampak positif yang lebih banyak, dengan kata lain lebih memberikan lebih banyak manfaat dibandingkan mudharatnya</w:t>
+      </w:r>
+    </w:p>
+    <w:p>
+      <w:pPr>
+        <w:pStyle w:val="NoSpacing"/>
+        <w:jc w:val="both"/>
+        <w:rPr>
+          <w:rFonts w:ascii="Arial" w:hAnsi="Arial" w:cs="Arial"/>
+        </w:rPr>
+      </w:pPr>
+    </w:p>
+    <w:p>
+      <w:pPr>
+        <w:pStyle w:val="NoSpacing"/>
+        <w:jc w:val="both"/>
+        <w:rPr>
+          <w:rFonts w:ascii="Arial" w:hAnsi="Arial" w:cs="Arial"/>
+        </w:rPr>
+      </w:pPr>
+    </w:p>
+    <w:p>
+      <w:pPr>
+        <w:pStyle w:val="NoSpacing"/>
+        <w:jc w:val="both"/>
+        <w:rPr>
+          <w:rFonts w:ascii="Arial" w:hAnsi="Arial" w:cs="Arial"/>
+          <w:b/>
+        </w:rPr>
+      </w:pPr>
+      <w:r>
+        <w:rPr>
+          <w:rFonts w:ascii="Arial" w:hAnsi="Arial" w:cs="Arial"/>
+          <w:b/>
+        </w:rPr>
+        <w:t>Dampak yang Timbul</w:t>
+      </w:r>
+    </w:p>
+    <w:p>
+      <w:pPr>
+        <w:pStyle w:val="NoSpacing"/>
+        <w:jc w:val="both"/>
+        <w:rPr>
+          <w:rFonts w:ascii="Arial" w:hAnsi="Arial" w:cs="Arial"/>
+        </w:rPr>
+      </w:pPr>
+      <w:r>
+        <w:rPr>
+          <w:rFonts w:ascii="Arial" w:hAnsi="Arial" w:cs="Arial"/>
+        </w:rPr>
+        <w:t>Secara garis besar dampak dari aspek ekonomi dengan adanya suatu usaha atau investasi, misalnya pendirian suatu pabrik, antara lain:</w:t>
+      </w:r>
+    </w:p>
+    <w:p>
+      <w:pPr>
+        <w:pStyle w:val="NoSpacing"/>
+        <w:numPr>
+          <w:ilvl w:val="0"/>
+          <w:numId w:val="3"/>
+        </w:numPr>
+        <w:ind w:left="426"/>
+        <w:jc w:val="both"/>
+        <w:rPr>
+          <w:rFonts w:ascii="Arial" w:hAnsi="Arial" w:cs="Arial"/>
+        </w:rPr>
+      </w:pPr>
+      <w:r>
+        <w:rPr>
+          <w:rFonts w:ascii="Arial" w:hAnsi="Arial" w:cs="Arial"/>
+        </w:rPr>
+        <w:t>Dapat meningkatkan ekonomi rumah tangga melalui:</w:t>
+      </w:r>
+    </w:p>
+    <w:p>
+      <w:pPr>
+        <w:pStyle w:val="NoSpacing"/>
+        <w:numPr>
+          <w:ilvl w:val="1"/>
+          <w:numId w:val="3"/>
+        </w:numPr>
+        <w:ind w:left="851"/>
+        <w:jc w:val="both"/>
+        <w:rPr>
+          <w:rFonts w:ascii="Arial" w:hAnsi="Arial" w:cs="Arial"/>
+        </w:rPr>
+      </w:pPr>
+      <w:r>
+        <w:rPr>
+          <w:rFonts w:ascii="Arial" w:hAnsi="Arial" w:cs="Arial"/>
+        </w:rPr>
+        <w:t>Peningkatan tingkat pendapatan keluarga</w:t>
+      </w:r>
+      <w:r>
+        <w:rPr>
+          <w:rFonts w:ascii="Arial" w:hAnsi="Arial" w:cs="Arial"/>
+        </w:rPr>
+        <w:t>;</w:t>
+      </w:r>
+    </w:p>
+    <w:p>
+      <w:pPr>
+        <w:pStyle w:val="NoSpacing"/>
+        <w:numPr>
+          <w:ilvl w:val="1"/>
+          <w:numId w:val="3"/>
+        </w:numPr>
+        <w:ind w:left="851"/>
+        <w:jc w:val="both"/>
+        <w:rPr>
+          <w:rFonts w:ascii="Arial" w:hAnsi="Arial" w:cs="Arial"/>
+        </w:rPr>
+      </w:pPr>
+      <w:r>
+        <w:rPr>
+          <w:rFonts w:ascii="Arial" w:hAnsi="Arial" w:cs="Arial"/>
+        </w:rPr>
+        <w:t>Perubahan pola nafkah</w:t>
+      </w:r>
+      <w:r>
+        <w:rPr>
+          <w:rFonts w:ascii="Arial" w:hAnsi="Arial" w:cs="Arial"/>
+        </w:rPr>
+        <w:t>;</w:t>
+      </w:r>
+    </w:p>
+    <w:p>
+      <w:pPr>
+        <w:pStyle w:val="NoSpacing"/>
+        <w:numPr>
+          <w:ilvl w:val="1"/>
+          <w:numId w:val="3"/>
+        </w:numPr>
+        <w:ind w:left="851"/>
+        <w:jc w:val="both"/>
+        <w:rPr>
+          <w:rFonts w:ascii="Arial" w:hAnsi="Arial" w:cs="Arial"/>
+        </w:rPr>
+      </w:pPr>
+      <w:r>
+        <w:rPr>
+          <w:rFonts w:ascii="Arial" w:hAnsi="Arial" w:cs="Arial"/>
+        </w:rPr>
+        <w:t>Adanya pola nafkah ganda</w:t>
+      </w:r>
+      <w:r>
+        <w:rPr>
+          <w:rFonts w:ascii="Arial" w:hAnsi="Arial" w:cs="Arial"/>
+        </w:rPr>
+        <w:t>;</w:t>
+      </w:r>
+    </w:p>
+    <w:p>
+      <w:pPr>
+        <w:pStyle w:val="NoSpacing"/>
+        <w:numPr>
+          <w:ilvl w:val="1"/>
+          <w:numId w:val="3"/>
+        </w:numPr>
+        <w:ind w:left="851"/>
+        <w:jc w:val="both"/>
+        <w:rPr>
+          <w:rFonts w:ascii="Arial" w:hAnsi="Arial" w:cs="Arial"/>
+        </w:rPr>
+      </w:pPr>
+      <w:r>
+        <w:rPr>
+          <w:rFonts w:ascii="Arial" w:hAnsi="Arial" w:cs="Arial"/>
+        </w:rPr>
+        <w:t>Tersedianya jumlah dan ragam produk barang dan jasa di masyarakat</w:t>
+      </w:r>
+      <w:r>
+        <w:rPr>
+          <w:rFonts w:ascii="Arial" w:hAnsi="Arial" w:cs="Arial"/>
+        </w:rPr>
+        <w:t>;</w:t>
+      </w:r>
+    </w:p>
+    <w:p>
+      <w:pPr>
+        <w:pStyle w:val="NoSpacing"/>
+        <w:numPr>
+          <w:ilvl w:val="1"/>
+          <w:numId w:val="3"/>
+        </w:numPr>
+        <w:ind w:left="851"/>
+        <w:jc w:val="both"/>
+        <w:rPr>
+          <w:rFonts w:ascii="Arial" w:hAnsi="Arial" w:cs="Arial"/>
+        </w:rPr>
+      </w:pPr>
+      <w:r>
+        <w:rPr>
+          <w:rFonts w:ascii="Arial" w:hAnsi="Arial" w:cs="Arial"/>
+        </w:rPr>
+        <w:t>Membuka kesempatan kerja bagi masyarakat</w:t>
+      </w:r>
+      <w:r>
+        <w:rPr>
+          <w:rFonts w:ascii="Arial" w:hAnsi="Arial" w:cs="Arial"/>
+        </w:rPr>
+        <w:t>;</w:t>
+      </w:r>
+    </w:p>
+    <w:p>
+      <w:pPr>
+        <w:pStyle w:val="NoSpacing"/>
+        <w:numPr>
+          <w:ilvl w:val="1"/>
+          <w:numId w:val="3"/>
+        </w:numPr>
+        <w:ind w:left="851"/>
+        <w:jc w:val="both"/>
+        <w:rPr>
+          <w:rFonts w:ascii="Arial" w:hAnsi="Arial" w:cs="Arial"/>
+        </w:rPr>
+      </w:pPr>
+      <w:r>
+        <w:rPr>
+          <w:rFonts w:ascii="Arial" w:hAnsi="Arial" w:cs="Arial"/>
+        </w:rPr>
+        <w:t>Tersedianya sarana dan prasarana</w:t>
+      </w:r>
+      <w:r>
+        <w:rPr>
+          <w:rFonts w:ascii="Arial" w:hAnsi="Arial" w:cs="Arial"/>
+        </w:rPr>
+        <w:t>.</w:t>
+      </w:r>
+    </w:p>
+    <w:p>
+      <w:pPr>
+        <w:pStyle w:val="NoSpacing"/>
+        <w:ind w:left="851"/>
+        <w:jc w:val="both"/>
+        <w:rPr>
+          <w:rFonts w:ascii="Arial" w:hAnsi="Arial" w:cs="Arial"/>
+        </w:rPr>
+      </w:pPr>
+    </w:p>
+    <w:p>
+      <w:pPr>
+        <w:pStyle w:val="NoSpacing"/>
+        <w:numPr>
+          <w:ilvl w:val="0"/>
+          <w:numId w:val="3"/>
+        </w:numPr>
+        <w:ind w:left="426"/>
+        <w:jc w:val="both"/>
+        <w:rPr>
+          <w:rFonts w:ascii="Arial" w:hAnsi="Arial" w:cs="Arial"/>
+        </w:rPr>
+      </w:pPr>
+      <w:r>
+        <w:rPr>
+          <w:rFonts w:ascii="Arial" w:hAnsi="Arial" w:cs="Arial"/>
+        </w:rPr>
+        <w:t>Menggali, mengatur, dan menggunakan ekonomi sumber daya alam melalui:</w:t>
+      </w:r>
+    </w:p>
+    <w:p>
+      <w:pPr>
+        <w:pStyle w:val="NoSpacing"/>
+        <w:numPr>
+          <w:ilvl w:val="1"/>
+          <w:numId w:val="3"/>
+        </w:numPr>
+        <w:ind w:left="851"/>
+        <w:jc w:val="both"/>
+        <w:rPr>
+          <w:rFonts w:ascii="Arial" w:hAnsi="Arial" w:cs="Arial"/>
+        </w:rPr>
+      </w:pPr>
+      <w:r>
+        <w:rPr>
+          <w:rFonts w:ascii="Arial" w:hAnsi="Arial" w:cs="Arial"/>
+        </w:rPr>
+        <w:t>Pemilikan dan penguasaan sumber daya alam yang teratur</w:t>
+      </w:r>
+      <w:r>
+        <w:rPr>
+          <w:rFonts w:ascii="Arial" w:hAnsi="Arial" w:cs="Arial"/>
+        </w:rPr>
+        <w:t>;</w:t>
+      </w:r>
+    </w:p>
+    <w:p>
+      <w:pPr>
+        <w:pStyle w:val="NoSpacing"/>
+        <w:numPr>
+          <w:ilvl w:val="1"/>
+          <w:numId w:val="3"/>
+        </w:numPr>
+        <w:ind w:left="851"/>
+        <w:jc w:val="both"/>
+        <w:rPr>
+          <w:rFonts w:ascii="Arial" w:hAnsi="Arial" w:cs="Arial"/>
+        </w:rPr>
+      </w:pPr>
+      <w:r>
+        <w:rPr>
+          <w:rFonts w:ascii="Arial" w:hAnsi="Arial" w:cs="Arial"/>
+        </w:rPr>
+        <w:t>Penggunaan lahan yang efektif dan efisien</w:t>
+      </w:r>
+      <w:r>
+        <w:rPr>
+          <w:rFonts w:ascii="Arial" w:hAnsi="Arial" w:cs="Arial"/>
+        </w:rPr>
+        <w:t>;</w:t>
+      </w:r>
+    </w:p>
+    <w:p>
+      <w:pPr>
+        <w:pStyle w:val="NoSpacing"/>
+        <w:numPr>
+          <w:ilvl w:val="1"/>
+          <w:numId w:val="3"/>
+        </w:numPr>
+        <w:ind w:left="851"/>
+        <w:jc w:val="both"/>
+        <w:rPr>
+          <w:rFonts w:ascii="Arial" w:hAnsi="Arial" w:cs="Arial"/>
+        </w:rPr>
+      </w:pPr>
+      <w:r>
+        <w:rPr>
+          <w:rFonts w:ascii="Arial" w:hAnsi="Arial" w:cs="Arial"/>
+        </w:rPr>
+        <w:t>Peningkatan nilai tambah sumber daya alam</w:t>
+      </w:r>
+      <w:r>
+        <w:rPr>
+          <w:rFonts w:ascii="Arial" w:hAnsi="Arial" w:cs="Arial"/>
+        </w:rPr>
+        <w:t>;</w:t>
+      </w:r>
+    </w:p>
+    <w:p>
+      <w:pPr>
+        <w:pStyle w:val="NoSpacing"/>
+        <w:numPr>
+          <w:ilvl w:val="1"/>
+          <w:numId w:val="3"/>
+        </w:numPr>
+        <w:ind w:left="851"/>
+        <w:jc w:val="both"/>
+        <w:rPr>
+          <w:rFonts w:ascii="Arial" w:hAnsi="Arial" w:cs="Arial"/>
+        </w:rPr>
+      </w:pPr>
+      <w:r>
+        <w:rPr>
+          <w:rFonts w:ascii="Arial" w:hAnsi="Arial" w:cs="Arial"/>
+        </w:rPr>
+        <w:t>Peningkatan sumber daya alam lainnya yang belum terjamah terutama untuk wilayah yang masih terisolasi.</w:t>
+      </w:r>
+    </w:p>
+    <w:p>
+      <w:pPr>
+        <w:pStyle w:val="NoSpacing"/>
+        <w:ind w:left="851"/>
+        <w:jc w:val="both"/>
+        <w:rPr>
+          <w:rFonts w:ascii="Arial" w:hAnsi="Arial" w:cs="Arial"/>
+        </w:rPr>
+      </w:pPr>
+    </w:p>
+    <w:p>
+      <w:pPr>
+        <w:pStyle w:val="NoSpacing"/>
+        <w:numPr>
+          <w:ilvl w:val="0"/>
+          <w:numId w:val="3"/>
+        </w:numPr>
+        <w:ind w:left="426"/>
+        <w:jc w:val="both"/>
+        <w:rPr>
+          <w:rFonts w:ascii="Arial" w:hAnsi="Arial" w:cs="Arial"/>
+        </w:rPr>
+      </w:pPr>
+      <w:r>
+        <w:rPr>
+          <w:rFonts w:ascii="Arial" w:hAnsi="Arial" w:cs="Arial"/>
+        </w:rPr>
+        <w:t>Meningkatkan perekonomian pemerintah baik lokal maupun regional melalui:</w:t>
+      </w:r>
+    </w:p>
+    <w:p>
+      <w:pPr>
+        <w:pStyle w:val="NoSpacing"/>
+        <w:numPr>
+          <w:ilvl w:val="1"/>
+          <w:numId w:val="3"/>
+        </w:numPr>
+        <w:ind w:left="851"/>
+        <w:jc w:val="both"/>
+        <w:rPr>
+          <w:rFonts w:ascii="Arial" w:hAnsi="Arial" w:cs="Arial"/>
+        </w:rPr>
+      </w:pPr>
+      <w:r>
+        <w:rPr>
+          <w:rFonts w:ascii="Arial" w:hAnsi="Arial" w:cs="Arial"/>
+        </w:rPr>
+        <w:t>Menambah peluan dan kesempatan kerja bagi masyarakat;</w:t>
+      </w:r>
+    </w:p>
+    <w:p>
+      <w:pPr>
+        <w:pStyle w:val="NoSpacing"/>
+        <w:numPr>
+          <w:ilvl w:val="1"/>
+          <w:numId w:val="3"/>
+        </w:numPr>
+        <w:ind w:left="851"/>
+        <w:jc w:val="both"/>
+        <w:rPr>
+          <w:rFonts w:ascii="Arial" w:hAnsi="Arial" w:cs="Arial"/>
+        </w:rPr>
+      </w:pPr>
+      <w:r>
+        <w:rPr>
+          <w:rFonts w:ascii="Arial" w:hAnsi="Arial" w:cs="Arial"/>
+        </w:rPr>
+        <w:t>Memberikan nilai tambah proses manufaktur;</w:t>
+      </w:r>
+    </w:p>
+    <w:p>
+      <w:pPr>
+        <w:pStyle w:val="NoSpacing"/>
+        <w:numPr>
+          <w:ilvl w:val="1"/>
+          <w:numId w:val="3"/>
+        </w:numPr>
+        <w:ind w:left="851"/>
+        <w:jc w:val="both"/>
+        <w:rPr>
+          <w:rFonts w:ascii="Arial" w:hAnsi="Arial" w:cs="Arial"/>
+        </w:rPr>
+      </w:pPr>
+      <w:r>
+        <w:rPr>
+          <w:rFonts w:ascii="Arial" w:hAnsi="Arial" w:cs="Arial"/>
+        </w:rPr>
+        <w:t>Menambah jenis dan jumlah aktivitas ekonomi non formal di masyarakat;</w:t>
+      </w:r>
+    </w:p>
+    <w:p>
+      <w:pPr>
+        <w:pStyle w:val="NoSpacing"/>
+        <w:numPr>
+          <w:ilvl w:val="1"/>
+          <w:numId w:val="3"/>
+        </w:numPr>
+        <w:ind w:left="851"/>
+        <w:jc w:val="both"/>
+        <w:rPr>
+          <w:rFonts w:ascii="Arial" w:hAnsi="Arial" w:cs="Arial"/>
+        </w:rPr>
+      </w:pPr>
+      <w:r>
+        <w:rPr>
+          <w:rFonts w:ascii="Arial" w:hAnsi="Arial" w:cs="Arial"/>
+        </w:rPr>
+        <w:t>Pemerataan pendistribusian pendapatan;</w:t>
+      </w:r>
+    </w:p>
+    <w:p>
+      <w:pPr>
+        <w:pStyle w:val="NoSpacing"/>
+        <w:numPr>
+          <w:ilvl w:val="1"/>
+          <w:numId w:val="3"/>
+        </w:numPr>
+        <w:ind w:left="851"/>
+        <w:jc w:val="both"/>
+        <w:rPr>
+          <w:rFonts w:ascii="Arial" w:hAnsi="Arial" w:cs="Arial"/>
+        </w:rPr>
+      </w:pPr>
+      <w:r>
+        <w:rPr>
+          <w:rFonts w:ascii="Arial" w:hAnsi="Arial" w:cs="Arial"/>
+        </w:rPr>
+        <w:t>Menimbulkan efek ganda ekonomi;</w:t>
+      </w:r>
+    </w:p>
+    <w:p>
+      <w:pPr>
+        <w:pStyle w:val="NoSpacing"/>
+        <w:numPr>
+          <w:ilvl w:val="1"/>
+          <w:numId w:val="3"/>
+        </w:numPr>
+        <w:ind w:left="851"/>
+        <w:jc w:val="both"/>
+        <w:rPr>
+          <w:rFonts w:ascii="Arial" w:hAnsi="Arial" w:cs="Arial"/>
+        </w:rPr>
+      </w:pPr>
+      <w:r>
+        <w:rPr>
+          <w:rFonts w:ascii="Arial" w:hAnsi="Arial" w:cs="Arial"/>
+        </w:rPr>
+        <w:t>Peningkatan produk domestik bruto (PDB);</w:t>
+      </w:r>
+    </w:p>
+    <w:p>
+      <w:pPr>
+        <w:pStyle w:val="NoSpacing"/>
+        <w:numPr>
+          <w:ilvl w:val="1"/>
+          <w:numId w:val="3"/>
+        </w:numPr>
+        <w:ind w:left="851"/>
+        <w:jc w:val="both"/>
+        <w:rPr>
+          <w:rFonts w:ascii="Arial" w:hAnsi="Arial" w:cs="Arial"/>
+        </w:rPr>
+      </w:pPr>
+      <w:r>
+        <w:rPr>
+          <w:rFonts w:ascii="Arial" w:hAnsi="Arial" w:cs="Arial"/>
+        </w:rPr>
+        <w:t>Peningkatan pendapatan asli daerah (PAD);</w:t>
+      </w:r>
+    </w:p>
+    <w:p>
+      <w:pPr>
+        <w:pStyle w:val="NoSpacing"/>
+        <w:numPr>
+          <w:ilvl w:val="1"/>
+          <w:numId w:val="3"/>
+        </w:numPr>
+        <w:ind w:left="851"/>
+        <w:jc w:val="both"/>
+        <w:rPr>
+          <w:rFonts w:ascii="Arial" w:hAnsi="Arial" w:cs="Arial"/>
+        </w:rPr>
+      </w:pPr>
+      <w:r>
+        <w:rPr>
+          <w:rFonts w:ascii="Arial" w:hAnsi="Arial" w:cs="Arial"/>
+        </w:rPr>
+        <w:t>Menambah pusat-pusa</w:t>
+      </w:r>
+      <w:r>
+        <w:rPr>
+          <w:rFonts w:ascii="Arial" w:hAnsi="Arial" w:cs="Arial"/>
+        </w:rPr>
+        <w:t>t pertumbuhan ekonomi di daerah</w:t>
+      </w:r>
+      <w:r>
+        <w:rPr>
+          <w:rFonts w:ascii="Arial" w:hAnsi="Arial" w:cs="Arial"/>
+        </w:rPr>
+        <w:t xml:space="preserve"> tertentu</w:t>
+      </w:r>
+      <w:r>
+        <w:rPr>
+          <w:rFonts w:ascii="Arial" w:hAnsi="Arial" w:cs="Arial"/>
+        </w:rPr>
+        <w:t>.</w:t>
+      </w:r>
+    </w:p>
+    <w:p>
+      <w:pPr>
+        <w:pStyle w:val="NoSpacing"/>
+        <w:ind w:left="851"/>
+        <w:jc w:val="both"/>
+        <w:rPr>
+          <w:rFonts w:ascii="Arial" w:hAnsi="Arial" w:cs="Arial"/>
+        </w:rPr>
+      </w:pPr>
+    </w:p>
+    <w:p>
+      <w:pPr>
+        <w:pStyle w:val="NoSpacing"/>
+        <w:numPr>
+          <w:ilvl w:val="0"/>
+          <w:numId w:val="3"/>
+        </w:numPr>
+        <w:ind w:left="426"/>
+        <w:jc w:val="both"/>
+        <w:rPr>
+          <w:rFonts w:ascii="Arial" w:hAnsi="Arial" w:cs="Arial"/>
+        </w:rPr>
+      </w:pPr>
+      <w:r>
+        <w:rPr>
+          <w:rFonts w:ascii="Arial" w:hAnsi="Arial" w:cs="Arial"/>
+        </w:rPr>
+        <w:t>Pengembangan wilayah</w:t>
+      </w:r>
+      <w:r>
+        <w:rPr>
+          <w:rFonts w:ascii="Arial" w:hAnsi="Arial" w:cs="Arial"/>
+        </w:rPr>
+        <w:t xml:space="preserve"> melalui</w:t>
+      </w:r>
+      <w:r>
+        <w:rPr>
+          <w:rFonts w:ascii="Arial" w:hAnsi="Arial" w:cs="Arial"/>
+        </w:rPr>
+        <w:t>:</w:t>
+      </w:r>
+    </w:p>
+    <w:p>
+      <w:pPr>
+        <w:pStyle w:val="NoSpacing"/>
+        <w:numPr>
+          <w:ilvl w:val="1"/>
+          <w:numId w:val="3"/>
+        </w:numPr>
+        <w:ind w:left="851"/>
+        <w:jc w:val="both"/>
+        <w:rPr>
+          <w:rFonts w:ascii="Arial" w:hAnsi="Arial" w:cs="Arial"/>
+        </w:rPr>
+      </w:pPr>
+      <w:r>
+        <w:rPr>
+          <w:rFonts w:ascii="Arial" w:hAnsi="Arial" w:cs="Arial"/>
+        </w:rPr>
+        <w:t>Meningkatkan pemerataan pembangunan;</w:t>
+      </w:r>
+    </w:p>
+    <w:p>
+      <w:pPr>
+        <w:pStyle w:val="NoSpacing"/>
+        <w:numPr>
+          <w:ilvl w:val="1"/>
+          <w:numId w:val="3"/>
+        </w:numPr>
+        <w:ind w:left="851"/>
+        <w:jc w:val="both"/>
+        <w:rPr>
+          <w:rFonts w:ascii="Arial" w:hAnsi="Arial" w:cs="Arial"/>
+        </w:rPr>
+      </w:pPr>
+      <w:r>
+        <w:rPr>
+          <w:rFonts w:ascii="Arial" w:hAnsi="Arial" w:cs="Arial"/>
+        </w:rPr>
+        <w:t>Meningkatkan persatuan dan kesatuan bangsa</w:t>
+      </w:r>
+      <w:r>
+        <w:rPr>
+          <w:rFonts w:ascii="Arial" w:hAnsi="Arial" w:cs="Arial"/>
+        </w:rPr>
+        <w:t xml:space="preserve"> di mana dengan adanya proyek baru akan mendatangakan tenaga kerja dari berbagai wilayah dengan latar belakang suku, agama, dan budaya yang berbeda;</w:t>
+      </w:r>
+    </w:p>
+    <w:p>
+      <w:pPr>
+        <w:pStyle w:val="NoSpacing"/>
+        <w:numPr>
+          <w:ilvl w:val="1"/>
+          <w:numId w:val="3"/>
+        </w:numPr>
+        <w:ind w:left="851"/>
+        <w:jc w:val="both"/>
+        <w:rPr>
+          <w:rFonts w:ascii="Arial" w:hAnsi="Arial" w:cs="Arial"/>
+        </w:rPr>
+      </w:pPr>
+      <w:r>
+        <w:rPr>
+          <w:rFonts w:ascii="Arial" w:hAnsi="Arial" w:cs="Arial"/>
+        </w:rPr>
+        <w:t>Terbukanya lingkungan pergaulan dengan adanya pembukaan suatu wilayah;</w:t>
+      </w:r>
+    </w:p>
+    <w:p>
+      <w:pPr>
+        <w:pStyle w:val="NoSpacing"/>
+        <w:numPr>
+          <w:ilvl w:val="1"/>
+          <w:numId w:val="3"/>
+        </w:numPr>
+        <w:ind w:left="851"/>
+        <w:jc w:val="both"/>
+        <w:rPr>
+          <w:rFonts w:ascii="Arial" w:hAnsi="Arial" w:cs="Arial"/>
+        </w:rPr>
+      </w:pPr>
+      <w:r>
+        <w:rPr>
+          <w:rFonts w:ascii="Arial" w:hAnsi="Arial" w:cs="Arial"/>
+        </w:rPr>
+        <w:t>Membuka isolasi wilayah dan cakrawala bagi penduduk.</w:t>
+      </w:r>
+    </w:p>
+    <w:p>
+      <w:pPr>
+        <w:pStyle w:val="NoSpacing"/>
+        <w:jc w:val="both"/>
+        <w:rPr>
+          <w:rFonts w:ascii="Arial" w:hAnsi="Arial" w:cs="Arial"/>
+          <w:b/>
+        </w:rPr>
+      </w:pPr>
+    </w:p>
+    <w:p>
+      <w:pPr>
+        <w:pStyle w:val="NoSpacing"/>
+        <w:jc w:val="both"/>
+        <w:rPr>
+          <w:rFonts w:ascii="Arial" w:hAnsi="Arial" w:cs="Arial"/>
+          <w:b/>
+        </w:rPr>
+      </w:pPr>
+      <w:r>
+        <w:rPr>
+          <w:rFonts w:ascii="Arial" w:hAnsi="Arial" w:cs="Arial"/>
+          <w:b/>
+        </w:rPr>
+        <w:t>Peningkatan Pendapatan Nasional</w:t>
+      </w:r>
+    </w:p>
+    <w:p>
+      <w:pPr>
+        <w:pStyle w:val="NoSpacing"/>
+        <w:jc w:val="both"/>
+        <w:rPr>
+          <w:rFonts w:ascii="Arial" w:hAnsi="Arial" w:cs="Arial"/>
+        </w:rPr>
+      </w:pPr>
+      <w:r>
+        <w:rPr>
+          <w:rFonts w:ascii="Arial" w:hAnsi="Arial" w:cs="Arial"/>
+        </w:rPr>
+        <w:t>Untuk menghitung pendapatan nasional dapat dilakukan melalui tiga cara, yaitu:</w:t>
+      </w:r>
+    </w:p>
+    <w:p>
+      <w:pPr>
+        <w:pStyle w:val="NoSpacing"/>
+        <w:numPr>
+          <w:ilvl w:val="0"/>
+          <w:numId w:val="3"/>
+        </w:numPr>
+        <w:ind w:left="426"/>
+        <w:jc w:val="both"/>
+        <w:rPr>
+          <w:rFonts w:ascii="Arial" w:hAnsi="Arial" w:cs="Arial"/>
+        </w:rPr>
+      </w:pPr>
+      <w:r>
+        <w:rPr>
+          <w:rFonts w:ascii="Arial" w:hAnsi="Arial" w:cs="Arial"/>
+        </w:rPr>
+        <w:t>Pendekatan produksi;</w:t>
+      </w:r>
+    </w:p>
+    <w:p>
+      <w:pPr>
+        <w:pStyle w:val="NoSpacing"/>
+        <w:numPr>
+          <w:ilvl w:val="0"/>
+          <w:numId w:val="3"/>
+        </w:numPr>
+        <w:ind w:left="426"/>
+        <w:jc w:val="both"/>
+        <w:rPr>
+          <w:rFonts w:ascii="Arial" w:hAnsi="Arial" w:cs="Arial"/>
+        </w:rPr>
+      </w:pPr>
+      <w:r>
+        <w:rPr>
+          <w:rFonts w:ascii="Arial" w:hAnsi="Arial" w:cs="Arial"/>
+        </w:rPr>
+        <w:t>Pendekatan pengeluaran;</w:t>
+      </w:r>
+    </w:p>
+    <w:p>
+      <w:pPr>
+        <w:pStyle w:val="NoSpacing"/>
+        <w:numPr>
+          <w:ilvl w:val="0"/>
+          <w:numId w:val="3"/>
+        </w:numPr>
+        <w:ind w:left="426"/>
+        <w:jc w:val="both"/>
+        <w:rPr>
+          <w:rFonts w:ascii="Arial" w:hAnsi="Arial" w:cs="Arial"/>
+        </w:rPr>
+      </w:pPr>
+      <w:r>
+        <w:rPr>
+          <w:rFonts w:ascii="Arial" w:hAnsi="Arial" w:cs="Arial"/>
+        </w:rPr>
+        <w:t>Pendekatan pendapatan.</w:t>
+      </w:r>
+    </w:p>
+    <w:p>
+      <w:pPr>
+        <w:pStyle w:val="NoSpacing"/>
+        <w:jc w:val="both"/>
+        <w:rPr>
+          <w:rFonts w:ascii="Arial" w:hAnsi="Arial" w:cs="Arial"/>
+        </w:rPr>
+      </w:pPr>
+    </w:p>
+    <w:p>
+      <w:pPr>
+        <w:pStyle w:val="NoSpacing"/>
+        <w:jc w:val="both"/>
+        <w:rPr>
+          <w:rFonts w:ascii="Arial" w:hAnsi="Arial" w:cs="Arial"/>
+        </w:rPr>
+      </w:pPr>
+      <w:r>
+        <w:rPr>
+          <w:rFonts w:ascii="Arial" w:hAnsi="Arial" w:cs="Arial"/>
+        </w:rPr>
+        <w:t xml:space="preserve">Yang </w:t>
+      </w:r>
+      <w:r>
+        <w:rPr>
+          <w:rFonts w:ascii="Arial" w:hAnsi="Arial" w:cs="Arial"/>
+        </w:rPr>
+        <w:t xml:space="preserve">dimaksud dengan pendapatan nasional dengan pendekatan produksi adalah </w:t>
+      </w:r>
+      <w:r>
+        <w:rPr>
+          <w:rFonts w:ascii="Arial" w:hAnsi="Arial" w:cs="Arial"/>
+          <w:i/>
+        </w:rPr>
+        <w:t>nilai seluruh barang dan jasa yang dihasilkan oleh suatu negara</w:t>
+      </w:r>
+      <w:r>
+        <w:rPr>
+          <w:rFonts w:ascii="Arial" w:hAnsi="Arial" w:cs="Arial"/>
+          <w:i/>
+        </w:rPr>
+        <w:t xml:space="preserve"> dalam satu tahun tertentu</w:t>
+      </w:r>
+      <w:r>
+        <w:rPr>
+          <w:rFonts w:ascii="Arial" w:hAnsi="Arial" w:cs="Arial"/>
+        </w:rPr>
+        <w:t>. Cara menghitung pendapatan nasional dengan pendekatan produksi adalah dengan menjumlahkan nilai tambah yang diwujudkan oleh lapangan usaha (sektor ekonomi) dalam perekonomian.</w:t>
+      </w:r>
+    </w:p>
+    <w:p>
+      <w:pPr>
+        <w:pStyle w:val="NoSpacing"/>
+        <w:jc w:val="both"/>
+        <w:rPr>
+          <w:rFonts w:ascii="Arial" w:hAnsi="Arial" w:cs="Arial"/>
+        </w:rPr>
+      </w:pPr>
+    </w:p>
+    <w:p>
+      <w:pPr>
+        <w:pStyle w:val="NoSpacing"/>
+        <w:jc w:val="both"/>
+        <w:rPr>
+          <w:rFonts w:ascii="Arial" w:hAnsi="Arial" w:cs="Arial"/>
+        </w:rPr>
+      </w:pPr>
+      <w:r>
+        <w:rPr>
+          <w:rFonts w:ascii="Arial" w:hAnsi="Arial" w:cs="Arial"/>
+        </w:rPr>
+        <w:t xml:space="preserve">Pada umumnya lapangan </w:t>
+      </w:r>
+      <w:r>
+        <w:rPr>
+          <w:rFonts w:ascii="Arial" w:hAnsi="Arial" w:cs="Arial"/>
+        </w:rPr>
+        <w:t>usaha (sektor ekonomi) untuk menghitung pendapatan nasional ada 11 sektor, yaitu:</w:t>
+      </w:r>
+    </w:p>
+    <w:p>
+      <w:pPr>
+        <w:pStyle w:val="NoSpacing"/>
+        <w:numPr>
+          <w:ilvl w:val="0"/>
+          <w:numId w:val="3"/>
+        </w:numPr>
+        <w:ind w:left="426"/>
+        <w:jc w:val="both"/>
+        <w:rPr>
+          <w:rFonts w:ascii="Arial" w:hAnsi="Arial" w:cs="Arial"/>
+        </w:rPr>
+      </w:pPr>
+      <w:r>
+        <w:rPr>
+          <w:rFonts w:ascii="Arial" w:hAnsi="Arial" w:cs="Arial"/>
+        </w:rPr>
+        <w:t>Pertanian, peternakan, kehutanan, dan perikanan;</w:t>
+      </w:r>
+    </w:p>
+    <w:p>
+      <w:pPr>
+        <w:pStyle w:val="NoSpacing"/>
+        <w:numPr>
+          <w:ilvl w:val="0"/>
+          <w:numId w:val="3"/>
+        </w:numPr>
+        <w:ind w:left="426"/>
+        <w:jc w:val="both"/>
+        <w:rPr>
+          <w:rFonts w:ascii="Arial" w:hAnsi="Arial" w:cs="Arial"/>
+        </w:rPr>
+      </w:pPr>
+      <w:r>
+        <w:rPr>
+          <w:rFonts w:ascii="Arial" w:hAnsi="Arial" w:cs="Arial"/>
+        </w:rPr>
+        <w:t>Pertambangan dan penggalian;</w:t>
+      </w:r>
+    </w:p>
+    <w:p>
+      <w:pPr>
+        <w:pStyle w:val="NoSpacing"/>
+        <w:numPr>
+          <w:ilvl w:val="0"/>
+          <w:numId w:val="3"/>
+        </w:numPr>
+        <w:ind w:left="426"/>
+        <w:jc w:val="both"/>
+        <w:rPr>
+          <w:rFonts w:ascii="Arial" w:hAnsi="Arial" w:cs="Arial"/>
+        </w:rPr>
+      </w:pPr>
+      <w:r>
+        <w:rPr>
+          <w:rFonts w:ascii="Arial" w:hAnsi="Arial" w:cs="Arial"/>
+        </w:rPr>
+        <w:t>Industri pengolahan;</w:t>
+      </w:r>
+    </w:p>
+    <w:p>
+      <w:pPr>
+        <w:pStyle w:val="NoSpacing"/>
+        <w:numPr>
+          <w:ilvl w:val="0"/>
+          <w:numId w:val="3"/>
+        </w:numPr>
+        <w:ind w:left="426"/>
+        <w:jc w:val="both"/>
+        <w:rPr>
+          <w:rFonts w:ascii="Arial" w:hAnsi="Arial" w:cs="Arial"/>
+        </w:rPr>
+      </w:pPr>
+      <w:r>
+        <w:rPr>
+          <w:rFonts w:ascii="Arial" w:hAnsi="Arial" w:cs="Arial"/>
+        </w:rPr>
+        <w:t>Listrik, jasa, dan air minum;</w:t>
+      </w:r>
+    </w:p>
+    <w:p>
+      <w:pPr>
+        <w:pStyle w:val="NoSpacing"/>
+        <w:numPr>
+          <w:ilvl w:val="0"/>
+          <w:numId w:val="3"/>
+        </w:numPr>
+        <w:ind w:left="426"/>
+        <w:jc w:val="both"/>
+        <w:rPr>
+          <w:rFonts w:ascii="Arial" w:hAnsi="Arial" w:cs="Arial"/>
+        </w:rPr>
+      </w:pPr>
+      <w:r>
+        <w:rPr>
+          <w:rFonts w:ascii="Arial" w:hAnsi="Arial" w:cs="Arial"/>
+        </w:rPr>
+        <w:t>Bangunan;</w:t>
+      </w:r>
+    </w:p>
+    <w:p>
+      <w:pPr>
+        <w:pStyle w:val="NoSpacing"/>
+        <w:numPr>
+          <w:ilvl w:val="0"/>
+          <w:numId w:val="3"/>
+        </w:numPr>
+        <w:ind w:left="426"/>
+        <w:jc w:val="both"/>
+        <w:rPr>
+          <w:rFonts w:ascii="Arial" w:hAnsi="Arial" w:cs="Arial"/>
+        </w:rPr>
+      </w:pPr>
+      <w:r>
+        <w:rPr>
+          <w:rFonts w:ascii="Arial" w:hAnsi="Arial" w:cs="Arial"/>
+        </w:rPr>
+        <w:t>Perdanganan, hotel, dan restoran;</w:t>
+      </w:r>
+    </w:p>
+    <w:p>
+      <w:pPr>
+        <w:pStyle w:val="NoSpacing"/>
+        <w:numPr>
+          <w:ilvl w:val="0"/>
+          <w:numId w:val="3"/>
+        </w:numPr>
+        <w:ind w:left="426"/>
+        <w:jc w:val="both"/>
+        <w:rPr>
+          <w:rFonts w:ascii="Arial" w:hAnsi="Arial" w:cs="Arial"/>
+        </w:rPr>
+      </w:pPr>
+      <w:r>
+        <w:rPr>
+          <w:rFonts w:ascii="Arial" w:hAnsi="Arial" w:cs="Arial"/>
+        </w:rPr>
+        <w:t>Pengangkutan dan komunikasi;</w:t>
+      </w:r>
+    </w:p>
+    <w:p>
+      <w:pPr>
+        <w:pStyle w:val="NoSpacing"/>
+        <w:numPr>
+          <w:ilvl w:val="0"/>
+          <w:numId w:val="3"/>
+        </w:numPr>
+        <w:ind w:left="426"/>
+        <w:jc w:val="both"/>
+        <w:rPr>
+          <w:rFonts w:ascii="Arial" w:hAnsi="Arial" w:cs="Arial"/>
+        </w:rPr>
+      </w:pPr>
+      <w:r>
+        <w:rPr>
+          <w:rFonts w:ascii="Arial" w:hAnsi="Arial" w:cs="Arial"/>
+        </w:rPr>
+        <w:t>Bank dan lembaga keuangan lainnya;</w:t>
+      </w:r>
+    </w:p>
+    <w:p>
+      <w:pPr>
+        <w:pStyle w:val="NoSpacing"/>
+        <w:numPr>
+          <w:ilvl w:val="0"/>
+          <w:numId w:val="3"/>
+        </w:numPr>
+        <w:ind w:left="426"/>
+        <w:jc w:val="both"/>
+        <w:rPr>
+          <w:rFonts w:ascii="Arial" w:hAnsi="Arial" w:cs="Arial"/>
+        </w:rPr>
+      </w:pPr>
+      <w:r>
+        <w:rPr>
+          <w:rFonts w:ascii="Arial" w:hAnsi="Arial" w:cs="Arial"/>
+        </w:rPr>
+        <w:t>Sewa rumah;</w:t>
+      </w:r>
+    </w:p>
+    <w:p>
+      <w:pPr>
+        <w:pStyle w:val="NoSpacing"/>
+        <w:numPr>
+          <w:ilvl w:val="0"/>
+          <w:numId w:val="3"/>
+        </w:numPr>
+        <w:ind w:left="426"/>
+        <w:jc w:val="both"/>
+        <w:rPr>
+          <w:rFonts w:ascii="Arial" w:hAnsi="Arial" w:cs="Arial"/>
+        </w:rPr>
+      </w:pPr>
+      <w:r>
+        <w:rPr>
+          <w:rFonts w:ascii="Arial" w:hAnsi="Arial" w:cs="Arial"/>
+        </w:rPr>
+        <w:t>Pemerintahan dan pertahanan;</w:t>
+      </w:r>
+    </w:p>
+    <w:p>
+      <w:pPr>
+        <w:pStyle w:val="NoSpacing"/>
+        <w:numPr>
+          <w:ilvl w:val="0"/>
+          <w:numId w:val="3"/>
+        </w:numPr>
+        <w:ind w:left="426"/>
+        <w:jc w:val="both"/>
+        <w:rPr>
+          <w:rFonts w:ascii="Arial" w:hAnsi="Arial" w:cs="Arial"/>
+        </w:rPr>
+      </w:pPr>
+      <w:r>
+        <w:rPr>
+          <w:rFonts w:ascii="Arial" w:hAnsi="Arial" w:cs="Arial"/>
+        </w:rPr>
+        <w:t>Jasa-jasa lainnya.</w:t>
+      </w:r>
+    </w:p>
+    <w:p>
+      <w:pPr>
+        <w:pStyle w:val="NoSpacing"/>
+        <w:jc w:val="both"/>
+        <w:rPr>
+          <w:rFonts w:ascii="Arial" w:hAnsi="Arial" w:cs="Arial"/>
+        </w:rPr>
+      </w:pPr>
+    </w:p>
+    <w:p>
+      <w:pPr>
+        <w:pStyle w:val="NoSpacing"/>
+        <w:jc w:val="both"/>
+        <w:rPr>
+          <w:rFonts w:ascii="Arial" w:hAnsi="Arial" w:cs="Arial"/>
+        </w:rPr>
+      </w:pPr>
+      <w:r>
+        <w:rPr>
+          <w:rFonts w:ascii="Arial" w:hAnsi="Arial" w:cs="Arial"/>
+        </w:rPr>
+        <w:t xml:space="preserve">Kemudian, yang dimaksud dengan pendapatan nasional dengan pendekatan pengeluaran adalah </w:t>
+      </w:r>
+      <w:r>
+        <w:rPr>
+          <w:rFonts w:ascii="Arial" w:hAnsi="Arial" w:cs="Arial"/>
+          <w:i/>
+        </w:rPr>
+        <w:t>pendapatan nasional yang dihitung dengan menjumlahkan seluruh pengeluaran yang dilakukan oleh berbagai golongan masyarakat dalam perekonomian</w:t>
+      </w:r>
+      <w:r>
+        <w:rPr>
+          <w:rFonts w:ascii="Arial" w:hAnsi="Arial" w:cs="Arial"/>
+        </w:rPr>
+        <w:t xml:space="preserve">. </w:t>
+      </w:r>
+    </w:p>
+    <w:p>
+      <w:pPr>
+        <w:pStyle w:val="NoSpacing"/>
+        <w:jc w:val="both"/>
+        <w:rPr>
+          <w:rFonts w:ascii="Arial" w:hAnsi="Arial" w:cs="Arial"/>
+        </w:rPr>
+      </w:pPr>
+    </w:p>
+    <w:p>
+      <w:pPr>
+        <w:pStyle w:val="NoSpacing"/>
+        <w:jc w:val="both"/>
+        <w:rPr>
+          <w:rFonts w:ascii="Arial" w:hAnsi="Arial" w:cs="Arial"/>
+        </w:rPr>
+      </w:pPr>
+      <w:r>
+        <w:rPr>
+          <w:rFonts w:ascii="Arial" w:hAnsi="Arial" w:cs="Arial"/>
+        </w:rPr>
+        <w:t>Pengeluaran yang dimaksud adalah senagai berikut:</w:t>
+      </w:r>
+    </w:p>
+    <w:p>
+      <w:pPr>
+        <w:pStyle w:val="NoSpacing"/>
+        <w:numPr>
+          <w:ilvl w:val="0"/>
+          <w:numId w:val="3"/>
+        </w:numPr>
+        <w:ind w:left="426"/>
+        <w:jc w:val="both"/>
+        <w:rPr>
+          <w:rFonts w:ascii="Arial" w:hAnsi="Arial" w:cs="Arial"/>
+        </w:rPr>
+      </w:pPr>
+      <w:r>
+        <w:rPr>
+          <w:rFonts w:ascii="Arial" w:hAnsi="Arial" w:cs="Arial"/>
+        </w:rPr>
+        <w:t>Pengeluaran konsumsi rumah tangga;</w:t>
+      </w:r>
+    </w:p>
+    <w:p>
+      <w:pPr>
+        <w:pStyle w:val="NoSpacing"/>
+        <w:numPr>
+          <w:ilvl w:val="0"/>
+          <w:numId w:val="3"/>
+        </w:numPr>
+        <w:ind w:left="426"/>
+        <w:jc w:val="both"/>
+        <w:rPr>
+          <w:rFonts w:ascii="Arial" w:hAnsi="Arial" w:cs="Arial"/>
+        </w:rPr>
+      </w:pPr>
+      <w:r>
+        <w:rPr>
+          <w:rFonts w:ascii="Arial" w:hAnsi="Arial" w:cs="Arial"/>
+        </w:rPr>
+        <w:t>Pengeluaran konsumsi dan investasi pemerintah;</w:t>
+      </w:r>
+    </w:p>
+    <w:p>
+      <w:pPr>
+        <w:pStyle w:val="NoSpacing"/>
+        <w:numPr>
+          <w:ilvl w:val="0"/>
+          <w:numId w:val="3"/>
+        </w:numPr>
+        <w:ind w:left="426"/>
+        <w:jc w:val="both"/>
+        <w:rPr>
+          <w:rFonts w:ascii="Arial" w:hAnsi="Arial" w:cs="Arial"/>
+        </w:rPr>
+      </w:pPr>
+      <w:r>
+        <w:rPr>
+          <w:rFonts w:ascii="Arial" w:hAnsi="Arial" w:cs="Arial"/>
+        </w:rPr>
+        <w:t>Pengeluaran pengusaha untuk investasi;</w:t>
+      </w:r>
+    </w:p>
+    <w:p>
+      <w:pPr>
+        <w:pStyle w:val="NoSpacing"/>
+        <w:numPr>
+          <w:ilvl w:val="0"/>
+          <w:numId w:val="3"/>
+        </w:numPr>
+        <w:ind w:left="426"/>
+        <w:jc w:val="both"/>
+        <w:rPr>
+          <w:rFonts w:ascii="Arial" w:hAnsi="Arial" w:cs="Arial"/>
+        </w:rPr>
+      </w:pPr>
+      <w:r>
+        <w:rPr>
+          <w:rFonts w:ascii="Arial" w:hAnsi="Arial" w:cs="Arial"/>
+        </w:rPr>
+        <w:t>Ekspor dan impor;</w:t>
+      </w:r>
+    </w:p>
+    <w:p>
+      <w:pPr>
+        <w:pStyle w:val="NoSpacing"/>
+        <w:jc w:val="both"/>
+        <w:rPr>
+          <w:rFonts w:ascii="Arial" w:hAnsi="Arial" w:cs="Arial"/>
+        </w:rPr>
+      </w:pPr>
+    </w:p>
+    <w:p>
+      <w:pPr>
+        <w:pStyle w:val="NoSpacing"/>
+        <w:jc w:val="both"/>
+        <w:rPr>
+          <w:rFonts w:ascii="Arial" w:hAnsi="Arial" w:cs="Arial"/>
+        </w:rPr>
+      </w:pPr>
+      <w:r>
+        <w:rPr>
+          <w:rFonts w:ascii="Arial" w:hAnsi="Arial" w:cs="Arial"/>
+        </w:rPr>
+        <w:t>Selanjutnya yang dimaksud</w:t>
+      </w:r>
+      <w:r>
+        <w:rPr>
+          <w:rFonts w:ascii="Arial" w:hAnsi="Arial" w:cs="Arial"/>
+        </w:rPr>
+        <w:t xml:space="preserve"> dengan pendapatan nasional dengan pendekatan pendapatan adalah </w:t>
+      </w:r>
+      <w:r>
+        <w:rPr>
+          <w:rFonts w:ascii="Arial" w:hAnsi="Arial" w:cs="Arial"/>
+          <w:i/>
+        </w:rPr>
+        <w:t>pendapatan nasional yang dihitung dengan menjumlahkan balasan jasa yang diterima oleh faktor produksi</w:t>
+      </w:r>
+      <w:r>
+        <w:rPr>
+          <w:rFonts w:ascii="Arial" w:hAnsi="Arial" w:cs="Arial"/>
+        </w:rPr>
+        <w:t>. Jenis-jenis pendapatan yang diterima adalah sebagai berikut:</w:t>
+      </w:r>
+    </w:p>
+    <w:p>
+      <w:pPr>
+        <w:pStyle w:val="NoSpacing"/>
+        <w:numPr>
+          <w:ilvl w:val="0"/>
+          <w:numId w:val="3"/>
+        </w:numPr>
+        <w:ind w:left="426"/>
+        <w:jc w:val="both"/>
+        <w:rPr>
+          <w:rFonts w:ascii="Arial" w:hAnsi="Arial" w:cs="Arial"/>
+        </w:rPr>
+      </w:pPr>
+      <w:r>
+        <w:rPr>
+          <w:rFonts w:ascii="Arial" w:hAnsi="Arial" w:cs="Arial"/>
+        </w:rPr>
+        <w:t>Gaji dan upah;</w:t>
+      </w:r>
+    </w:p>
+    <w:p>
+      <w:pPr>
+        <w:pStyle w:val="NoSpacing"/>
+        <w:numPr>
+          <w:ilvl w:val="0"/>
+          <w:numId w:val="3"/>
+        </w:numPr>
+        <w:ind w:left="426"/>
+        <w:jc w:val="both"/>
+        <w:rPr>
+          <w:rFonts w:ascii="Arial" w:hAnsi="Arial" w:cs="Arial"/>
+        </w:rPr>
+      </w:pPr>
+      <w:r>
+        <w:rPr>
+          <w:rFonts w:ascii="Arial" w:hAnsi="Arial" w:cs="Arial"/>
+        </w:rPr>
+        <w:t>Sewa, bunga, dan pendapatan lainnya;</w:t>
+      </w:r>
+    </w:p>
+    <w:p>
+      <w:pPr>
+        <w:pStyle w:val="NoSpacing"/>
+        <w:numPr>
+          <w:ilvl w:val="0"/>
+          <w:numId w:val="3"/>
+        </w:numPr>
+        <w:ind w:left="426"/>
+        <w:jc w:val="both"/>
+        <w:rPr>
+          <w:rFonts w:ascii="Arial" w:hAnsi="Arial" w:cs="Arial"/>
+        </w:rPr>
+      </w:pPr>
+      <w:r>
+        <w:rPr>
+          <w:rFonts w:ascii="Arial" w:hAnsi="Arial" w:cs="Arial"/>
+        </w:rPr>
+        <w:t>Pajak tidak langsung;</w:t>
+      </w:r>
+    </w:p>
+    <w:p>
+      <w:pPr>
+        <w:pStyle w:val="NoSpacing"/>
+        <w:numPr>
+          <w:ilvl w:val="0"/>
+          <w:numId w:val="3"/>
+        </w:numPr>
+        <w:ind w:left="426"/>
+        <w:jc w:val="both"/>
+        <w:rPr>
+          <w:rFonts w:ascii="Arial" w:hAnsi="Arial" w:cs="Arial"/>
+        </w:rPr>
+      </w:pPr>
+      <w:r>
+        <w:rPr>
+          <w:rFonts w:ascii="Arial" w:hAnsi="Arial" w:cs="Arial"/>
+        </w:rPr>
+        <w:t>Penyusutan;</w:t>
+      </w:r>
+    </w:p>
+    <w:p>
+      <w:pPr>
+        <w:pStyle w:val="NoSpacing"/>
+        <w:numPr>
+          <w:ilvl w:val="0"/>
+          <w:numId w:val="3"/>
+        </w:numPr>
+        <w:ind w:left="426"/>
+        <w:jc w:val="both"/>
+        <w:rPr>
+          <w:rFonts w:ascii="Arial" w:hAnsi="Arial" w:cs="Arial"/>
+        </w:rPr>
+      </w:pPr>
+      <w:r>
+        <w:rPr>
+          <w:rFonts w:ascii="Arial" w:hAnsi="Arial" w:cs="Arial"/>
+        </w:rPr>
+        <w:t>Laba (keuntungan).</w:t>
+      </w:r>
+    </w:p>
+    <w:p>
+      <w:pPr>
+        <w:pStyle w:val="NoSpacing"/>
+        <w:ind w:left="66"/>
+        <w:jc w:val="both"/>
+        <w:rPr>
+          <w:rFonts w:ascii="Arial" w:hAnsi="Arial" w:cs="Arial"/>
+        </w:rPr>
+      </w:pPr>
+    </w:p>
+    <w:p>
+      <w:pPr>
+        <w:pStyle w:val="NoSpacing"/>
+        <w:ind w:left="66"/>
+        <w:jc w:val="both"/>
+        <w:rPr>
+          <w:rFonts w:ascii="Arial" w:hAnsi="Arial" w:cs="Arial"/>
+        </w:rPr>
+      </w:pPr>
+      <w:r>
+        <w:rPr>
+          <w:rFonts w:ascii="Arial" w:hAnsi="Arial" w:cs="Arial"/>
+        </w:rPr>
+        <w:t>Dalam praktiknya, pendapatan nasional di negara maju biasanya menggunakan pendekatan pengeluaran dan pendapatan. Adapun di negara sedang berkembang menggunakan pendekatan produksi dan pengeluaran. Metode dan pendekatan mana yang digunakan tergantung pada mudah atau tidaknya memperoleh data di lapangan dan tingkat validitas data tersebut.</w:t>
+      </w:r>
+    </w:p>
+    <w:p>
+      <w:pPr>
+        <w:pStyle w:val="NoSpacing"/>
+        <w:ind w:left="66"/>
+        <w:jc w:val="both"/>
+        <w:rPr>
+          <w:rFonts w:ascii="Arial" w:hAnsi="Arial" w:cs="Arial"/>
+        </w:rPr>
+      </w:pPr>
+    </w:p>
+    <w:p>
+      <w:pPr>
+        <w:pStyle w:val="NoSpacing"/>
+        <w:ind w:left="66"/>
+        <w:jc w:val="both"/>
+        <w:rPr>
+          <w:rFonts w:ascii="Arial" w:hAnsi="Arial" w:cs="Arial"/>
+        </w:rPr>
+      </w:pPr>
+      <w:r>
+        <w:rPr>
+          <w:rFonts w:ascii="Arial" w:hAnsi="Arial" w:cs="Arial"/>
+        </w:rPr>
+        <w:t>Dengan menggunakan metode penghitungan seperti di atas, maka kegiatan proyek dan investasi yang dilaksanakan dapat diketahui sumbangan atau perannya dalam pendapatan nasional, seperti meningkatnya produksi/output di berbagai sektor, di mana investasi tersebut ditanam pada khususnya dan sektor lain pada umumnya.</w:t>
+      </w:r>
+    </w:p>
+    <w:p>
+      <w:pPr>
+        <w:pStyle w:val="NoSpacing"/>
+        <w:ind w:left="66"/>
+        <w:jc w:val="both"/>
+        <w:rPr>
+          <w:rFonts w:ascii="Arial" w:hAnsi="Arial" w:cs="Arial"/>
+        </w:rPr>
+      </w:pPr>
+    </w:p>
+    <w:p>
+      <w:pPr>
+        <w:pStyle w:val="NoSpacing"/>
+        <w:ind w:left="66"/>
+        <w:jc w:val="both"/>
+        <w:rPr>
+          <w:rFonts w:ascii="Arial" w:hAnsi="Arial" w:cs="Arial"/>
+        </w:rPr>
+      </w:pPr>
+      <w:r>
+        <w:rPr>
+          <w:rFonts w:ascii="Arial" w:hAnsi="Arial" w:cs="Arial"/>
+        </w:rPr>
+        <w:t xml:space="preserve">Dari segi pendapatan, dengan adanya investasi tersebut dapat dihitung seberapa besar peningkatan pendapatan yang diterima oleh berbagai golongan masyarakat, sehingga dapat meningkatkan kesejahteraannya. Begitu juga di sisi pengeluaran yang dilakukan oleh berbagai golongan masyarakat, sehingga mendongkrak </w:t>
+      </w:r>
+      <w:r>
+        <w:rPr>
+          <w:rFonts w:ascii="Arial" w:hAnsi="Arial" w:cs="Arial"/>
+          <w:i/>
+        </w:rPr>
+        <w:t>multiplier effect</w:t>
+      </w:r>
+      <w:r>
+        <w:rPr>
+          <w:rFonts w:ascii="Arial" w:hAnsi="Arial" w:cs="Arial"/>
+        </w:rPr>
+        <w:t xml:space="preserve"> kegiatan perekonomian lainnya.</w:t>
+      </w:r>
+    </w:p>
+    <w:p>
+      <w:pPr>
+        <w:pStyle w:val="NoSpacing"/>
+        <w:jc w:val="both"/>
+        <w:rPr>
+          <w:rFonts w:ascii="Arial" w:hAnsi="Arial" w:cs="Arial"/>
+        </w:rPr>
+      </w:pPr>
+    </w:p>
+    <w:p>
+      <w:pPr>
+        <w:pStyle w:val="NoSpacing"/>
+        <w:jc w:val="both"/>
+        <w:rPr>
+          <w:rFonts w:ascii="Arial" w:hAnsi="Arial" w:cs="Arial"/>
+        </w:rPr>
+      </w:pPr>
+    </w:p>
+    <w:p>
+      <w:pPr>
+        <w:pStyle w:val="NoSpacing"/>
+        <w:jc w:val="both"/>
+        <w:rPr>
+          <w:rFonts w:ascii="Arial" w:hAnsi="Arial" w:cs="Arial"/>
+        </w:rPr>
+      </w:pPr>
+    </w:p>
+    <w:p>
+      <w:pPr>
+        <w:pStyle w:val="NoSpacing"/>
+        <w:jc w:val="both"/>
+        <w:rPr>
+          <w:rFonts w:ascii="Arial" w:hAnsi="Arial" w:cs="Arial"/>
+        </w:rPr>
+      </w:pPr>
+    </w:p>
+    <w:p>
+      <w:pPr>
+        <w:pStyle w:val="NoSpacing"/>
+        <w:jc w:val="both"/>
+        <w:rPr>
+          <w:rFonts w:ascii="Arial" w:hAnsi="Arial" w:cs="Arial"/>
+        </w:rPr>
+      </w:pPr>
+    </w:p>
+    <w:p>
+      <w:pPr>
+        <w:pStyle w:val="NoSpacing"/>
+        <w:jc w:val="both"/>
+        <w:rPr>
+          <w:rFonts w:ascii="Arial" w:hAnsi="Arial" w:cs="Arial"/>
+        </w:rPr>
+      </w:pPr>
+      <w:r>
+        <w:rPr>
+          <w:rFonts w:ascii="Arial" w:hAnsi="Arial" w:cs="Arial"/>
+          <w:b/>
+        </w:rPr>
+        <w:br w:type="page"/>
+      </w:r>
+    </w:p>
+    <w:p>
+      <w:pPr>
+        <w:pStyle w:val="NoSpacing"/>
+        <w:jc w:val="both"/>
+        <w:rPr>
+          <w:rFonts w:ascii="Arial" w:hAnsi="Arial" w:cs="Arial"/>
+          <w:b/>
+        </w:rPr>
+      </w:pPr>
+      <w:r>
+        <w:rPr>
+          <w:rFonts w:ascii="Arial" w:hAnsi="Arial" w:cs="Arial"/>
+          <w:b/>
+        </w:rPr>
+        <w:t>BAB 8 ANALISIS DAMPAK LINGKUNGAN HIDUP (AMDAL)</w:t>
+      </w:r>
+    </w:p>
+    <w:p>
+      <w:pPr>
+        <w:pStyle w:val="NoSpacing"/>
+        <w:jc w:val="both"/>
+        <w:rPr>
+          <w:rFonts w:ascii="Arial" w:hAnsi="Arial" w:cs="Arial"/>
+          <w:b/>
+        </w:rPr>
+      </w:pPr>
+    </w:p>
+    <w:p>
+      <w:pPr>
+        <w:pStyle w:val="NoSpacing"/>
+        <w:jc w:val="both"/>
+        <w:rPr>
+          <w:rFonts w:ascii="Arial" w:hAnsi="Arial" w:cs="Arial"/>
+          <w:b/>
+        </w:rPr>
+      </w:pPr>
+      <w:r>
+        <w:rPr>
+          <w:rFonts w:ascii="Arial" w:hAnsi="Arial" w:cs="Arial"/>
+          <w:b/>
+        </w:rPr>
+        <w:t>Pengertian AMDAL</w:t>
+      </w:r>
+    </w:p>
+    <w:p>
+      <w:pPr>
+        <w:pStyle w:val="NoSpacing"/>
+        <w:jc w:val="both"/>
+        <w:rPr>
+          <w:rFonts w:ascii="Arial" w:hAnsi="Arial" w:cs="Arial"/>
+        </w:rPr>
+      </w:pPr>
+      <w:r>
+        <w:rPr>
+          <w:rFonts w:ascii="Arial" w:hAnsi="Arial" w:cs="Arial"/>
+        </w:rPr>
+        <w:t xml:space="preserve">Pengutamaan </w:t>
+      </w:r>
+      <w:r>
+        <w:rPr>
+          <w:rFonts w:ascii="Arial" w:hAnsi="Arial" w:cs="Arial"/>
+        </w:rPr>
+        <w:t>telaah AMDAL secara khusus meliputi dampak lingkungan di sekitarnya, baik di dalam maupun di luar kegiatan usaha yang akan dijalankan. Arti keberadaan suatu kegiatan usa</w:t>
+      </w:r>
+      <w:r>
+        <w:rPr>
+          <w:rFonts w:ascii="Arial" w:hAnsi="Arial" w:cs="Arial"/>
+        </w:rPr>
+        <w:t>ha akan memm</w:t>
+      </w:r>
+      <w:r>
+        <w:rPr>
+          <w:rFonts w:ascii="Arial" w:hAnsi="Arial" w:cs="Arial"/>
+        </w:rPr>
+        <w:t>engaruhi kegiatan-kegiatan yang berada di sekitar rencan lokasi kegiatan usaha, baik dampak rencana kegiatan usaha atau terhadap kegiatan-kegiatan yang sudah ada</w:t>
+      </w:r>
+      <w:r>
+        <w:rPr>
+          <w:rFonts w:ascii="Arial" w:hAnsi="Arial" w:cs="Arial"/>
+        </w:rPr>
+        <w:t xml:space="preserve"> atau sebaliknya maupun dampak kumulatif dari rencana kegiatan usaha dan kegiatan yang sudah ada terhadap lingkungan</w:t>
+      </w:r>
+      <w:r>
+        <w:rPr>
+          <w:rFonts w:ascii="Arial" w:hAnsi="Arial" w:cs="Arial"/>
+        </w:rPr>
+        <w:t xml:space="preserve"> hidup.</w:t>
+      </w:r>
     </w:p>
     <w:p>
       <w:pPr>
@@ -14889,7 +15256,7 @@
 </file>
 
 <file path=customXml/itemProps1.xml><?xml version="1.0" encoding="utf-8"?>
-<ds:datastoreItem xmlns:ds="http://schemas.openxmlformats.org/officeDocument/2006/customXml" ds:itemID="{02ED6E08-0899-4631-BDA7-76EAE3E1B3B6}">
+<ds:datastoreItem xmlns:ds="http://schemas.openxmlformats.org/officeDocument/2006/customXml" ds:itemID="{4048B66C-F47E-4474-AAB6-A9247BFC0538}">
   <ds:schemaRefs>
     <ds:schemaRef ds:uri="http://schemas.openxmlformats.org/officeDocument/2006/bibliography"/>
   </ds:schemaRefs>

</xml_diff>

<commit_message>
penambahan materi bab 4 aspek keuangan
</commit_message>
<xml_diff>
--- a/Resume Buku Studi Kelayakan Bisnis.docx
+++ b/Resume Buku Studi Kelayakan Bisnis.docx
@@ -362,6 +362,15 @@
           <w:rFonts w:ascii="Arial" w:hAnsi="Arial" w:cs="Arial"/>
         </w:rPr>
       </w:pPr>
+    </w:p>
+    <w:p>
+      <w:pPr>
+        <w:pStyle w:val="NoSpacing"/>
+        <w:jc w:val="both"/>
+        <w:rPr>
+          <w:rFonts w:ascii="Arial" w:hAnsi="Arial" w:cs="Arial"/>
+        </w:rPr>
+      </w:pPr>
       <w:r>
         <w:rPr>
           <w:rFonts w:ascii="Arial" w:hAnsi="Arial" w:cs="Arial"/>
@@ -4960,6 +4969,15 @@
         <w:jc w:val="both"/>
         <w:rPr>
           <w:rFonts w:ascii="Arial" w:hAnsi="Arial" w:cs="Arial"/>
+        </w:rPr>
+      </w:pPr>
+    </w:p>
+    <w:p>
+      <w:pPr>
+        <w:pStyle w:val="NoSpacing"/>
+        <w:jc w:val="both"/>
+        <w:rPr>
+          <w:rFonts w:ascii="Arial" w:hAnsi="Arial" w:cs="Arial"/>
           <w:b/>
         </w:rPr>
       </w:pPr>
@@ -7576,6 +7594,15 @@
         <w:jc w:val="both"/>
         <w:rPr>
           <w:rFonts w:ascii="Arial" w:hAnsi="Arial" w:cs="Arial"/>
+        </w:rPr>
+      </w:pPr>
+    </w:p>
+    <w:p>
+      <w:pPr>
+        <w:pStyle w:val="NoSpacing"/>
+        <w:jc w:val="both"/>
+        <w:rPr>
+          <w:rFonts w:ascii="Arial" w:hAnsi="Arial" w:cs="Arial"/>
           <w:b/>
         </w:rPr>
       </w:pPr>
@@ -8966,6 +8993,308 @@
           <w:rFonts w:ascii="Arial" w:hAnsi="Arial" w:cs="Arial"/>
         </w:rPr>
       </w:pPr>
+      <w:r>
+        <w:rPr>
+          <w:rFonts w:ascii="Arial" w:hAnsi="Arial" w:cs="Arial"/>
+        </w:rPr>
+        <w:t>Kegiatan pemasaran yang ketiga adalah penentuan lokasi dan distribusi baik untuk kantor pusat, kantor cabang, pabrik, dan gudang. Penentuan lokasi dan distribusi beserta sarana dan prasarana pendukung menjadi sangat penting. Hal ini disebabkan agar konsumen mudah menjangkau setiap lokasi yang ada serta mendistribusikan barang dan jasa. Demikian pula sarana dan prasarana harus memberikan rasa yang aman dan nyaman kepada seluruh konsumennya.</w:t>
+      </w:r>
+    </w:p>
+    <w:p>
+      <w:pPr>
+        <w:pStyle w:val="NoSpacing"/>
+        <w:ind w:left="426"/>
+        <w:jc w:val="both"/>
+        <w:rPr>
+          <w:rFonts w:ascii="Arial" w:hAnsi="Arial" w:cs="Arial"/>
+        </w:rPr>
+      </w:pPr>
+    </w:p>
+    <w:p>
+      <w:pPr>
+        <w:pStyle w:val="NoSpacing"/>
+        <w:ind w:left="426"/>
+        <w:jc w:val="both"/>
+        <w:rPr>
+          <w:rFonts w:ascii="Arial" w:hAnsi="Arial" w:cs="Arial"/>
+        </w:rPr>
+      </w:pPr>
+      <w:r>
+        <w:rPr>
+          <w:rFonts w:ascii="Arial" w:hAnsi="Arial" w:cs="Arial"/>
+        </w:rPr>
+        <w:t>Hal-hal yang perlu diperhatikan dalam pemilihan d</w:t>
+      </w:r>
+      <w:r>
+        <w:rPr>
+          <w:rFonts w:ascii="Arial" w:hAnsi="Arial" w:cs="Arial"/>
+        </w:rPr>
+        <w:t>an</w:t>
+      </w:r>
+      <w:r>
+        <w:rPr>
+          <w:rFonts w:ascii="Arial" w:hAnsi="Arial" w:cs="Arial"/>
+        </w:rPr>
+        <w:t xml:space="preserve"> penentuan lokasi adalah dengan beberapa pertimbangan sebagai berikut:</w:t>
+      </w:r>
+    </w:p>
+    <w:p>
+      <w:pPr>
+        <w:pStyle w:val="NoSpacing"/>
+        <w:numPr>
+          <w:ilvl w:val="1"/>
+          <w:numId w:val="3"/>
+        </w:numPr>
+        <w:ind w:left="851"/>
+        <w:jc w:val="both"/>
+        <w:rPr>
+          <w:rFonts w:ascii="Arial" w:hAnsi="Arial" w:cs="Arial"/>
+        </w:rPr>
+      </w:pPr>
+      <w:r>
+        <w:rPr>
+          <w:rFonts w:ascii="Arial" w:hAnsi="Arial" w:cs="Arial"/>
+        </w:rPr>
+        <w:t>Dekat dengan kawasan industri;</w:t>
+      </w:r>
+    </w:p>
+    <w:p>
+      <w:pPr>
+        <w:pStyle w:val="NoSpacing"/>
+        <w:numPr>
+          <w:ilvl w:val="1"/>
+          <w:numId w:val="3"/>
+        </w:numPr>
+        <w:ind w:left="851"/>
+        <w:jc w:val="both"/>
+        <w:rPr>
+          <w:rFonts w:ascii="Arial" w:hAnsi="Arial" w:cs="Arial"/>
+        </w:rPr>
+      </w:pPr>
+      <w:r>
+        <w:rPr>
+          <w:rFonts w:ascii="Arial" w:hAnsi="Arial" w:cs="Arial"/>
+        </w:rPr>
+        <w:t>Dekat dengan lokasi perkantoran;</w:t>
+      </w:r>
+    </w:p>
+    <w:p>
+      <w:pPr>
+        <w:pStyle w:val="NoSpacing"/>
+        <w:numPr>
+          <w:ilvl w:val="1"/>
+          <w:numId w:val="3"/>
+        </w:numPr>
+        <w:ind w:left="851"/>
+        <w:jc w:val="both"/>
+        <w:rPr>
+          <w:rFonts w:ascii="Arial" w:hAnsi="Arial" w:cs="Arial"/>
+        </w:rPr>
+      </w:pPr>
+      <w:r>
+        <w:rPr>
+          <w:rFonts w:ascii="Arial" w:hAnsi="Arial" w:cs="Arial"/>
+        </w:rPr>
+        <w:t>Dekat dengan lokasi pasar;</w:t>
+      </w:r>
+    </w:p>
+    <w:p>
+      <w:pPr>
+        <w:pStyle w:val="NoSpacing"/>
+        <w:numPr>
+          <w:ilvl w:val="1"/>
+          <w:numId w:val="3"/>
+        </w:numPr>
+        <w:ind w:left="851"/>
+        <w:jc w:val="both"/>
+        <w:rPr>
+          <w:rFonts w:ascii="Arial" w:hAnsi="Arial" w:cs="Arial"/>
+        </w:rPr>
+      </w:pPr>
+      <w:r>
+        <w:rPr>
+          <w:rFonts w:ascii="Arial" w:hAnsi="Arial" w:cs="Arial"/>
+        </w:rPr>
+        <w:t>Dekat dengan pusat pemerintahan;</w:t>
+      </w:r>
+    </w:p>
+    <w:p>
+      <w:pPr>
+        <w:pStyle w:val="NoSpacing"/>
+        <w:numPr>
+          <w:ilvl w:val="1"/>
+          <w:numId w:val="3"/>
+        </w:numPr>
+        <w:ind w:left="851"/>
+        <w:jc w:val="both"/>
+        <w:rPr>
+          <w:rFonts w:ascii="Arial" w:hAnsi="Arial" w:cs="Arial"/>
+        </w:rPr>
+      </w:pPr>
+      <w:r>
+        <w:rPr>
+          <w:rFonts w:ascii="Arial" w:hAnsi="Arial" w:cs="Arial"/>
+        </w:rPr>
+        <w:t>Dekat dengan lokasi perumahan atau masyarakat;</w:t>
+      </w:r>
+    </w:p>
+    <w:p>
+      <w:pPr>
+        <w:pStyle w:val="NoSpacing"/>
+        <w:numPr>
+          <w:ilvl w:val="1"/>
+          <w:numId w:val="3"/>
+        </w:numPr>
+        <w:ind w:left="851"/>
+        <w:jc w:val="both"/>
+        <w:rPr>
+          <w:rFonts w:ascii="Arial" w:hAnsi="Arial" w:cs="Arial"/>
+        </w:rPr>
+      </w:pPr>
+      <w:r>
+        <w:rPr>
+          <w:rFonts w:ascii="Arial" w:hAnsi="Arial" w:cs="Arial"/>
+        </w:rPr>
+        <w:t>Mempertimbangkan jumlah pesaing yang ada di suatu lokasi;</w:t>
+      </w:r>
+    </w:p>
+    <w:p>
+      <w:pPr>
+        <w:pStyle w:val="NoSpacing"/>
+        <w:numPr>
+          <w:ilvl w:val="1"/>
+          <w:numId w:val="3"/>
+        </w:numPr>
+        <w:ind w:left="851"/>
+        <w:jc w:val="both"/>
+        <w:rPr>
+          <w:rFonts w:ascii="Arial" w:hAnsi="Arial" w:cs="Arial"/>
+        </w:rPr>
+      </w:pPr>
+      <w:r>
+        <w:rPr>
+          <w:rFonts w:ascii="Arial" w:hAnsi="Arial" w:cs="Arial"/>
+        </w:rPr>
+        <w:t>Dekat dengan sarana dan prasarana.</w:t>
+      </w:r>
+    </w:p>
+    <w:p>
+      <w:pPr>
+        <w:pStyle w:val="NoSpacing"/>
+        <w:ind w:left="491"/>
+        <w:jc w:val="both"/>
+        <w:rPr>
+          <w:rFonts w:ascii="Arial" w:hAnsi="Arial" w:cs="Arial"/>
+        </w:rPr>
+      </w:pPr>
+    </w:p>
+    <w:p>
+      <w:pPr>
+        <w:pStyle w:val="NoSpacing"/>
+        <w:ind w:left="491"/>
+        <w:jc w:val="both"/>
+        <w:rPr>
+          <w:rFonts w:ascii="Arial" w:hAnsi="Arial" w:cs="Arial"/>
+        </w:rPr>
+      </w:pPr>
+      <w:r>
+        <w:rPr>
+          <w:rFonts w:ascii="Arial" w:hAnsi="Arial" w:cs="Arial"/>
+        </w:rPr>
+        <w:t xml:space="preserve">Selanjutnya adalah menentukan metode dan jalur distribusi yang akan dipakai dalam menyalurkan produk ke pasar. Strategi distribusi yang digunakan untuk menetukan bagaimana mencapai </w:t>
+      </w:r>
+      <w:r>
+        <w:rPr>
+          <w:rFonts w:ascii="Arial" w:hAnsi="Arial" w:cs="Arial"/>
+        </w:rPr>
+        <w:t>target pasar dan bagaimana untuk menyelenggarakan fungsi-fungsi distribusi yang berbeda-beda.</w:t>
+      </w:r>
+    </w:p>
+    <w:p>
+      <w:pPr>
+        <w:pStyle w:val="NoSpacing"/>
+        <w:ind w:left="491"/>
+        <w:jc w:val="both"/>
+        <w:rPr>
+          <w:rFonts w:ascii="Arial" w:hAnsi="Arial" w:cs="Arial"/>
+        </w:rPr>
+      </w:pPr>
+    </w:p>
+    <w:p>
+      <w:pPr>
+        <w:pStyle w:val="NoSpacing"/>
+        <w:ind w:left="491"/>
+        <w:jc w:val="both"/>
+        <w:rPr>
+          <w:rFonts w:ascii="Arial" w:hAnsi="Arial" w:cs="Arial"/>
+        </w:rPr>
+      </w:pPr>
+      <w:r>
+        <w:rPr>
+          <w:rFonts w:ascii="Arial" w:hAnsi="Arial" w:cs="Arial"/>
+        </w:rPr>
+        <w:t>Faktor-faktor yang memengaruhi strategi distribusi antara lain sebagai berikut:</w:t>
+      </w:r>
+    </w:p>
+    <w:p>
+      <w:pPr>
+        <w:pStyle w:val="NoSpacing"/>
+        <w:numPr>
+          <w:ilvl w:val="1"/>
+          <w:numId w:val="3"/>
+        </w:numPr>
+        <w:ind w:left="851"/>
+        <w:jc w:val="both"/>
+        <w:rPr>
+          <w:rFonts w:ascii="Arial" w:hAnsi="Arial" w:cs="Arial"/>
+        </w:rPr>
+      </w:pPr>
+      <w:r>
+        <w:rPr>
+          <w:rFonts w:ascii="Arial" w:hAnsi="Arial" w:cs="Arial"/>
+        </w:rPr>
+        <w:t>Pertimbangan pembeli atau faktor pasar;</w:t>
+      </w:r>
+    </w:p>
+    <w:p>
+      <w:pPr>
+        <w:pStyle w:val="NoSpacing"/>
+        <w:numPr>
+          <w:ilvl w:val="1"/>
+          <w:numId w:val="3"/>
+        </w:numPr>
+        <w:ind w:left="851"/>
+        <w:jc w:val="both"/>
+        <w:rPr>
+          <w:rFonts w:ascii="Arial" w:hAnsi="Arial" w:cs="Arial"/>
+        </w:rPr>
+      </w:pPr>
+      <w:r>
+        <w:rPr>
+          <w:rFonts w:ascii="Arial" w:hAnsi="Arial" w:cs="Arial"/>
+        </w:rPr>
+        <w:t>Karakteristik produk;</w:t>
+      </w:r>
+    </w:p>
+    <w:p>
+      <w:pPr>
+        <w:pStyle w:val="NoSpacing"/>
+        <w:numPr>
+          <w:ilvl w:val="1"/>
+          <w:numId w:val="3"/>
+        </w:numPr>
+        <w:ind w:left="851"/>
+        <w:jc w:val="both"/>
+        <w:rPr>
+          <w:rFonts w:ascii="Arial" w:hAnsi="Arial" w:cs="Arial"/>
+        </w:rPr>
+      </w:pPr>
+      <w:r>
+        <w:rPr>
+          <w:rFonts w:ascii="Arial" w:hAnsi="Arial" w:cs="Arial"/>
+        </w:rPr>
+        <w:t>Pertimbangan pengawasan dan keuangan atau faktor produsen.</w:t>
+      </w:r>
     </w:p>
     <w:p>
       <w:pPr>
@@ -9008,6 +9337,248 @@
           <w:rFonts w:ascii="Arial" w:hAnsi="Arial" w:cs="Arial"/>
         </w:rPr>
       </w:pPr>
+      <w:r>
+        <w:rPr>
+          <w:rFonts w:ascii="Arial" w:hAnsi="Arial" w:cs="Arial"/>
+        </w:rPr>
+        <w:t xml:space="preserve">Promosi merupakan kegiatan </w:t>
+      </w:r>
+      <w:r>
+        <w:rPr>
+          <w:rFonts w:ascii="Arial" w:hAnsi="Arial" w:cs="Arial"/>
+          <w:i/>
+        </w:rPr>
+        <w:t>marketing mix</w:t>
+      </w:r>
+      <w:r>
+        <w:rPr>
+          <w:rFonts w:ascii="Arial" w:hAnsi="Arial" w:cs="Arial"/>
+        </w:rPr>
+        <w:t xml:space="preserve"> yang terakhir. Kegiatan ini meupakan kegiatan yang sama pentingnya dengan ketiga kegiatan sebelumnya. Dalam kegiatan ini setiap perusahaan berusaha untuk mempromosikan seluruh produk yang dimilikinya baik langsung maupun tidak langsung. </w:t>
+      </w:r>
+    </w:p>
+    <w:p>
+      <w:pPr>
+        <w:pStyle w:val="NoSpacing"/>
+        <w:ind w:left="426"/>
+        <w:jc w:val="both"/>
+        <w:rPr>
+          <w:rFonts w:ascii="Arial" w:hAnsi="Arial" w:cs="Arial"/>
+        </w:rPr>
+      </w:pPr>
+    </w:p>
+    <w:p>
+      <w:pPr>
+        <w:pStyle w:val="NoSpacing"/>
+        <w:ind w:left="426"/>
+        <w:jc w:val="both"/>
+        <w:rPr>
+          <w:rFonts w:ascii="Arial" w:hAnsi="Arial" w:cs="Arial"/>
+        </w:rPr>
+      </w:pPr>
+      <w:r>
+        <w:rPr>
+          <w:rFonts w:ascii="Arial" w:hAnsi="Arial" w:cs="Arial"/>
+        </w:rPr>
+        <w:t>Tanpa promosi jangan berharap pelanggan dapat mengenal barang atau jasa yang ditawarkan. Oleh karena itu, promosi merupakan sarana yang paling ampuh untuk menarik dan mempertahankan konsumen. Salah satu tujuan promosi adalah menginformasikan segala jenis produk yang ditawarkan dan berusaha menarik calon konsumen yang baru. Setidaknya ada empat macam sarana promosi yang dapat digunakan oleh perusahaan dalam mempromosikan produknya. Keempat macam sarana promosi yang dapat digunakan antara lain:</w:t>
+      </w:r>
+    </w:p>
+    <w:p>
+      <w:pPr>
+        <w:pStyle w:val="NoSpacing"/>
+        <w:numPr>
+          <w:ilvl w:val="1"/>
+          <w:numId w:val="3"/>
+        </w:numPr>
+        <w:ind w:left="851"/>
+        <w:jc w:val="both"/>
+        <w:rPr>
+          <w:rFonts w:ascii="Arial" w:hAnsi="Arial" w:cs="Arial"/>
+        </w:rPr>
+      </w:pPr>
+      <w:r>
+        <w:rPr>
+          <w:rFonts w:ascii="Arial" w:hAnsi="Arial" w:cs="Arial"/>
+        </w:rPr>
+        <w:t>Periklanan</w:t>
+      </w:r>
+      <w:r>
+        <w:rPr>
+          <w:rFonts w:ascii="Arial" w:hAnsi="Arial" w:cs="Arial"/>
+        </w:rPr>
+        <w:t xml:space="preserve">. Iklan merupakan sarana promosi yang digunakan oleh perusahaan guna menginformasikan, menarik, dan memengaruhi calon konsumennya. Penggunaan promosi dengan iklan dapat dilakukan melalui berbagai media seperti </w:t>
+      </w:r>
+      <w:r>
+        <w:rPr>
+          <w:rFonts w:ascii="Arial" w:hAnsi="Arial" w:cs="Arial"/>
+          <w:i/>
+        </w:rPr>
+        <w:t>billboard</w:t>
+      </w:r>
+      <w:r>
+        <w:rPr>
+          <w:rFonts w:ascii="Arial" w:hAnsi="Arial" w:cs="Arial"/>
+        </w:rPr>
+        <w:t>, brosur, spanduk, televisi, radio, majalah, koran, dan sebagainya.</w:t>
+      </w:r>
+    </w:p>
+    <w:p>
+      <w:pPr>
+        <w:pStyle w:val="NoSpacing"/>
+        <w:numPr>
+          <w:ilvl w:val="1"/>
+          <w:numId w:val="3"/>
+        </w:numPr>
+        <w:ind w:left="851"/>
+        <w:jc w:val="both"/>
+        <w:rPr>
+          <w:rFonts w:ascii="Arial" w:hAnsi="Arial" w:cs="Arial"/>
+        </w:rPr>
+      </w:pPr>
+      <w:r>
+        <w:rPr>
+          <w:rFonts w:ascii="Arial" w:hAnsi="Arial" w:cs="Arial"/>
+        </w:rPr>
+        <w:t>Promosi</w:t>
+      </w:r>
+      <w:r>
+        <w:rPr>
+          <w:rFonts w:ascii="Arial" w:hAnsi="Arial" w:cs="Arial"/>
+        </w:rPr>
+        <w:t xml:space="preserve"> penjualan. Tujuan ppromosi penjualan adalah untuk meningkatkan penjualan atau untuk menarik pelanggan agar segera membeli setiap produk yang ditawarkan. Agar calon konsumen mau membeli produk yang ditawarkan, maka promosi penjualan perlu dibuat semenarik mungkin. </w:t>
+      </w:r>
+    </w:p>
+    <w:p>
+      <w:pPr>
+        <w:pStyle w:val="NoSpacing"/>
+        <w:numPr>
+          <w:ilvl w:val="1"/>
+          <w:numId w:val="3"/>
+        </w:numPr>
+        <w:ind w:left="851"/>
+        <w:jc w:val="both"/>
+        <w:rPr>
+          <w:rFonts w:ascii="Arial" w:hAnsi="Arial" w:cs="Arial"/>
+        </w:rPr>
+      </w:pPr>
+      <w:r>
+        <w:rPr>
+          <w:rFonts w:ascii="Arial" w:hAnsi="Arial" w:cs="Arial"/>
+        </w:rPr>
+        <w:t>Publisitas</w:t>
+      </w:r>
+      <w:r>
+        <w:rPr>
+          <w:rFonts w:ascii="Arial" w:hAnsi="Arial" w:cs="Arial"/>
+        </w:rPr>
+        <w:t xml:space="preserve">. </w:t>
+      </w:r>
+      <w:r>
+        <w:rPr>
+          <w:rFonts w:ascii="Arial" w:hAnsi="Arial" w:cs="Arial"/>
+        </w:rPr>
+        <w:t>P</w:t>
+      </w:r>
+      <w:r>
+        <w:rPr>
+          <w:rFonts w:ascii="Arial" w:hAnsi="Arial" w:cs="Arial"/>
+        </w:rPr>
+        <w:t xml:space="preserve">ublisitas merupakan kegiatan untuk memancing konsumen melalui kegiatan seperti pameran, bakti sosial, dan kegiatan lainnya. Kegiatan publisitas dapat meningkatkan pamor perusahaan di mata konsumennya. </w:t>
+      </w:r>
+    </w:p>
+    <w:p>
+      <w:pPr>
+        <w:pStyle w:val="NoSpacing"/>
+        <w:numPr>
+          <w:ilvl w:val="1"/>
+          <w:numId w:val="3"/>
+        </w:numPr>
+        <w:ind w:left="851"/>
+        <w:jc w:val="both"/>
+        <w:rPr>
+          <w:rFonts w:ascii="Arial" w:hAnsi="Arial" w:cs="Arial"/>
+        </w:rPr>
+      </w:pPr>
+      <w:r>
+        <w:rPr>
+          <w:rFonts w:ascii="Arial" w:hAnsi="Arial" w:cs="Arial"/>
+        </w:rPr>
+        <w:t xml:space="preserve">Penjualan pribadi. Dalam dunia bisnis penjualan pribadi secara umum dilakukan oleh </w:t>
+      </w:r>
+      <w:r>
+        <w:rPr>
+          <w:rFonts w:ascii="Arial" w:hAnsi="Arial" w:cs="Arial"/>
+          <w:i/>
+        </w:rPr>
+        <w:t>salesman</w:t>
+      </w:r>
+      <w:r>
+        <w:rPr>
+          <w:rFonts w:ascii="Arial" w:hAnsi="Arial" w:cs="Arial"/>
+        </w:rPr>
+        <w:t xml:space="preserve"> atau </w:t>
+      </w:r>
+      <w:r>
+        <w:rPr>
+          <w:rFonts w:ascii="Arial" w:hAnsi="Arial" w:cs="Arial"/>
+          <w:i/>
+        </w:rPr>
+        <w:t>salesgirl</w:t>
+      </w:r>
+      <w:r>
+        <w:rPr>
+          <w:rFonts w:ascii="Arial" w:hAnsi="Arial" w:cs="Arial"/>
+        </w:rPr>
+        <w:t xml:space="preserve">. Bagi sebagian perusahaan </w:t>
+      </w:r>
+      <w:r>
+        <w:rPr>
+          <w:rFonts w:ascii="Arial" w:hAnsi="Arial" w:cs="Arial"/>
+          <w:i/>
+        </w:rPr>
+        <w:t>personal selling</w:t>
+      </w:r>
+      <w:r>
+        <w:rPr>
+          <w:rFonts w:ascii="Arial" w:hAnsi="Arial" w:cs="Arial"/>
+        </w:rPr>
+        <w:t xml:space="preserve"> dilakukan oleh petugas </w:t>
+      </w:r>
+      <w:r>
+        <w:rPr>
+          <w:rFonts w:ascii="Arial" w:hAnsi="Arial" w:cs="Arial"/>
+          <w:i/>
+        </w:rPr>
+        <w:t>customer service</w:t>
+      </w:r>
+      <w:r>
+        <w:rPr>
+          <w:rFonts w:ascii="Arial" w:hAnsi="Arial" w:cs="Arial"/>
+        </w:rPr>
+        <w:t xml:space="preserve"> atau </w:t>
+      </w:r>
+      <w:r>
+        <w:rPr>
+          <w:rFonts w:ascii="Arial" w:hAnsi="Arial" w:cs="Arial"/>
+          <w:i/>
+        </w:rPr>
+        <w:t>service assistant</w:t>
+      </w:r>
+      <w:r>
+        <w:rPr>
+          <w:rFonts w:ascii="Arial" w:hAnsi="Arial" w:cs="Arial"/>
+        </w:rPr>
+        <w:t>.</w:t>
+      </w:r>
+    </w:p>
+    <w:p>
+      <w:pPr>
+        <w:pStyle w:val="NoSpacing"/>
+        <w:jc w:val="both"/>
+        <w:rPr>
+          <w:rFonts w:ascii="Arial" w:hAnsi="Arial" w:cs="Arial"/>
+        </w:rPr>
+      </w:pPr>
     </w:p>
     <w:p>
       <w:pPr>
@@ -9043,6 +9614,583 @@
           <w:rFonts w:ascii="Arial" w:hAnsi="Arial" w:cs="Arial"/>
         </w:rPr>
       </w:pPr>
+      <w:r>
+        <w:rPr>
+          <w:rFonts w:ascii="Arial" w:hAnsi="Arial" w:cs="Arial"/>
+        </w:rPr>
+        <w:t>Peramalan merupakan pengetahuan dan seni untuk memperkirakan apa yang akan terjadi di masa yang akan datang pada saat sekarang. Dalam melakukan peramalan, peramal harus mencari data dan informasi masa lalu. Data dan informasi masa lalu merupakan perilaku yang terjadi di masa lalu dengan berbagai kondisi pada saat itu.</w:t>
+      </w:r>
+    </w:p>
+    <w:p>
+      <w:pPr>
+        <w:pStyle w:val="NoSpacing"/>
+        <w:jc w:val="both"/>
+        <w:rPr>
+          <w:rFonts w:ascii="Arial" w:hAnsi="Arial" w:cs="Arial"/>
+        </w:rPr>
+      </w:pPr>
+    </w:p>
+    <w:p>
+      <w:pPr>
+        <w:pStyle w:val="NoSpacing"/>
+        <w:jc w:val="both"/>
+        <w:rPr>
+          <w:rFonts w:ascii="Arial" w:hAnsi="Arial" w:cs="Arial"/>
+        </w:rPr>
+      </w:pPr>
+      <w:r>
+        <w:rPr>
+          <w:rFonts w:ascii="Arial" w:hAnsi="Arial" w:cs="Arial"/>
+        </w:rPr>
+        <w:t>Kondisi yang menyebabkan perilaku data dan informasi tersebut dapat dijadikan acuan bagi kondisi sekarang dan di masa yanga akan datang. Dalam melakukan peramalan kondisi ini dapat dijadikan</w:t>
+      </w:r>
+      <w:r>
+        <w:rPr>
+          <w:rFonts w:ascii="Arial" w:hAnsi="Arial" w:cs="Arial"/>
+        </w:rPr>
+        <w:t xml:space="preserve"> alat untuk melakukan peramalan, apa yang mungkin akan terjadi di masa yang akan datang dengan asumsi-asumsi tertentu. Hal ini perlu dilakukan mengingat di masa yang akan datang penuh dengan berbagai ketidakpastian.</w:t>
+      </w:r>
+    </w:p>
+    <w:p>
+      <w:pPr>
+        <w:pStyle w:val="NoSpacing"/>
+        <w:jc w:val="both"/>
+        <w:rPr>
+          <w:rFonts w:ascii="Arial" w:hAnsi="Arial" w:cs="Arial"/>
+        </w:rPr>
+      </w:pPr>
+    </w:p>
+    <w:p>
+      <w:pPr>
+        <w:pStyle w:val="NoSpacing"/>
+        <w:jc w:val="both"/>
+        <w:rPr>
+          <w:rFonts w:ascii="Arial" w:hAnsi="Arial" w:cs="Arial"/>
+        </w:rPr>
+      </w:pPr>
+      <w:r>
+        <w:rPr>
+          <w:rFonts w:ascii="Arial" w:hAnsi="Arial" w:cs="Arial"/>
+        </w:rPr>
+        <w:t>Dalam praktiknya ada ada beberapa jenis peramalan di lihat dari berbagai sudut pandang, diantaranya adalah sebagai berikut:</w:t>
+      </w:r>
+    </w:p>
+    <w:p>
+      <w:pPr>
+        <w:pStyle w:val="NoSpacing"/>
+        <w:numPr>
+          <w:ilvl w:val="0"/>
+          <w:numId w:val="3"/>
+        </w:numPr>
+        <w:ind w:left="426"/>
+        <w:jc w:val="both"/>
+        <w:rPr>
+          <w:rFonts w:ascii="Arial" w:hAnsi="Arial" w:cs="Arial"/>
+        </w:rPr>
+      </w:pPr>
+      <w:r>
+        <w:rPr>
+          <w:rFonts w:ascii="Arial" w:hAnsi="Arial" w:cs="Arial"/>
+        </w:rPr>
+        <w:t>Dari segi penyusunannya</w:t>
+      </w:r>
+    </w:p>
+    <w:p>
+      <w:pPr>
+        <w:pStyle w:val="NoSpacing"/>
+        <w:numPr>
+          <w:ilvl w:val="1"/>
+          <w:numId w:val="3"/>
+        </w:numPr>
+        <w:ind w:left="851"/>
+        <w:jc w:val="both"/>
+        <w:rPr>
+          <w:rFonts w:ascii="Arial" w:hAnsi="Arial" w:cs="Arial"/>
+        </w:rPr>
+      </w:pPr>
+      <w:r>
+        <w:rPr>
+          <w:rFonts w:ascii="Arial" w:hAnsi="Arial" w:cs="Arial"/>
+        </w:rPr>
+        <w:t>Permalan subjektif</w:t>
+      </w:r>
+    </w:p>
+    <w:p>
+      <w:pPr>
+        <w:pStyle w:val="NoSpacing"/>
+        <w:numPr>
+          <w:ilvl w:val="1"/>
+          <w:numId w:val="3"/>
+        </w:numPr>
+        <w:ind w:left="851"/>
+        <w:jc w:val="both"/>
+        <w:rPr>
+          <w:rFonts w:ascii="Arial" w:hAnsi="Arial" w:cs="Arial"/>
+        </w:rPr>
+      </w:pPr>
+      <w:r>
+        <w:rPr>
+          <w:rFonts w:ascii="Arial" w:hAnsi="Arial" w:cs="Arial"/>
+        </w:rPr>
+        <w:t>Peramalan objektif</w:t>
+      </w:r>
+    </w:p>
+    <w:p>
+      <w:pPr>
+        <w:pStyle w:val="NoSpacing"/>
+        <w:numPr>
+          <w:ilvl w:val="0"/>
+          <w:numId w:val="3"/>
+        </w:numPr>
+        <w:ind w:left="426"/>
+        <w:jc w:val="both"/>
+        <w:rPr>
+          <w:rFonts w:ascii="Arial" w:hAnsi="Arial" w:cs="Arial"/>
+        </w:rPr>
+      </w:pPr>
+      <w:r>
+        <w:rPr>
+          <w:rFonts w:ascii="Arial" w:hAnsi="Arial" w:cs="Arial"/>
+        </w:rPr>
+        <w:t>Dari segi sifat ramalan</w:t>
+      </w:r>
+    </w:p>
+    <w:p>
+      <w:pPr>
+        <w:pStyle w:val="NoSpacing"/>
+        <w:numPr>
+          <w:ilvl w:val="1"/>
+          <w:numId w:val="3"/>
+        </w:numPr>
+        <w:ind w:left="851"/>
+        <w:jc w:val="both"/>
+        <w:rPr>
+          <w:rFonts w:ascii="Arial" w:hAnsi="Arial" w:cs="Arial"/>
+        </w:rPr>
+      </w:pPr>
+      <w:r>
+        <w:rPr>
+          <w:rFonts w:ascii="Arial" w:hAnsi="Arial" w:cs="Arial"/>
+        </w:rPr>
+        <w:t>Peramalan kualitatif</w:t>
+      </w:r>
+    </w:p>
+    <w:p>
+      <w:pPr>
+        <w:pStyle w:val="NoSpacing"/>
+        <w:numPr>
+          <w:ilvl w:val="1"/>
+          <w:numId w:val="3"/>
+        </w:numPr>
+        <w:ind w:left="851"/>
+        <w:jc w:val="both"/>
+        <w:rPr>
+          <w:rFonts w:ascii="Arial" w:hAnsi="Arial" w:cs="Arial"/>
+        </w:rPr>
+      </w:pPr>
+      <w:r>
+        <w:rPr>
+          <w:rFonts w:ascii="Arial" w:hAnsi="Arial" w:cs="Arial"/>
+        </w:rPr>
+        <w:t>Peramalan kuantitatif</w:t>
+      </w:r>
+    </w:p>
+    <w:p>
+      <w:pPr>
+        <w:pStyle w:val="NoSpacing"/>
+        <w:numPr>
+          <w:ilvl w:val="0"/>
+          <w:numId w:val="3"/>
+        </w:numPr>
+        <w:ind w:left="426"/>
+        <w:jc w:val="both"/>
+        <w:rPr>
+          <w:rFonts w:ascii="Arial" w:hAnsi="Arial" w:cs="Arial"/>
+        </w:rPr>
+      </w:pPr>
+      <w:r>
+        <w:rPr>
+          <w:rFonts w:ascii="Arial" w:hAnsi="Arial" w:cs="Arial"/>
+        </w:rPr>
+        <w:t>Dari segi jangka waktu</w:t>
+      </w:r>
+    </w:p>
+    <w:p>
+      <w:pPr>
+        <w:pStyle w:val="NoSpacing"/>
+        <w:numPr>
+          <w:ilvl w:val="1"/>
+          <w:numId w:val="3"/>
+        </w:numPr>
+        <w:ind w:left="851"/>
+        <w:jc w:val="both"/>
+        <w:rPr>
+          <w:rFonts w:ascii="Arial" w:hAnsi="Arial" w:cs="Arial"/>
+        </w:rPr>
+      </w:pPr>
+      <w:r>
+        <w:rPr>
+          <w:rFonts w:ascii="Arial" w:hAnsi="Arial" w:cs="Arial"/>
+        </w:rPr>
+        <w:t>Peramalan jangka pendek</w:t>
+      </w:r>
+    </w:p>
+    <w:p>
+      <w:pPr>
+        <w:pStyle w:val="NoSpacing"/>
+        <w:numPr>
+          <w:ilvl w:val="1"/>
+          <w:numId w:val="3"/>
+        </w:numPr>
+        <w:ind w:left="851"/>
+        <w:jc w:val="both"/>
+        <w:rPr>
+          <w:rFonts w:ascii="Arial" w:hAnsi="Arial" w:cs="Arial"/>
+        </w:rPr>
+      </w:pPr>
+      <w:r>
+        <w:rPr>
+          <w:rFonts w:ascii="Arial" w:hAnsi="Arial" w:cs="Arial"/>
+        </w:rPr>
+        <w:t>Peramalan jangka menengah</w:t>
+      </w:r>
+    </w:p>
+    <w:p>
+      <w:pPr>
+        <w:pStyle w:val="NoSpacing"/>
+        <w:numPr>
+          <w:ilvl w:val="1"/>
+          <w:numId w:val="3"/>
+        </w:numPr>
+        <w:ind w:left="851"/>
+        <w:jc w:val="both"/>
+        <w:rPr>
+          <w:rFonts w:ascii="Arial" w:hAnsi="Arial" w:cs="Arial"/>
+        </w:rPr>
+      </w:pPr>
+      <w:r>
+        <w:rPr>
+          <w:rFonts w:ascii="Arial" w:hAnsi="Arial" w:cs="Arial"/>
+        </w:rPr>
+        <w:t>Peramalan jangka panjang</w:t>
+      </w:r>
+    </w:p>
+    <w:p>
+      <w:pPr>
+        <w:pStyle w:val="NoSpacing"/>
+        <w:jc w:val="both"/>
+        <w:rPr>
+          <w:rFonts w:ascii="Arial" w:hAnsi="Arial" w:cs="Arial"/>
+        </w:rPr>
+      </w:pPr>
+    </w:p>
+    <w:p>
+      <w:pPr>
+        <w:pStyle w:val="NoSpacing"/>
+        <w:jc w:val="both"/>
+        <w:rPr>
+          <w:rFonts w:ascii="Arial" w:hAnsi="Arial" w:cs="Arial"/>
+        </w:rPr>
+      </w:pPr>
+    </w:p>
+    <w:p>
+      <w:pPr>
+        <w:pStyle w:val="NoSpacing"/>
+        <w:jc w:val="both"/>
+        <w:rPr>
+          <w:rFonts w:ascii="Arial" w:hAnsi="Arial" w:cs="Arial"/>
+          <w:b/>
+        </w:rPr>
+      </w:pPr>
+      <w:r>
+        <w:rPr>
+          <w:rFonts w:ascii="Arial" w:hAnsi="Arial" w:cs="Arial"/>
+          <w:b/>
+        </w:rPr>
+        <w:t>Langkah-</w:t>
+      </w:r>
+      <w:r>
+        <w:rPr>
+          <w:rFonts w:ascii="Arial" w:hAnsi="Arial" w:cs="Arial"/>
+          <w:b/>
+        </w:rPr>
+        <w:t>l</w:t>
+      </w:r>
+      <w:r>
+        <w:rPr>
+          <w:rFonts w:ascii="Arial" w:hAnsi="Arial" w:cs="Arial"/>
+          <w:b/>
+        </w:rPr>
+        <w:t>angkah Peramalan</w:t>
+      </w:r>
+    </w:p>
+    <w:p>
+      <w:pPr>
+        <w:pStyle w:val="NoSpacing"/>
+        <w:jc w:val="both"/>
+        <w:rPr>
+          <w:rFonts w:ascii="Arial" w:hAnsi="Arial" w:cs="Arial"/>
+        </w:rPr>
+      </w:pPr>
+      <w:r>
+        <w:rPr>
+          <w:rFonts w:ascii="Arial" w:hAnsi="Arial" w:cs="Arial"/>
+        </w:rPr>
+        <w:t>Agar peramalan dapat memberikan hasil yang memuaskan, maka harus mengikuti prosedur atau langkah-langkah yang telah ditetapkan dalam peramalan. Dengan mengikuti setiap langkah yang telah ditetapkan setidaknya akan meminimalisasi dan menghindari kesalahan yang tidak perlu. Secara umum langkah-langkah peramalan adalah sebagai berikut:</w:t>
+      </w:r>
+    </w:p>
+    <w:p>
+      <w:pPr>
+        <w:pStyle w:val="NoSpacing"/>
+        <w:jc w:val="both"/>
+        <w:rPr>
+          <w:rFonts w:ascii="Arial" w:hAnsi="Arial" w:cs="Arial"/>
+        </w:rPr>
+      </w:pPr>
+    </w:p>
+    <w:p>
+      <w:pPr>
+        <w:pStyle w:val="NoSpacing"/>
+        <w:numPr>
+          <w:ilvl w:val="0"/>
+          <w:numId w:val="3"/>
+        </w:numPr>
+        <w:ind w:left="426"/>
+        <w:jc w:val="both"/>
+        <w:rPr>
+          <w:rFonts w:ascii="Arial" w:hAnsi="Arial" w:cs="Arial"/>
+        </w:rPr>
+      </w:pPr>
+      <w:r>
+        <w:rPr>
+          <w:rFonts w:ascii="Arial" w:hAnsi="Arial" w:cs="Arial"/>
+        </w:rPr>
+        <w:t xml:space="preserve">Mengumpulkan data. </w:t>
+      </w:r>
+    </w:p>
+    <w:p>
+      <w:pPr>
+        <w:pStyle w:val="NoSpacing"/>
+        <w:ind w:left="426"/>
+        <w:jc w:val="both"/>
+        <w:rPr>
+          <w:rFonts w:ascii="Arial" w:hAnsi="Arial" w:cs="Arial"/>
+        </w:rPr>
+      </w:pPr>
+      <w:r>
+        <w:rPr>
+          <w:rFonts w:ascii="Arial" w:hAnsi="Arial" w:cs="Arial"/>
+        </w:rPr>
+        <w:t>Pengumpulan data merupakan langkah awal yang harus dilakukan. Data yang dikumpulkan adalah data masa lalu. Data yang dikumpulkan hendaknya selengkap</w:t>
+      </w:r>
+      <w:r>
+        <w:rPr>
+          <w:rFonts w:ascii="Arial" w:hAnsi="Arial" w:cs="Arial"/>
+        </w:rPr>
+        <w:t xml:space="preserve"> mungkin untuk beberapa periode;</w:t>
+      </w:r>
+    </w:p>
+    <w:p>
+      <w:pPr>
+        <w:pStyle w:val="NoSpacing"/>
+        <w:ind w:left="426"/>
+        <w:jc w:val="both"/>
+        <w:rPr>
+          <w:rFonts w:ascii="Arial" w:hAnsi="Arial" w:cs="Arial"/>
+        </w:rPr>
+      </w:pPr>
+    </w:p>
+    <w:p>
+      <w:pPr>
+        <w:pStyle w:val="NoSpacing"/>
+        <w:numPr>
+          <w:ilvl w:val="0"/>
+          <w:numId w:val="3"/>
+        </w:numPr>
+        <w:ind w:left="426"/>
+        <w:jc w:val="both"/>
+        <w:rPr>
+          <w:rFonts w:ascii="Arial" w:hAnsi="Arial" w:cs="Arial"/>
+        </w:rPr>
+      </w:pPr>
+      <w:r>
+        <w:rPr>
+          <w:rFonts w:ascii="Arial" w:hAnsi="Arial" w:cs="Arial"/>
+        </w:rPr>
+        <w:t>Mengolah data</w:t>
+      </w:r>
+    </w:p>
+    <w:p>
+      <w:pPr>
+        <w:pStyle w:val="NoSpacing"/>
+        <w:ind w:left="426"/>
+        <w:jc w:val="both"/>
+        <w:rPr>
+          <w:rFonts w:ascii="Arial" w:hAnsi="Arial" w:cs="Arial"/>
+        </w:rPr>
+      </w:pPr>
+      <w:r>
+        <w:rPr>
+          <w:rFonts w:ascii="Arial" w:hAnsi="Arial" w:cs="Arial"/>
+        </w:rPr>
+        <w:t xml:space="preserve">Data yang telah dikumpulkan kemudian dibuat tabulasi data. Dengan demikian, akan diketahui pola data yang dimiliki dan memudahkan peneliti untuk melakukan peramalan melalui metode peramalan yang ada; </w:t>
+      </w:r>
+    </w:p>
+    <w:p>
+      <w:pPr>
+        <w:pStyle w:val="NoSpacing"/>
+        <w:ind w:left="426"/>
+        <w:jc w:val="both"/>
+        <w:rPr>
+          <w:rFonts w:ascii="Arial" w:hAnsi="Arial" w:cs="Arial"/>
+        </w:rPr>
+      </w:pPr>
+    </w:p>
+    <w:p>
+      <w:pPr>
+        <w:pStyle w:val="NoSpacing"/>
+        <w:numPr>
+          <w:ilvl w:val="0"/>
+          <w:numId w:val="3"/>
+        </w:numPr>
+        <w:ind w:left="426"/>
+        <w:jc w:val="both"/>
+        <w:rPr>
+          <w:rFonts w:ascii="Arial" w:hAnsi="Arial" w:cs="Arial"/>
+        </w:rPr>
+      </w:pPr>
+      <w:r>
+        <w:rPr>
+          <w:rFonts w:ascii="Arial" w:hAnsi="Arial" w:cs="Arial"/>
+        </w:rPr>
+        <w:t>Menetukan metode peramalan</w:t>
+      </w:r>
+    </w:p>
+    <w:p>
+      <w:pPr>
+        <w:pStyle w:val="NoSpacing"/>
+        <w:ind w:left="426"/>
+        <w:jc w:val="both"/>
+        <w:rPr>
+          <w:rFonts w:ascii="Arial" w:hAnsi="Arial" w:cs="Arial"/>
+        </w:rPr>
+      </w:pPr>
+      <w:r>
+        <w:rPr>
+          <w:rFonts w:ascii="Arial" w:hAnsi="Arial" w:cs="Arial"/>
+        </w:rPr>
+        <w:t>Setelah data ditabulasi barulah peneliti menentukan metode peramalan yang cocok untuk data tersebut. Terdapat banyak metode peramalan dan masing-masing metode memiliki keunggulan dan kelemahan serta akan memberikan hasil yang berbeda.pemilihan metode peramalan harus mempertimbangkan faktor horizon wakti, pola data, jenis peramalan, faktor biaya, ketepatan, dan kemudahan penggunaannya;</w:t>
+      </w:r>
+    </w:p>
+    <w:p>
+      <w:pPr>
+        <w:pStyle w:val="NoSpacing"/>
+        <w:ind w:left="426"/>
+        <w:jc w:val="both"/>
+        <w:rPr>
+          <w:rFonts w:ascii="Arial" w:hAnsi="Arial" w:cs="Arial"/>
+        </w:rPr>
+      </w:pPr>
+    </w:p>
+    <w:p>
+      <w:pPr>
+        <w:pStyle w:val="NoSpacing"/>
+        <w:numPr>
+          <w:ilvl w:val="0"/>
+          <w:numId w:val="3"/>
+        </w:numPr>
+        <w:ind w:left="426"/>
+        <w:jc w:val="both"/>
+        <w:rPr>
+          <w:rFonts w:ascii="Arial" w:hAnsi="Arial" w:cs="Arial"/>
+        </w:rPr>
+      </w:pPr>
+      <w:r>
+        <w:rPr>
+          <w:rFonts w:ascii="Arial" w:hAnsi="Arial" w:cs="Arial"/>
+        </w:rPr>
+        <w:t>Memproyeksikan data</w:t>
+      </w:r>
+    </w:p>
+    <w:p>
+      <w:pPr>
+        <w:pStyle w:val="NoSpacing"/>
+        <w:ind w:left="426"/>
+        <w:jc w:val="both"/>
+        <w:rPr>
+          <w:rFonts w:ascii="Arial" w:hAnsi="Arial" w:cs="Arial"/>
+        </w:rPr>
+      </w:pPr>
+      <w:r>
+        <w:rPr>
+          <w:rFonts w:ascii="Arial" w:hAnsi="Arial" w:cs="Arial"/>
+        </w:rPr>
+        <w:t>Seperti diketahui bahwa akan ada perubahan di masa yang akan datang seperti perubahan ekonomi, politik, sosial, atau perubahan kemasyarakatan lainnya. Perubahan ini akan berakibat tidak tepatnya hasil peramalan. Agar dapat meminimalkan penyimpangan terhadap perubahan, maka perlu dilakukan proyeksi data dengan pertimbangan faktor perubahan tersebut untuk beberapa periode;</w:t>
+      </w:r>
+    </w:p>
+    <w:p>
+      <w:pPr>
+        <w:pStyle w:val="NoSpacing"/>
+        <w:ind w:left="426"/>
+        <w:jc w:val="both"/>
+        <w:rPr>
+          <w:rFonts w:ascii="Arial" w:hAnsi="Arial" w:cs="Arial"/>
+        </w:rPr>
+      </w:pPr>
+    </w:p>
+    <w:p>
+      <w:pPr>
+        <w:pStyle w:val="NoSpacing"/>
+        <w:numPr>
+          <w:ilvl w:val="0"/>
+          <w:numId w:val="3"/>
+        </w:numPr>
+        <w:ind w:left="426"/>
+        <w:jc w:val="both"/>
+        <w:rPr>
+          <w:rFonts w:ascii="Arial" w:hAnsi="Arial" w:cs="Arial"/>
+        </w:rPr>
+      </w:pPr>
+      <w:r>
+        <w:rPr>
+          <w:rFonts w:ascii="Arial" w:hAnsi="Arial" w:cs="Arial"/>
+        </w:rPr>
+        <w:t>Mengambil keputusan</w:t>
+      </w:r>
+    </w:p>
+    <w:p>
+      <w:pPr>
+        <w:pStyle w:val="NoSpacing"/>
+        <w:ind w:left="426"/>
+        <w:jc w:val="both"/>
+        <w:rPr>
+          <w:rFonts w:ascii="Arial" w:hAnsi="Arial" w:cs="Arial"/>
+        </w:rPr>
+      </w:pPr>
+      <w:r>
+        <w:rPr>
+          <w:rFonts w:ascii="Arial" w:hAnsi="Arial" w:cs="Arial"/>
+        </w:rPr>
+        <w:t xml:space="preserve">Hasil peramalan yang telah dilakukan akan digunakan untuk mengambil keputusan untuk membuat berbagai perencanaan seperti perencanaan produksi, keuangan, penjualan, dan perencanaan lainnya, baik untuk perencanaan jangka pendek maupun jangka panjang. </w:t>
+      </w:r>
+    </w:p>
+    <w:p>
+      <w:pPr>
+        <w:pStyle w:val="NoSpacing"/>
+        <w:jc w:val="both"/>
+        <w:rPr>
+          <w:rFonts w:ascii="Arial" w:hAnsi="Arial" w:cs="Arial"/>
+        </w:rPr>
+      </w:pPr>
+    </w:p>
+    <w:p>
+      <w:pPr>
+        <w:pStyle w:val="NoSpacing"/>
+        <w:jc w:val="both"/>
+        <w:rPr>
+          <w:rFonts w:ascii="Arial" w:hAnsi="Arial" w:cs="Arial"/>
+        </w:rPr>
+      </w:pPr>
     </w:p>
     <w:p>
       <w:pPr>
@@ -9068,6 +10216,42 @@
           <w:rFonts w:ascii="Arial" w:hAnsi="Arial" w:cs="Arial"/>
         </w:rPr>
       </w:pPr>
+      <w:r>
+        <w:rPr>
+          <w:rFonts w:ascii="Arial" w:hAnsi="Arial" w:cs="Arial"/>
+        </w:rPr>
+        <w:t xml:space="preserve">Untuk mengetahui besarnya pasar nyata, potensi pasar dan total pasar dalam suatu wilayah perlu dilakukan penelitian terlebih dahulu. Penelitian dilakukan untuk memperoleh data, baik dengan metode yang relevan seperti </w:t>
+      </w:r>
+      <w:r>
+        <w:rPr>
+          <w:rFonts w:ascii="Arial" w:hAnsi="Arial" w:cs="Arial"/>
+        </w:rPr>
+        <w:t>melalui survei, kuesioner, atau dengan mengumpulkan data sekunder dari berbagai sumber. Kemudian untuk mengetahui pasar nyata dan pasar potensi dapat digunakan beberapa metode antara lain metode pendapat, metode eksperimen, dan metode survei.</w:t>
+      </w:r>
+    </w:p>
+    <w:p>
+      <w:pPr>
+        <w:pStyle w:val="NoSpacing"/>
+        <w:jc w:val="both"/>
+        <w:rPr>
+          <w:rFonts w:ascii="Arial" w:hAnsi="Arial" w:cs="Arial"/>
+        </w:rPr>
+      </w:pPr>
+    </w:p>
+    <w:p>
+      <w:pPr>
+        <w:pStyle w:val="NoSpacing"/>
+        <w:jc w:val="both"/>
+        <w:rPr>
+          <w:rFonts w:ascii="Arial" w:hAnsi="Arial" w:cs="Arial"/>
+        </w:rPr>
+      </w:pPr>
+      <w:r>
+        <w:rPr>
+          <w:rFonts w:ascii="Arial" w:hAnsi="Arial" w:cs="Arial"/>
+        </w:rPr>
+        <w:t>Pertumbuhan penduduk dan transportasi masyarakat juga menjadi pertimbangan, misalnya kehadiran perumahan atau perkantoran di suatu lokasi juga sangat menunjang. Demikian juga adanya penambahan jalur transportasi serta meningkatnya pendapatan masyarakat juga harus menjadi pertimbangan lebih lanjut.</w:t>
+      </w:r>
     </w:p>
     <w:p>
       <w:pPr>
@@ -9110,13 +10294,226 @@
           <w:b/>
         </w:rPr>
       </w:pPr>
-      <w:r>
-        <w:rPr>
-          <w:rFonts w:ascii="Arial" w:hAnsi="Arial" w:cs="Arial"/>
-          <w:b/>
-        </w:rPr>
-        <w:t>Penertian Aspek Keuangan</w:t>
-      </w:r>
+    </w:p>
+    <w:p>
+      <w:pPr>
+        <w:pStyle w:val="NoSpacing"/>
+        <w:jc w:val="both"/>
+        <w:rPr>
+          <w:rFonts w:ascii="Arial" w:hAnsi="Arial" w:cs="Arial"/>
+          <w:b/>
+        </w:rPr>
+      </w:pPr>
+      <w:r>
+        <w:rPr>
+          <w:rFonts w:ascii="Arial" w:hAnsi="Arial" w:cs="Arial"/>
+          <w:b/>
+        </w:rPr>
+        <w:t>Pen</w:t>
+      </w:r>
+      <w:r>
+        <w:rPr>
+          <w:rFonts w:ascii="Arial" w:hAnsi="Arial" w:cs="Arial"/>
+          <w:b/>
+        </w:rPr>
+        <w:t>g</w:t>
+      </w:r>
+      <w:r>
+        <w:rPr>
+          <w:rFonts w:ascii="Arial" w:hAnsi="Arial" w:cs="Arial"/>
+          <w:b/>
+        </w:rPr>
+        <w:t>ertian Aspek Keuangan</w:t>
+      </w:r>
+    </w:p>
+    <w:p>
+      <w:pPr>
+        <w:pStyle w:val="NoSpacing"/>
+        <w:jc w:val="both"/>
+        <w:rPr>
+          <w:rFonts w:ascii="Arial" w:hAnsi="Arial" w:cs="Arial"/>
+        </w:rPr>
+      </w:pPr>
+      <w:r>
+        <w:rPr>
+          <w:rFonts w:ascii="Arial" w:hAnsi="Arial" w:cs="Arial"/>
+        </w:rPr>
+        <w:t>Aspek k</w:t>
+      </w:r>
+      <w:r>
+        <w:rPr>
+          <w:rFonts w:ascii="Arial" w:hAnsi="Arial" w:cs="Arial"/>
+        </w:rPr>
+        <w:t>euangan merupakan aspek yang digunakan untuk menilai keuang suatu perusahaan secara keseluruhan. Aspek ini sama pentingnya dengan aspek lainnya, bahkan dianggap aspek inilah yang paling utama untuk dianalisis karena dari aspek ini harus tergambar jelas hal-hal yang berkaitan dengan keuntungan perusahaan.</w:t>
+      </w:r>
+    </w:p>
+    <w:p>
+      <w:pPr>
+        <w:pStyle w:val="NoSpacing"/>
+        <w:jc w:val="both"/>
+        <w:rPr>
+          <w:rFonts w:ascii="Arial" w:hAnsi="Arial" w:cs="Arial"/>
+        </w:rPr>
+      </w:pPr>
+    </w:p>
+    <w:p>
+      <w:pPr>
+        <w:pStyle w:val="NoSpacing"/>
+        <w:jc w:val="both"/>
+        <w:rPr>
+          <w:rFonts w:ascii="Arial" w:hAnsi="Arial" w:cs="Arial"/>
+        </w:rPr>
+      </w:pPr>
+      <w:r>
+        <w:rPr>
+          <w:rFonts w:ascii="Arial" w:hAnsi="Arial" w:cs="Arial"/>
+        </w:rPr>
+        <w:t>Secara keseluruhan penilaian dalam aspek keuangan meliputi hal-hal sebagai berikut:</w:t>
+      </w:r>
+    </w:p>
+    <w:p>
+      <w:pPr>
+        <w:pStyle w:val="NoSpacing"/>
+        <w:numPr>
+          <w:ilvl w:val="0"/>
+          <w:numId w:val="3"/>
+        </w:numPr>
+        <w:ind w:left="426"/>
+        <w:jc w:val="both"/>
+        <w:rPr>
+          <w:rFonts w:ascii="Arial" w:hAnsi="Arial" w:cs="Arial"/>
+        </w:rPr>
+      </w:pPr>
+      <w:r>
+        <w:rPr>
+          <w:rFonts w:ascii="Arial" w:hAnsi="Arial" w:cs="Arial"/>
+        </w:rPr>
+        <w:t>Sumber-sumber dana yang akan diperoleh;</w:t>
+      </w:r>
+    </w:p>
+    <w:p>
+      <w:pPr>
+        <w:pStyle w:val="NoSpacing"/>
+        <w:numPr>
+          <w:ilvl w:val="0"/>
+          <w:numId w:val="3"/>
+        </w:numPr>
+        <w:ind w:left="426"/>
+        <w:jc w:val="both"/>
+        <w:rPr>
+          <w:rFonts w:ascii="Arial" w:hAnsi="Arial" w:cs="Arial"/>
+        </w:rPr>
+      </w:pPr>
+      <w:r>
+        <w:rPr>
+          <w:rFonts w:ascii="Arial" w:hAnsi="Arial" w:cs="Arial"/>
+        </w:rPr>
+        <w:t>Kebutuhan biaya investasi;</w:t>
+      </w:r>
+    </w:p>
+    <w:p>
+      <w:pPr>
+        <w:pStyle w:val="NoSpacing"/>
+        <w:numPr>
+          <w:ilvl w:val="0"/>
+          <w:numId w:val="3"/>
+        </w:numPr>
+        <w:ind w:left="426"/>
+        <w:jc w:val="both"/>
+        <w:rPr>
+          <w:rFonts w:ascii="Arial" w:hAnsi="Arial" w:cs="Arial"/>
+        </w:rPr>
+      </w:pPr>
+      <w:r>
+        <w:rPr>
+          <w:rFonts w:ascii="Arial" w:hAnsi="Arial" w:cs="Arial"/>
+        </w:rPr>
+        <w:t>Estimasi pendapatan dan biaya investasi selama beberapa termasuk jenis-jenis dan jumlah biaya yang dikeluarkan selama umur investasi;</w:t>
+      </w:r>
+    </w:p>
+    <w:p>
+      <w:pPr>
+        <w:pStyle w:val="NoSpacing"/>
+        <w:numPr>
+          <w:ilvl w:val="0"/>
+          <w:numId w:val="3"/>
+        </w:numPr>
+        <w:ind w:left="426"/>
+        <w:jc w:val="both"/>
+        <w:rPr>
+          <w:rFonts w:ascii="Arial" w:hAnsi="Arial" w:cs="Arial"/>
+        </w:rPr>
+      </w:pPr>
+      <w:r>
+        <w:rPr>
+          <w:rFonts w:ascii="Arial" w:hAnsi="Arial" w:cs="Arial"/>
+        </w:rPr>
+        <w:t>Proyeksi neraca dan laporan laba/rugi untuk beberapa periode kedepan;</w:t>
+      </w:r>
+    </w:p>
+    <w:p>
+      <w:pPr>
+        <w:pStyle w:val="NoSpacing"/>
+        <w:numPr>
+          <w:ilvl w:val="0"/>
+          <w:numId w:val="3"/>
+        </w:numPr>
+        <w:ind w:left="426"/>
+        <w:jc w:val="both"/>
+        <w:rPr>
+          <w:rFonts w:ascii="Arial" w:hAnsi="Arial" w:cs="Arial"/>
+        </w:rPr>
+      </w:pPr>
+      <w:r>
+        <w:rPr>
+          <w:rFonts w:ascii="Arial" w:hAnsi="Arial" w:cs="Arial"/>
+        </w:rPr>
+        <w:t>Kriteria penilaian investasi;</w:t>
+      </w:r>
+    </w:p>
+    <w:p>
+      <w:pPr>
+        <w:pStyle w:val="NoSpacing"/>
+        <w:numPr>
+          <w:ilvl w:val="0"/>
+          <w:numId w:val="3"/>
+        </w:numPr>
+        <w:ind w:left="426"/>
+        <w:jc w:val="both"/>
+        <w:rPr>
+          <w:rFonts w:ascii="Arial" w:hAnsi="Arial" w:cs="Arial"/>
+        </w:rPr>
+      </w:pPr>
+      <w:r>
+        <w:rPr>
+          <w:rFonts w:ascii="Arial" w:hAnsi="Arial" w:cs="Arial"/>
+        </w:rPr>
+        <w:t xml:space="preserve">Rasio keuangan yang digunakan untuk menilai kemampuan </w:t>
+      </w:r>
+      <w:r>
+        <w:rPr>
+          <w:rFonts w:ascii="Arial" w:hAnsi="Arial" w:cs="Arial"/>
+        </w:rPr>
+        <w:t>perusahaan.</w:t>
+      </w:r>
+    </w:p>
+    <w:p>
+      <w:pPr>
+        <w:pStyle w:val="NoSpacing"/>
+        <w:jc w:val="both"/>
+        <w:rPr>
+          <w:rFonts w:ascii="Arial" w:hAnsi="Arial" w:cs="Arial"/>
+        </w:rPr>
+      </w:pPr>
+    </w:p>
+    <w:p>
+      <w:pPr>
+        <w:pStyle w:val="NoSpacing"/>
+        <w:jc w:val="both"/>
+        <w:rPr>
+          <w:rFonts w:ascii="Arial" w:hAnsi="Arial" w:cs="Arial"/>
+        </w:rPr>
+      </w:pPr>
     </w:p>
     <w:p>
       <w:pPr>
@@ -9141,6 +10538,466 @@
         <w:jc w:val="both"/>
         <w:rPr>
           <w:rFonts w:ascii="Arial" w:hAnsi="Arial" w:cs="Arial"/>
+        </w:rPr>
+      </w:pPr>
+      <w:r>
+        <w:rPr>
+          <w:rFonts w:ascii="Arial" w:hAnsi="Arial" w:cs="Arial"/>
+        </w:rPr>
+        <w:t xml:space="preserve">Untuk mendanai suatu suatu kegiatan usaha atau investasi, maka diperlukan dana yang relatif besar. Perolehan dana dapat dicari dari berbagai sumber dana yang ada, seperti dari modal sendiri atau dari modal pinjaman atau keduanya. Pilihan tersebut tergantung dari jumlah modal yang diperlukan </w:t>
+      </w:r>
+      <w:r>
+        <w:rPr>
+          <w:rFonts w:ascii="Arial" w:hAnsi="Arial" w:cs="Arial"/>
+        </w:rPr>
+        <w:t>dan kebijakan pemilik usaha. Pertimbangannya tidak lain adalah untung ruginya jika menggunakan salah satu modal atau denagn modal gabungan.</w:t>
+      </w:r>
+    </w:p>
+    <w:p>
+      <w:pPr>
+        <w:pStyle w:val="NoSpacing"/>
+        <w:jc w:val="both"/>
+        <w:rPr>
+          <w:rFonts w:ascii="Arial" w:hAnsi="Arial" w:cs="Arial"/>
+        </w:rPr>
+      </w:pPr>
+    </w:p>
+    <w:p>
+      <w:pPr>
+        <w:pStyle w:val="NoSpacing"/>
+        <w:jc w:val="both"/>
+        <w:rPr>
+          <w:rFonts w:ascii="Arial" w:hAnsi="Arial" w:cs="Arial"/>
+        </w:rPr>
+      </w:pPr>
+      <w:r>
+        <w:rPr>
+          <w:rFonts w:ascii="Arial" w:hAnsi="Arial" w:cs="Arial"/>
+        </w:rPr>
+        <w:t>Dalam praktiknya kebutuhan modal untuk melakukan investasi terdiri dari dua macam yaitu modal investasi dan modal kerja. Modal investasi digunakan untuk membeli aktiva tetap seperti tanah, bangunan, mesin-mesin, peralatan, serta inventaris lainnya. Biasanya modal investasi diperoleh dari pinjaman yang berjangka waktu panjang (di atas satu tahun).</w:t>
+      </w:r>
+      <w:r>
+        <w:rPr>
+          <w:rFonts w:ascii="Arial" w:hAnsi="Arial" w:cs="Arial"/>
+        </w:rPr>
+        <w:t xml:space="preserve"> Sedangkan modal kerja merupakan modal yang digunakan untuk membiayai operasional perusahaan selama kegiatan usaha beroperasi. Jangka waktu penggunaan modal kerja relatif pendek</w:t>
+      </w:r>
+      <w:r>
+        <w:rPr>
+          <w:rFonts w:ascii="Arial" w:hAnsi="Arial" w:cs="Arial"/>
+        </w:rPr>
+        <w:t>, yaitu untuk satu tahun atau beberapa siklus  operasi perusahaan (satu tahun). Modal kerja digunakan untuk keperluan membeli bahan baku, memb</w:t>
+      </w:r>
+      <w:r>
+        <w:rPr>
+          <w:rFonts w:ascii="Arial" w:hAnsi="Arial" w:cs="Arial"/>
+        </w:rPr>
+        <w:t>a</w:t>
+      </w:r>
+      <w:r>
+        <w:rPr>
+          <w:rFonts w:ascii="Arial" w:hAnsi="Arial" w:cs="Arial"/>
+        </w:rPr>
+        <w:t xml:space="preserve">yar gaji karyawan, dan biaya pemeliharaan serta  biaya-biaya </w:t>
+      </w:r>
+      <w:r>
+        <w:rPr>
+          <w:rFonts w:ascii="Arial" w:hAnsi="Arial" w:cs="Arial"/>
+        </w:rPr>
+        <w:t xml:space="preserve">operasional </w:t>
+      </w:r>
+      <w:r>
+        <w:rPr>
+          <w:rFonts w:ascii="Arial" w:hAnsi="Arial" w:cs="Arial"/>
+        </w:rPr>
+        <w:t>lainnya.</w:t>
+      </w:r>
+    </w:p>
+    <w:p>
+      <w:pPr>
+        <w:pStyle w:val="NoSpacing"/>
+        <w:jc w:val="both"/>
+        <w:rPr>
+          <w:rFonts w:ascii="Arial" w:hAnsi="Arial" w:cs="Arial"/>
+        </w:rPr>
+      </w:pPr>
+    </w:p>
+    <w:p>
+      <w:pPr>
+        <w:pStyle w:val="NoSpacing"/>
+        <w:jc w:val="both"/>
+        <w:rPr>
+          <w:rFonts w:ascii="Arial" w:hAnsi="Arial" w:cs="Arial"/>
+        </w:rPr>
+      </w:pPr>
+      <w:r>
+        <w:rPr>
+          <w:rFonts w:ascii="Arial" w:hAnsi="Arial" w:cs="Arial"/>
+        </w:rPr>
+        <w:t>Dilihat dari sumber asalnya, modal dibagi menjadi dua macam, yaitu</w:t>
+      </w:r>
+      <w:r>
+        <w:rPr>
+          <w:rFonts w:ascii="Arial" w:hAnsi="Arial" w:cs="Arial"/>
+        </w:rPr>
+        <w:t>:</w:t>
+      </w:r>
+    </w:p>
+    <w:p>
+      <w:pPr>
+        <w:pStyle w:val="NoSpacing"/>
+        <w:numPr>
+          <w:ilvl w:val="0"/>
+          <w:numId w:val="3"/>
+        </w:numPr>
+        <w:ind w:left="426"/>
+        <w:jc w:val="both"/>
+        <w:rPr>
+          <w:rFonts w:ascii="Arial" w:hAnsi="Arial" w:cs="Arial"/>
+          <w:b/>
+        </w:rPr>
+      </w:pPr>
+      <w:r>
+        <w:rPr>
+          <w:rFonts w:ascii="Arial" w:hAnsi="Arial" w:cs="Arial"/>
+          <w:b/>
+        </w:rPr>
+        <w:t>Modal Pinjaman (Modal Asing)</w:t>
+      </w:r>
+    </w:p>
+    <w:p>
+      <w:pPr>
+        <w:pStyle w:val="NoSpacing"/>
+        <w:ind w:left="426"/>
+        <w:jc w:val="both"/>
+        <w:rPr>
+          <w:rFonts w:ascii="Arial" w:hAnsi="Arial" w:cs="Arial"/>
+        </w:rPr>
+      </w:pPr>
+      <w:r>
+        <w:rPr>
+          <w:rFonts w:ascii="Arial" w:hAnsi="Arial" w:cs="Arial"/>
+        </w:rPr>
+        <w:t>Modal ini merupakan modal yang diperoleh dari luar perusahaan dan biasanya berupa pinjaman yang melalui suatu perjanjian. Menggunakan modal pinjaman untuk membiayai suatu usaha akan terkena beban biaya yaitu biaya administrasi, provisi, dan bunga yang besarnya relatif. Kemudian adanya kewajiban untuk mengembalikan pinjaman setelah jangka waktu tertentu sesuai dengan perjanjian sebelumnya</w:t>
+      </w:r>
+      <w:r>
+        <w:rPr>
+          <w:rFonts w:ascii="Arial" w:hAnsi="Arial" w:cs="Arial"/>
+        </w:rPr>
+        <w:t>. Perolehan modal asing ini relatif lebih sulit karena diperlukan syarat-syarat tertentu sesuai dengan kebijakan pemilik dana.</w:t>
+      </w:r>
+    </w:p>
+    <w:p>
+      <w:pPr>
+        <w:pStyle w:val="NoSpacing"/>
+        <w:ind w:left="426"/>
+        <w:jc w:val="both"/>
+        <w:rPr>
+          <w:rFonts w:ascii="Arial" w:hAnsi="Arial" w:cs="Arial"/>
+        </w:rPr>
+      </w:pPr>
+    </w:p>
+    <w:p>
+      <w:pPr>
+        <w:pStyle w:val="NoSpacing"/>
+        <w:ind w:left="426"/>
+        <w:jc w:val="both"/>
+        <w:rPr>
+          <w:rFonts w:ascii="Arial" w:hAnsi="Arial" w:cs="Arial"/>
+        </w:rPr>
+      </w:pPr>
+      <w:r>
+        <w:rPr>
+          <w:rFonts w:ascii="Arial" w:hAnsi="Arial" w:cs="Arial"/>
+        </w:rPr>
+        <w:t>Keuntungan modal asing ini adalah jumlahnya relatif besar dan tersedia dalam jumlah banyak. Disamping itu, dengan menggunakan modal pinjaman biasanya timbul motivasi dari pihak manajemen untuk bersungguh-sungguh mengerjakan dan menjalankan kegiatan usahanya, karena adanya kewajiban untuk mengembalikan modal tersebut.</w:t>
+      </w:r>
+    </w:p>
+    <w:p>
+      <w:pPr>
+        <w:pStyle w:val="NoSpacing"/>
+        <w:ind w:left="426"/>
+        <w:jc w:val="both"/>
+        <w:rPr>
+          <w:rFonts w:ascii="Arial" w:hAnsi="Arial" w:cs="Arial"/>
+        </w:rPr>
+      </w:pPr>
+    </w:p>
+    <w:p>
+      <w:pPr>
+        <w:pStyle w:val="NoSpacing"/>
+        <w:ind w:left="426"/>
+        <w:jc w:val="both"/>
+        <w:rPr>
+          <w:rFonts w:ascii="Arial" w:hAnsi="Arial" w:cs="Arial"/>
+        </w:rPr>
+      </w:pPr>
+      <w:r>
+        <w:rPr>
+          <w:rFonts w:ascii="Arial" w:hAnsi="Arial" w:cs="Arial"/>
+        </w:rPr>
+        <w:t>Sumber modal asing ini dapat diperoleh dari:</w:t>
+      </w:r>
+    </w:p>
+    <w:p>
+      <w:pPr>
+        <w:pStyle w:val="NoSpacing"/>
+        <w:numPr>
+          <w:ilvl w:val="1"/>
+          <w:numId w:val="3"/>
+        </w:numPr>
+        <w:ind w:left="851"/>
+        <w:jc w:val="both"/>
+        <w:rPr>
+          <w:rFonts w:ascii="Arial" w:hAnsi="Arial" w:cs="Arial"/>
+        </w:rPr>
+      </w:pPr>
+      <w:r>
+        <w:rPr>
+          <w:rFonts w:ascii="Arial" w:hAnsi="Arial" w:cs="Arial"/>
+        </w:rPr>
+        <w:t>Pinjaman dari dunia perbankan;</w:t>
+      </w:r>
+    </w:p>
+    <w:p>
+      <w:pPr>
+        <w:pStyle w:val="NoSpacing"/>
+        <w:numPr>
+          <w:ilvl w:val="1"/>
+          <w:numId w:val="3"/>
+        </w:numPr>
+        <w:ind w:left="851"/>
+        <w:jc w:val="both"/>
+        <w:rPr>
+          <w:rFonts w:ascii="Arial" w:hAnsi="Arial" w:cs="Arial"/>
+        </w:rPr>
+      </w:pPr>
+      <w:r>
+        <w:rPr>
+          <w:rFonts w:ascii="Arial" w:hAnsi="Arial" w:cs="Arial"/>
+        </w:rPr>
+        <w:t>Pinjaman dari lembaga keuangan;</w:t>
+      </w:r>
+    </w:p>
+    <w:p>
+      <w:pPr>
+        <w:pStyle w:val="NoSpacing"/>
+        <w:numPr>
+          <w:ilvl w:val="1"/>
+          <w:numId w:val="3"/>
+        </w:numPr>
+        <w:ind w:left="851"/>
+        <w:jc w:val="both"/>
+        <w:rPr>
+          <w:rFonts w:ascii="Arial" w:hAnsi="Arial" w:cs="Arial"/>
+        </w:rPr>
+      </w:pPr>
+      <w:r>
+        <w:rPr>
+          <w:rFonts w:ascii="Arial" w:hAnsi="Arial" w:cs="Arial"/>
+        </w:rPr>
+        <w:t>Pinjaman dari perusahaan non bank.</w:t>
+      </w:r>
+    </w:p>
+    <w:p>
+      <w:pPr>
+        <w:pStyle w:val="NoSpacing"/>
+        <w:ind w:left="426"/>
+        <w:jc w:val="both"/>
+        <w:rPr>
+          <w:rFonts w:ascii="Arial" w:hAnsi="Arial" w:cs="Arial"/>
+        </w:rPr>
+      </w:pPr>
+    </w:p>
+    <w:p>
+      <w:pPr>
+        <w:pStyle w:val="NoSpacing"/>
+        <w:numPr>
+          <w:ilvl w:val="0"/>
+          <w:numId w:val="3"/>
+        </w:numPr>
+        <w:ind w:left="426"/>
+        <w:jc w:val="both"/>
+        <w:rPr>
+          <w:rFonts w:ascii="Arial" w:hAnsi="Arial" w:cs="Arial"/>
+          <w:b/>
+        </w:rPr>
+      </w:pPr>
+      <w:r>
+        <w:rPr>
+          <w:rFonts w:ascii="Arial" w:hAnsi="Arial" w:cs="Arial"/>
+          <w:b/>
+        </w:rPr>
+        <w:t>Modal Sendiri</w:t>
+      </w:r>
+    </w:p>
+    <w:p>
+      <w:pPr>
+        <w:pStyle w:val="NoSpacing"/>
+        <w:ind w:left="426"/>
+        <w:jc w:val="both"/>
+        <w:rPr>
+          <w:rFonts w:ascii="Arial" w:hAnsi="Arial" w:cs="Arial"/>
+        </w:rPr>
+      </w:pPr>
+      <w:r>
+        <w:rPr>
+          <w:rFonts w:ascii="Arial" w:hAnsi="Arial" w:cs="Arial"/>
+        </w:rPr>
+        <w:t>Modal ini merupakan modal yang diperoleh dari pemilik perusahaan dengan cara mengeluarkan saham baik secara tertutup atau terbuka. Secara tertutup artinya modal diperoleh dari kalangan internal pemilik saham sebelumnya, sedangkan secara terbuka artinya modal diperoleh dengan menjual saham kepada masyarakat luas.</w:t>
+      </w:r>
+    </w:p>
+    <w:p>
+      <w:pPr>
+        <w:pStyle w:val="NoSpacing"/>
+        <w:ind w:left="426"/>
+        <w:jc w:val="both"/>
+        <w:rPr>
+          <w:rFonts w:ascii="Arial" w:hAnsi="Arial" w:cs="Arial"/>
+        </w:rPr>
+      </w:pPr>
+    </w:p>
+    <w:p>
+      <w:pPr>
+        <w:pStyle w:val="NoSpacing"/>
+        <w:ind w:left="426"/>
+        <w:jc w:val="both"/>
+        <w:rPr>
+          <w:rFonts w:ascii="Arial" w:hAnsi="Arial" w:cs="Arial"/>
+        </w:rPr>
+      </w:pPr>
+      <w:r>
+        <w:rPr>
+          <w:rFonts w:ascii="Arial" w:hAnsi="Arial" w:cs="Arial"/>
+        </w:rPr>
+        <w:t xml:space="preserve">Keuntungan menggunakan modal sendiri untuk membiayai suatu kegiatan usaha adalah tidak adanya beban biaya bunga seperti modal pinjaman. </w:t>
+      </w:r>
+      <w:r>
+        <w:rPr>
+          <w:rFonts w:ascii="Arial" w:hAnsi="Arial" w:cs="Arial"/>
+        </w:rPr>
+        <w:t>Kemudian tidak</w:t>
+      </w:r>
+      <w:r>
+        <w:rPr>
+          <w:rFonts w:ascii="Arial" w:hAnsi="Arial" w:cs="Arial"/>
+        </w:rPr>
+        <w:t xml:space="preserve"> adanya kewajiban untuk mengembalikan modal yang telah digunakan. Perusahaan hanya berkewajiban membayar dividen kepada para pemegang saham. Pembayaran dividen dilakukan jika perusahaan memperoleh keuntungan. Besarnya dividen tergantung dari keuntungan yang diperoleh perusahaan. Kerugian menggunakan modal sendiri jumlahnya sangat terbatas dan relatif sulit untuk memperolehnya.</w:t>
+      </w:r>
+    </w:p>
+    <w:p>
+      <w:pPr>
+        <w:pStyle w:val="NoSpacing"/>
+        <w:ind w:left="426"/>
+        <w:jc w:val="both"/>
+        <w:rPr>
+          <w:rFonts w:ascii="Arial" w:hAnsi="Arial" w:cs="Arial"/>
+        </w:rPr>
+      </w:pPr>
+    </w:p>
+    <w:p>
+      <w:pPr>
+        <w:pStyle w:val="NoSpacing"/>
+        <w:ind w:left="426"/>
+        <w:jc w:val="both"/>
+        <w:rPr>
+          <w:rFonts w:ascii="Arial" w:hAnsi="Arial" w:cs="Arial"/>
+        </w:rPr>
+      </w:pPr>
+      <w:r>
+        <w:rPr>
+          <w:rFonts w:ascii="Arial" w:hAnsi="Arial" w:cs="Arial"/>
+        </w:rPr>
+        <w:t>Perolehan dana dari modal sendiri biasanya berasal dari:</w:t>
+      </w:r>
+    </w:p>
+    <w:p>
+      <w:pPr>
+        <w:pStyle w:val="NoSpacing"/>
+        <w:numPr>
+          <w:ilvl w:val="1"/>
+          <w:numId w:val="3"/>
+        </w:numPr>
+        <w:ind w:left="851"/>
+        <w:jc w:val="both"/>
+        <w:rPr>
+          <w:rFonts w:ascii="Arial" w:hAnsi="Arial" w:cs="Arial"/>
+          <w:b/>
+        </w:rPr>
+      </w:pPr>
+      <w:r>
+        <w:rPr>
+          <w:rFonts w:ascii="Arial" w:hAnsi="Arial" w:cs="Arial"/>
+        </w:rPr>
+        <w:t>Setoren para pemegang saham;</w:t>
+      </w:r>
+    </w:p>
+    <w:p>
+      <w:pPr>
+        <w:pStyle w:val="NoSpacing"/>
+        <w:numPr>
+          <w:ilvl w:val="1"/>
+          <w:numId w:val="3"/>
+        </w:numPr>
+        <w:ind w:left="851"/>
+        <w:jc w:val="both"/>
+        <w:rPr>
+          <w:rFonts w:ascii="Arial" w:hAnsi="Arial" w:cs="Arial"/>
+          <w:b/>
+        </w:rPr>
+      </w:pPr>
+      <w:r>
+        <w:rPr>
+          <w:rFonts w:ascii="Arial" w:hAnsi="Arial" w:cs="Arial"/>
+        </w:rPr>
+        <w:t>Dari cadangan laba;</w:t>
+      </w:r>
+    </w:p>
+    <w:p>
+      <w:pPr>
+        <w:pStyle w:val="NoSpacing"/>
+        <w:numPr>
+          <w:ilvl w:val="1"/>
+          <w:numId w:val="3"/>
+        </w:numPr>
+        <w:ind w:left="851"/>
+        <w:jc w:val="both"/>
+        <w:rPr>
+          <w:rFonts w:ascii="Arial" w:hAnsi="Arial" w:cs="Arial"/>
+          <w:b/>
+        </w:rPr>
+      </w:pPr>
+      <w:r>
+        <w:rPr>
+          <w:rFonts w:ascii="Arial" w:hAnsi="Arial" w:cs="Arial"/>
+        </w:rPr>
+        <w:t>Dari laba yang belum atau tidak dibagi.</w:t>
+      </w:r>
+    </w:p>
+    <w:p>
+      <w:pPr>
+        <w:pStyle w:val="NoSpacing"/>
+        <w:jc w:val="both"/>
+        <w:rPr>
+          <w:rFonts w:ascii="Arial" w:hAnsi="Arial" w:cs="Arial"/>
+        </w:rPr>
+      </w:pPr>
+    </w:p>
+    <w:p>
+      <w:pPr>
+        <w:pStyle w:val="NoSpacing"/>
+        <w:jc w:val="both"/>
+        <w:rPr>
+          <w:rFonts w:ascii="Arial" w:hAnsi="Arial" w:cs="Arial"/>
+        </w:rPr>
+      </w:pPr>
+    </w:p>
+    <w:p>
+      <w:pPr>
+        <w:pStyle w:val="NoSpacing"/>
+        <w:jc w:val="both"/>
+        <w:rPr>
+          <w:rFonts w:ascii="Arial" w:hAnsi="Arial" w:cs="Arial"/>
           <w:b/>
         </w:rPr>
       </w:pPr>
@@ -9185,292 +11042,319 @@
         </w:rPr>
         <w:t>Kriteria Penilaian Investasi</w:t>
       </w:r>
-    </w:p>
-    <w:p>
-      <w:pPr>
-        <w:pStyle w:val="NoSpacing"/>
-        <w:jc w:val="both"/>
-        <w:rPr>
-          <w:rFonts w:ascii="Arial" w:hAnsi="Arial" w:cs="Arial"/>
-          <w:b/>
-        </w:rPr>
-      </w:pPr>
-      <w:r>
-        <w:rPr>
-          <w:rFonts w:ascii="Arial" w:hAnsi="Arial" w:cs="Arial"/>
-          <w:b/>
-        </w:rPr>
-        <w:t>Rasio-rasio Keuangan</w:t>
-      </w:r>
-    </w:p>
-    <w:p>
-      <w:pPr>
-        <w:pStyle w:val="NoSpacing"/>
-        <w:jc w:val="both"/>
-        <w:rPr>
-          <w:rFonts w:ascii="Arial" w:hAnsi="Arial" w:cs="Arial"/>
-          <w:b/>
-        </w:rPr>
-      </w:pPr>
-      <w:r>
-        <w:rPr>
-          <w:rFonts w:ascii="Arial" w:hAnsi="Arial" w:cs="Arial"/>
-          <w:b/>
-        </w:rPr>
-        <w:t>Proyeksi Neraca dan Laporan Laba/Rugi</w:t>
-      </w:r>
-    </w:p>
-    <w:p>
-      <w:pPr>
-        <w:pStyle w:val="NoSpacing"/>
-        <w:jc w:val="both"/>
-        <w:rPr>
-          <w:rFonts w:ascii="Arial" w:hAnsi="Arial" w:cs="Arial"/>
-          <w:b/>
-        </w:rPr>
-      </w:pPr>
-      <w:r>
-        <w:rPr>
-          <w:rFonts w:ascii="Arial" w:hAnsi="Arial" w:cs="Arial"/>
-          <w:b/>
-        </w:rPr>
-        <w:t>Pengukuran dengan Rasio Keuangan</w:t>
-      </w:r>
-    </w:p>
-    <w:p>
-      <w:pPr>
-        <w:pStyle w:val="NoSpacing"/>
-        <w:jc w:val="both"/>
-        <w:rPr>
-          <w:rFonts w:ascii="Arial" w:hAnsi="Arial" w:cs="Arial"/>
-        </w:rPr>
-      </w:pPr>
-    </w:p>
-    <w:p>
-      <w:pPr>
-        <w:pStyle w:val="NoSpacing"/>
-        <w:jc w:val="both"/>
-        <w:rPr>
-          <w:rFonts w:ascii="Arial" w:hAnsi="Arial" w:cs="Arial"/>
-          <w:b/>
-        </w:rPr>
-      </w:pPr>
-      <w:r>
-        <w:rPr>
-          <w:rFonts w:ascii="Arial" w:hAnsi="Arial" w:cs="Arial"/>
-          <w:b/>
-        </w:rPr>
-        <w:t>BAB 5 ASPEK TEKNIS/OPERASI</w:t>
-      </w:r>
-    </w:p>
-    <w:p>
-      <w:pPr>
-        <w:pStyle w:val="NoSpacing"/>
-        <w:jc w:val="both"/>
-        <w:rPr>
-          <w:rFonts w:ascii="Arial" w:hAnsi="Arial" w:cs="Arial"/>
-          <w:b/>
-        </w:rPr>
-      </w:pPr>
-      <w:r>
-        <w:rPr>
-          <w:rFonts w:ascii="Arial" w:hAnsi="Arial" w:cs="Arial"/>
-          <w:b/>
-        </w:rPr>
-        <w:t>Pengertian Aspek Teknis/Operasi</w:t>
-      </w:r>
-    </w:p>
-    <w:p>
-      <w:pPr>
-        <w:pStyle w:val="NoSpacing"/>
-        <w:jc w:val="both"/>
-        <w:rPr>
-          <w:rFonts w:ascii="Arial" w:hAnsi="Arial" w:cs="Arial"/>
-          <w:b/>
-        </w:rPr>
-      </w:pPr>
-      <w:r>
-        <w:rPr>
-          <w:rFonts w:ascii="Arial" w:hAnsi="Arial" w:cs="Arial"/>
-          <w:b/>
-        </w:rPr>
-        <w:t>Tujuan Aspek Teknis/Operasi</w:t>
-      </w:r>
-    </w:p>
-    <w:p>
-      <w:pPr>
-        <w:pStyle w:val="NoSpacing"/>
-        <w:jc w:val="both"/>
-        <w:rPr>
-          <w:rFonts w:ascii="Arial" w:hAnsi="Arial" w:cs="Arial"/>
-          <w:b/>
-        </w:rPr>
-      </w:pPr>
-      <w:r>
-        <w:rPr>
-          <w:rFonts w:ascii="Arial" w:hAnsi="Arial" w:cs="Arial"/>
-          <w:b/>
-        </w:rPr>
-        <w:t>Penentuan Lokasi Usaha</w:t>
-      </w:r>
-    </w:p>
-    <w:p>
-      <w:pPr>
-        <w:pStyle w:val="NoSpacing"/>
-        <w:jc w:val="both"/>
-        <w:rPr>
-          <w:rFonts w:ascii="Arial" w:hAnsi="Arial" w:cs="Arial"/>
-          <w:b/>
-        </w:rPr>
-      </w:pPr>
-      <w:r>
-        <w:rPr>
-          <w:rFonts w:ascii="Arial" w:hAnsi="Arial" w:cs="Arial"/>
-          <w:b/>
-        </w:rPr>
-        <w:t>Metode Penilaian Lokasi</w:t>
-      </w:r>
-    </w:p>
-    <w:p>
-      <w:pPr>
-        <w:pStyle w:val="NoSpacing"/>
-        <w:jc w:val="both"/>
-        <w:rPr>
-          <w:rFonts w:ascii="Arial" w:hAnsi="Arial" w:cs="Arial"/>
-          <w:b/>
-        </w:rPr>
-      </w:pPr>
-      <w:r>
-        <w:rPr>
-          <w:rFonts w:ascii="Arial" w:hAnsi="Arial" w:cs="Arial"/>
-          <w:b/>
-        </w:rPr>
-        <w:t>Luas Produksi</w:t>
-      </w:r>
-    </w:p>
-    <w:p>
-      <w:pPr>
-        <w:pStyle w:val="NoSpacing"/>
-        <w:jc w:val="both"/>
-        <w:rPr>
-          <w:rFonts w:ascii="Arial" w:hAnsi="Arial" w:cs="Arial"/>
-          <w:b/>
-        </w:rPr>
-      </w:pPr>
-      <w:r>
-        <w:rPr>
-          <w:rFonts w:ascii="Arial" w:hAnsi="Arial" w:cs="Arial"/>
-          <w:b/>
-        </w:rPr>
-        <w:t>Tata Letak (Layout)</w:t>
-      </w:r>
-    </w:p>
-    <w:p>
-      <w:pPr>
-        <w:pStyle w:val="NoSpacing"/>
-        <w:jc w:val="both"/>
-        <w:rPr>
-          <w:rFonts w:ascii="Arial" w:hAnsi="Arial" w:cs="Arial"/>
-          <w:b/>
-        </w:rPr>
-      </w:pPr>
-      <w:r>
-        <w:rPr>
-          <w:rFonts w:ascii="Arial" w:hAnsi="Arial" w:cs="Arial"/>
-          <w:b/>
-        </w:rPr>
-        <w:t>Pemilihan Teknologi</w:t>
-      </w:r>
-    </w:p>
-    <w:p>
-      <w:pPr>
-        <w:pStyle w:val="NoSpacing"/>
-        <w:jc w:val="both"/>
-        <w:rPr>
-          <w:rFonts w:ascii="Arial" w:hAnsi="Arial" w:cs="Arial"/>
-          <w:b/>
-        </w:rPr>
-      </w:pPr>
-      <w:r>
-        <w:rPr>
-          <w:rFonts w:ascii="Arial" w:hAnsi="Arial" w:cs="Arial"/>
-          <w:b/>
-        </w:rPr>
-        <w:t>Economic Order Quantity (EOQ)</w:t>
-      </w:r>
-    </w:p>
-    <w:p>
-      <w:pPr>
-        <w:pStyle w:val="NoSpacing"/>
-        <w:jc w:val="both"/>
-        <w:rPr>
-          <w:rFonts w:ascii="Arial" w:hAnsi="Arial" w:cs="Arial"/>
-          <w:b/>
-        </w:rPr>
-      </w:pPr>
-      <w:r>
-        <w:rPr>
-          <w:rFonts w:ascii="Arial" w:hAnsi="Arial" w:cs="Arial"/>
-          <w:b/>
-        </w:rPr>
-        <w:t>Safety Stock (SS)</w:t>
-      </w:r>
-    </w:p>
-    <w:p>
-      <w:pPr>
-        <w:pStyle w:val="NoSpacing"/>
-        <w:jc w:val="both"/>
-        <w:rPr>
-          <w:rFonts w:ascii="Arial" w:hAnsi="Arial" w:cs="Arial"/>
-          <w:b/>
-        </w:rPr>
-      </w:pPr>
-      <w:r>
-        <w:rPr>
-          <w:rFonts w:ascii="Arial" w:hAnsi="Arial" w:cs="Arial"/>
-          <w:b/>
-        </w:rPr>
-        <w:t>Reorder Point (ROP)</w:t>
-      </w:r>
-    </w:p>
-    <w:p>
-      <w:pPr>
-        <w:pStyle w:val="NoSpacing"/>
-        <w:jc w:val="both"/>
-        <w:rPr>
-          <w:rFonts w:ascii="Arial" w:hAnsi="Arial" w:cs="Arial"/>
-          <w:b/>
-        </w:rPr>
-      </w:pPr>
-    </w:p>
-    <w:p>
-      <w:pPr>
-        <w:pStyle w:val="NoSpacing"/>
-        <w:jc w:val="both"/>
-        <w:rPr>
-          <w:rFonts w:ascii="Arial" w:hAnsi="Arial" w:cs="Arial"/>
-          <w:b/>
-        </w:rPr>
-      </w:pPr>
-      <w:r>
-        <w:rPr>
-          <w:rFonts w:ascii="Arial" w:hAnsi="Arial" w:cs="Arial"/>
-          <w:b/>
-        </w:rPr>
-        <w:br w:type="page"/>
-      </w:r>
-    </w:p>
-    <w:p>
-      <w:pPr>
-        <w:pStyle w:val="NoSpacing"/>
-        <w:jc w:val="both"/>
-        <w:rPr>
-          <w:rFonts w:ascii="Arial" w:hAnsi="Arial" w:cs="Arial"/>
-          <w:b/>
-        </w:rPr>
-      </w:pPr>
       <w:bookmarkStart w:id="0" w:name="_GoBack"/>
       <w:bookmarkEnd w:id="0"/>
+    </w:p>
+    <w:p>
+      <w:pPr>
+        <w:pStyle w:val="NoSpacing"/>
+        <w:jc w:val="both"/>
+        <w:rPr>
+          <w:rFonts w:ascii="Arial" w:hAnsi="Arial" w:cs="Arial"/>
+          <w:b/>
+        </w:rPr>
+      </w:pPr>
+      <w:r>
+        <w:rPr>
+          <w:rFonts w:ascii="Arial" w:hAnsi="Arial" w:cs="Arial"/>
+          <w:b/>
+        </w:rPr>
+        <w:t>Rasio-rasio Keuangan</w:t>
+      </w:r>
+    </w:p>
+    <w:p>
+      <w:pPr>
+        <w:pStyle w:val="NoSpacing"/>
+        <w:jc w:val="both"/>
+        <w:rPr>
+          <w:rFonts w:ascii="Arial" w:hAnsi="Arial" w:cs="Arial"/>
+          <w:b/>
+        </w:rPr>
+      </w:pPr>
+      <w:r>
+        <w:rPr>
+          <w:rFonts w:ascii="Arial" w:hAnsi="Arial" w:cs="Arial"/>
+          <w:b/>
+        </w:rPr>
+        <w:t>Proyeksi Neraca dan Laporan Laba/Rugi</w:t>
+      </w:r>
+    </w:p>
+    <w:p>
+      <w:pPr>
+        <w:pStyle w:val="NoSpacing"/>
+        <w:jc w:val="both"/>
+        <w:rPr>
+          <w:rFonts w:ascii="Arial" w:hAnsi="Arial" w:cs="Arial"/>
+          <w:b/>
+        </w:rPr>
+      </w:pPr>
+      <w:r>
+        <w:rPr>
+          <w:rFonts w:ascii="Arial" w:hAnsi="Arial" w:cs="Arial"/>
+          <w:b/>
+        </w:rPr>
+        <w:t>Pengukuran dengan Rasio Keuangan</w:t>
+      </w:r>
+    </w:p>
+    <w:p>
+      <w:pPr>
+        <w:pStyle w:val="NoSpacing"/>
+        <w:jc w:val="both"/>
+        <w:rPr>
+          <w:rFonts w:ascii="Arial" w:hAnsi="Arial" w:cs="Arial"/>
+        </w:rPr>
+      </w:pPr>
+    </w:p>
+    <w:p>
+      <w:pPr>
+        <w:pStyle w:val="NoSpacing"/>
+        <w:jc w:val="both"/>
+        <w:rPr>
+          <w:rFonts w:ascii="Arial" w:hAnsi="Arial" w:cs="Arial"/>
+          <w:b/>
+        </w:rPr>
+      </w:pPr>
+      <w:r>
+        <w:rPr>
+          <w:rFonts w:ascii="Arial" w:hAnsi="Arial" w:cs="Arial"/>
+          <w:b/>
+        </w:rPr>
+        <w:br w:type="page"/>
+      </w:r>
+    </w:p>
+    <w:p>
+      <w:pPr>
+        <w:pStyle w:val="NoSpacing"/>
+        <w:jc w:val="both"/>
+        <w:rPr>
+          <w:rFonts w:ascii="Arial" w:hAnsi="Arial" w:cs="Arial"/>
+          <w:b/>
+        </w:rPr>
+      </w:pPr>
+      <w:r>
+        <w:rPr>
+          <w:rFonts w:ascii="Arial" w:hAnsi="Arial" w:cs="Arial"/>
+          <w:b/>
+        </w:rPr>
+        <w:t>BAB 5 ASPEK TEKNIS/OPERASI</w:t>
+      </w:r>
+    </w:p>
+    <w:p>
+      <w:pPr>
+        <w:pStyle w:val="NoSpacing"/>
+        <w:jc w:val="both"/>
+        <w:rPr>
+          <w:rFonts w:ascii="Arial" w:hAnsi="Arial" w:cs="Arial"/>
+          <w:b/>
+        </w:rPr>
+      </w:pPr>
+    </w:p>
+    <w:p>
+      <w:pPr>
+        <w:pStyle w:val="NoSpacing"/>
+        <w:jc w:val="both"/>
+        <w:rPr>
+          <w:rFonts w:ascii="Arial" w:hAnsi="Arial" w:cs="Arial"/>
+          <w:b/>
+        </w:rPr>
+      </w:pPr>
+      <w:r>
+        <w:rPr>
+          <w:rFonts w:ascii="Arial" w:hAnsi="Arial" w:cs="Arial"/>
+          <w:b/>
+        </w:rPr>
+        <w:t>Pengertian Aspek Teknis/Operasi</w:t>
+      </w:r>
+    </w:p>
+    <w:p>
+      <w:pPr>
+        <w:pStyle w:val="NoSpacing"/>
+        <w:jc w:val="both"/>
+        <w:rPr>
+          <w:rFonts w:ascii="Arial" w:hAnsi="Arial" w:cs="Arial"/>
+          <w:b/>
+        </w:rPr>
+      </w:pPr>
+      <w:r>
+        <w:rPr>
+          <w:rFonts w:ascii="Arial" w:hAnsi="Arial" w:cs="Arial"/>
+          <w:b/>
+        </w:rPr>
+        <w:t>Tujuan Aspek Teknis/Operasi</w:t>
+      </w:r>
+    </w:p>
+    <w:p>
+      <w:pPr>
+        <w:pStyle w:val="NoSpacing"/>
+        <w:jc w:val="both"/>
+        <w:rPr>
+          <w:rFonts w:ascii="Arial" w:hAnsi="Arial" w:cs="Arial"/>
+          <w:b/>
+        </w:rPr>
+      </w:pPr>
+      <w:r>
+        <w:rPr>
+          <w:rFonts w:ascii="Arial" w:hAnsi="Arial" w:cs="Arial"/>
+          <w:b/>
+        </w:rPr>
+        <w:t>Penentuan Lokasi Usaha</w:t>
+      </w:r>
+    </w:p>
+    <w:p>
+      <w:pPr>
+        <w:pStyle w:val="NoSpacing"/>
+        <w:jc w:val="both"/>
+        <w:rPr>
+          <w:rFonts w:ascii="Arial" w:hAnsi="Arial" w:cs="Arial"/>
+          <w:b/>
+        </w:rPr>
+      </w:pPr>
+      <w:r>
+        <w:rPr>
+          <w:rFonts w:ascii="Arial" w:hAnsi="Arial" w:cs="Arial"/>
+          <w:b/>
+        </w:rPr>
+        <w:t>Metode Penilaian Lokasi</w:t>
+      </w:r>
+    </w:p>
+    <w:p>
+      <w:pPr>
+        <w:pStyle w:val="NoSpacing"/>
+        <w:jc w:val="both"/>
+        <w:rPr>
+          <w:rFonts w:ascii="Arial" w:hAnsi="Arial" w:cs="Arial"/>
+          <w:b/>
+        </w:rPr>
+      </w:pPr>
+      <w:r>
+        <w:rPr>
+          <w:rFonts w:ascii="Arial" w:hAnsi="Arial" w:cs="Arial"/>
+          <w:b/>
+        </w:rPr>
+        <w:t>Luas Produksi</w:t>
+      </w:r>
+    </w:p>
+    <w:p>
+      <w:pPr>
+        <w:pStyle w:val="NoSpacing"/>
+        <w:jc w:val="both"/>
+        <w:rPr>
+          <w:rFonts w:ascii="Arial" w:hAnsi="Arial" w:cs="Arial"/>
+          <w:b/>
+        </w:rPr>
+      </w:pPr>
+      <w:r>
+        <w:rPr>
+          <w:rFonts w:ascii="Arial" w:hAnsi="Arial" w:cs="Arial"/>
+          <w:b/>
+        </w:rPr>
+        <w:t>Tata Letak (Layout)</w:t>
+      </w:r>
+    </w:p>
+    <w:p>
+      <w:pPr>
+        <w:pStyle w:val="NoSpacing"/>
+        <w:jc w:val="both"/>
+        <w:rPr>
+          <w:rFonts w:ascii="Arial" w:hAnsi="Arial" w:cs="Arial"/>
+          <w:b/>
+        </w:rPr>
+      </w:pPr>
+      <w:r>
+        <w:rPr>
+          <w:rFonts w:ascii="Arial" w:hAnsi="Arial" w:cs="Arial"/>
+          <w:b/>
+        </w:rPr>
+        <w:t>Pemilihan Teknologi</w:t>
+      </w:r>
+    </w:p>
+    <w:p>
+      <w:pPr>
+        <w:pStyle w:val="NoSpacing"/>
+        <w:jc w:val="both"/>
+        <w:rPr>
+          <w:rFonts w:ascii="Arial" w:hAnsi="Arial" w:cs="Arial"/>
+          <w:b/>
+        </w:rPr>
+      </w:pPr>
+      <w:r>
+        <w:rPr>
+          <w:rFonts w:ascii="Arial" w:hAnsi="Arial" w:cs="Arial"/>
+          <w:b/>
+        </w:rPr>
+        <w:t>Economic Order Quantity (EOQ)</w:t>
+      </w:r>
+    </w:p>
+    <w:p>
+      <w:pPr>
+        <w:pStyle w:val="NoSpacing"/>
+        <w:jc w:val="both"/>
+        <w:rPr>
+          <w:rFonts w:ascii="Arial" w:hAnsi="Arial" w:cs="Arial"/>
+          <w:b/>
+        </w:rPr>
+      </w:pPr>
+      <w:r>
+        <w:rPr>
+          <w:rFonts w:ascii="Arial" w:hAnsi="Arial" w:cs="Arial"/>
+          <w:b/>
+        </w:rPr>
+        <w:t>Safety Stock (SS)</w:t>
+      </w:r>
+    </w:p>
+    <w:p>
+      <w:pPr>
+        <w:pStyle w:val="NoSpacing"/>
+        <w:jc w:val="both"/>
+        <w:rPr>
+          <w:rFonts w:ascii="Arial" w:hAnsi="Arial" w:cs="Arial"/>
+          <w:b/>
+        </w:rPr>
+      </w:pPr>
+      <w:r>
+        <w:rPr>
+          <w:rFonts w:ascii="Arial" w:hAnsi="Arial" w:cs="Arial"/>
+          <w:b/>
+        </w:rPr>
+        <w:t>Reorder Point (ROP)</w:t>
+      </w:r>
+    </w:p>
+    <w:p>
+      <w:pPr>
+        <w:pStyle w:val="NoSpacing"/>
+        <w:jc w:val="both"/>
+        <w:rPr>
+          <w:rFonts w:ascii="Arial" w:hAnsi="Arial" w:cs="Arial"/>
+          <w:b/>
+        </w:rPr>
+      </w:pPr>
+    </w:p>
+    <w:p>
+      <w:pPr>
+        <w:pStyle w:val="NoSpacing"/>
+        <w:jc w:val="both"/>
+        <w:rPr>
+          <w:rFonts w:ascii="Arial" w:hAnsi="Arial" w:cs="Arial"/>
+          <w:b/>
+        </w:rPr>
+      </w:pPr>
+      <w:r>
+        <w:rPr>
+          <w:rFonts w:ascii="Arial" w:hAnsi="Arial" w:cs="Arial"/>
+          <w:b/>
+        </w:rPr>
+        <w:br w:type="page"/>
+      </w:r>
+    </w:p>
+    <w:p>
+      <w:pPr>
+        <w:pStyle w:val="NoSpacing"/>
+        <w:jc w:val="both"/>
+        <w:rPr>
+          <w:rFonts w:ascii="Arial" w:hAnsi="Arial" w:cs="Arial"/>
+          <w:b/>
+        </w:rPr>
+      </w:pPr>
       <w:r>
         <w:rPr>
           <w:rFonts w:ascii="Arial" w:hAnsi="Arial" w:cs="Arial"/>
@@ -15256,7 +17140,7 @@
 </file>
 
 <file path=customXml/itemProps1.xml><?xml version="1.0" encoding="utf-8"?>
-<ds:datastoreItem xmlns:ds="http://schemas.openxmlformats.org/officeDocument/2006/customXml" ds:itemID="{4048B66C-F47E-4474-AAB6-A9247BFC0538}">
+<ds:datastoreItem xmlns:ds="http://schemas.openxmlformats.org/officeDocument/2006/customXml" ds:itemID="{3C0F8B0D-A87D-4230-A617-615CC8596C2A}">
   <ds:schemaRefs>
     <ds:schemaRef ds:uri="http://schemas.openxmlformats.org/officeDocument/2006/bibliography"/>
   </ds:schemaRefs>

</xml_diff>

<commit_message>
penambahan materi aspek keuangan
</commit_message>
<xml_diff>
--- a/Resume Buku Studi Kelayakan Bisnis.docx
+++ b/Resume Buku Studi Kelayakan Bisnis.docx
@@ -3245,11 +3245,13 @@
         <w:jc w:val="both"/>
         <w:rPr>
           <w:rFonts w:ascii="Arial" w:hAnsi="Arial" w:cs="Arial"/>
-        </w:rPr>
-      </w:pPr>
-      <w:r>
-        <w:rPr>
-          <w:rFonts w:ascii="Arial" w:hAnsi="Arial" w:cs="Arial"/>
+          <w:b/>
+        </w:rPr>
+      </w:pPr>
+      <w:r>
+        <w:rPr>
+          <w:rFonts w:ascii="Arial" w:hAnsi="Arial" w:cs="Arial"/>
+          <w:b/>
         </w:rPr>
         <w:t>Perseorangan</w:t>
       </w:r>
@@ -3309,11 +3311,13 @@
         <w:jc w:val="both"/>
         <w:rPr>
           <w:rFonts w:ascii="Arial" w:hAnsi="Arial" w:cs="Arial"/>
-        </w:rPr>
-      </w:pPr>
-      <w:r>
-        <w:rPr>
-          <w:rFonts w:ascii="Arial" w:hAnsi="Arial" w:cs="Arial"/>
+          <w:b/>
+        </w:rPr>
+      </w:pPr>
+      <w:r>
+        <w:rPr>
+          <w:rFonts w:ascii="Arial" w:hAnsi="Arial" w:cs="Arial"/>
+          <w:b/>
         </w:rPr>
         <w:t>Firma (Fa)</w:t>
       </w:r>
@@ -3367,11 +3371,13 @@
         <w:jc w:val="both"/>
         <w:rPr>
           <w:rFonts w:ascii="Arial" w:hAnsi="Arial" w:cs="Arial"/>
-        </w:rPr>
-      </w:pPr>
-      <w:r>
-        <w:rPr>
-          <w:rFonts w:ascii="Arial" w:hAnsi="Arial" w:cs="Arial"/>
+          <w:b/>
+        </w:rPr>
+      </w:pPr>
+      <w:r>
+        <w:rPr>
+          <w:rFonts w:ascii="Arial" w:hAnsi="Arial" w:cs="Arial"/>
+          <w:b/>
         </w:rPr>
         <w:t>Perseroan Komanditer (CV)</w:t>
       </w:r>
@@ -3425,11 +3431,13 @@
         <w:jc w:val="both"/>
         <w:rPr>
           <w:rFonts w:ascii="Arial" w:hAnsi="Arial" w:cs="Arial"/>
-        </w:rPr>
-      </w:pPr>
-      <w:r>
-        <w:rPr>
-          <w:rFonts w:ascii="Arial" w:hAnsi="Arial" w:cs="Arial"/>
+          <w:b/>
+        </w:rPr>
+      </w:pPr>
+      <w:r>
+        <w:rPr>
+          <w:rFonts w:ascii="Arial" w:hAnsi="Arial" w:cs="Arial"/>
+          <w:b/>
         </w:rPr>
         <w:t>Perseroan Terbatas (PT)</w:t>
       </w:r>
@@ -4171,11 +4179,13 @@
         <w:jc w:val="both"/>
         <w:rPr>
           <w:rFonts w:ascii="Arial" w:hAnsi="Arial" w:cs="Arial"/>
-        </w:rPr>
-      </w:pPr>
-      <w:r>
-        <w:rPr>
-          <w:rFonts w:ascii="Arial" w:hAnsi="Arial" w:cs="Arial"/>
+          <w:b/>
+        </w:rPr>
+      </w:pPr>
+      <w:r>
+        <w:rPr>
+          <w:rFonts w:ascii="Arial" w:hAnsi="Arial" w:cs="Arial"/>
+          <w:b/>
         </w:rPr>
         <w:t>Perusahaan Negara</w:t>
       </w:r>
@@ -4217,11 +4227,13 @@
         <w:jc w:val="both"/>
         <w:rPr>
           <w:rFonts w:ascii="Arial" w:hAnsi="Arial" w:cs="Arial"/>
-        </w:rPr>
-      </w:pPr>
-      <w:r>
-        <w:rPr>
-          <w:rFonts w:ascii="Arial" w:hAnsi="Arial" w:cs="Arial"/>
+          <w:b/>
+        </w:rPr>
+      </w:pPr>
+      <w:r>
+        <w:rPr>
+          <w:rFonts w:ascii="Arial" w:hAnsi="Arial" w:cs="Arial"/>
+          <w:b/>
         </w:rPr>
         <w:t>Perusahaan Daerah</w:t>
       </w:r>
@@ -4275,11 +4287,13 @@
         <w:jc w:val="both"/>
         <w:rPr>
           <w:rFonts w:ascii="Arial" w:hAnsi="Arial" w:cs="Arial"/>
-        </w:rPr>
-      </w:pPr>
-      <w:r>
-        <w:rPr>
-          <w:rFonts w:ascii="Arial" w:hAnsi="Arial" w:cs="Arial"/>
+          <w:b/>
+        </w:rPr>
+      </w:pPr>
+      <w:r>
+        <w:rPr>
+          <w:rFonts w:ascii="Arial" w:hAnsi="Arial" w:cs="Arial"/>
+          <w:b/>
         </w:rPr>
         <w:t>Yayasan</w:t>
       </w:r>
@@ -4321,15 +4335,19 @@
         <w:jc w:val="both"/>
         <w:rPr>
           <w:rFonts w:ascii="Arial" w:hAnsi="Arial" w:cs="Arial"/>
-        </w:rPr>
-      </w:pPr>
-      <w:r>
-        <w:rPr>
-          <w:rFonts w:ascii="Arial" w:hAnsi="Arial" w:cs="Arial"/>
+          <w:b/>
+        </w:rPr>
+      </w:pPr>
+      <w:bookmarkStart w:id="0" w:name="_GoBack"/>
+      <w:r>
+        <w:rPr>
+          <w:rFonts w:ascii="Arial" w:hAnsi="Arial" w:cs="Arial"/>
+          <w:b/>
         </w:rPr>
         <w:t>Koperasi</w:t>
       </w:r>
     </w:p>
+    <w:bookmarkEnd w:id="0"/>
     <w:p>
       <w:pPr>
         <w:pStyle w:val="NoSpacing"/>
@@ -11693,8 +11711,6 @@
         </w:rPr>
         <w:t>alam</w:t>
       </w:r>
-      <w:bookmarkStart w:id="0" w:name="_GoBack"/>
-      <w:bookmarkEnd w:id="0"/>
       <w:r>
         <w:rPr>
           <w:rFonts w:ascii="Arial" w:hAnsi="Arial" w:cs="Arial"/>
@@ -11850,13 +11866,7 @@
         <w:rPr>
           <w:rFonts w:ascii="Arial" w:hAnsi="Arial" w:cs="Arial"/>
         </w:rPr>
-        <w:t>Perputaran piutang</w:t>
-      </w:r>
-      <w:r>
-        <w:rPr>
-          <w:rFonts w:ascii="Arial" w:hAnsi="Arial" w:cs="Arial"/>
-        </w:rPr>
-        <w:t xml:space="preserve"> merupakan rasio yang digunakan untuk mengukur berapa lama penagihan piutang selama satu periode, atau berapa kali dana yang ditanam dalam piutang ini berputar dalam satu periode. Caranya adalah dengan membandingkan antar penjualan kredit dengan rata-rata piutang</w:t>
+        <w:t>Perputaran piutang merupakan rasio yang digunakan untuk mengukur berapa lama penagihan piutang selama satu periode, atau berapa kali dana yang ditanam dalam piutang ini berputar dalam satu periode. Caranya adalah dengan membandingkan antar penjualan kredit dengan rata-rata piutang</w:t>
       </w:r>
     </w:p>
     <w:p>
@@ -11986,13 +11996,53 @@
         <w:rPr>
           <w:rFonts w:ascii="Arial" w:hAnsi="Arial" w:cs="Arial"/>
         </w:rPr>
-        <w:t xml:space="preserve">Perputaran modal merupakan </w:t>
-      </w:r>
-      <w:r>
-        <w:rPr>
-          <w:rFonts w:ascii="Arial" w:hAnsi="Arial" w:cs="Arial"/>
-        </w:rPr>
-        <w:t>rasio yang digunakan untuk mengukur berapa kali dana</w:t>
+        <w:t>Perputaran modal merupakan rasio yang digunakan untuk mengukur berapa kali dana yang ditanamkan dalam</w:t>
+      </w:r>
+      <w:r>
+        <w:rPr>
+          <w:rFonts w:ascii="Arial" w:hAnsi="Arial" w:cs="Arial"/>
+        </w:rPr>
+        <w:t xml:space="preserve"> modal kerja berputar dalam satu periode atau berapa penjualan yang dapat dicapai oleh setiap modal kerja yang digunakan. Caranya adalah dengan membandingkan penjualan bersih dengan modal kerja.</w:t>
+      </w:r>
+    </w:p>
+    <w:p>
+      <w:pPr>
+        <w:pStyle w:val="NoSpacing"/>
+        <w:numPr>
+          <w:ilvl w:val="1"/>
+          <w:numId w:val="3"/>
+        </w:numPr>
+        <w:ind w:left="851"/>
+        <w:jc w:val="both"/>
+        <w:rPr>
+          <w:rFonts w:ascii="Arial" w:hAnsi="Arial" w:cs="Arial"/>
+        </w:rPr>
+      </w:pPr>
+      <w:r>
+        <w:rPr>
+          <w:rFonts w:ascii="Arial" w:hAnsi="Arial" w:cs="Arial"/>
+          <w:i/>
+        </w:rPr>
+        <w:t>Fixed assets turnover</w:t>
+      </w:r>
+      <w:r>
+        <w:rPr>
+          <w:rFonts w:ascii="Arial" w:hAnsi="Arial" w:cs="Arial"/>
+        </w:rPr>
+        <w:t xml:space="preserve">. </w:t>
+      </w:r>
+      <w:r>
+        <w:rPr>
+          <w:rFonts w:ascii="Arial" w:hAnsi="Arial" w:cs="Arial"/>
+          <w:i/>
+        </w:rPr>
+        <w:t>Fixed assets turnover</w:t>
+      </w:r>
+      <w:r>
+        <w:rPr>
+          <w:rFonts w:ascii="Arial" w:hAnsi="Arial" w:cs="Arial"/>
+        </w:rPr>
+        <w:t xml:space="preserve"> merupakan rasio yang digunakan untuk mengukur berapa kali dana</w:t>
       </w:r>
       <w:r>
         <w:rPr>
@@ -12004,25 +12054,25 @@
         <w:rPr>
           <w:rFonts w:ascii="Arial" w:hAnsi="Arial" w:cs="Arial"/>
         </w:rPr>
-        <w:t>yang ditanamkan dalam</w:t>
-      </w:r>
-      <w:r>
-        <w:rPr>
-          <w:rFonts w:ascii="Arial" w:hAnsi="Arial" w:cs="Arial"/>
-        </w:rPr>
-        <w:t xml:space="preserve"> modal kerja berputar dalam satu periode </w:t>
-      </w:r>
-      <w:r>
-        <w:rPr>
-          <w:rFonts w:ascii="Arial" w:hAnsi="Arial" w:cs="Arial"/>
-        </w:rPr>
-        <w:t>atau berapa penjualan yang dapat dicapai oleh setiap modal kerja yang digunakan.</w:t>
-      </w:r>
-      <w:r>
-        <w:rPr>
-          <w:rFonts w:ascii="Arial" w:hAnsi="Arial" w:cs="Arial"/>
-        </w:rPr>
-        <w:t xml:space="preserve"> Caranya adalah dengan membandingkan penjualan bersih dengan modal kerja.</w:t>
+        <w:t>yang ditanamkan dalam aktiva tetap berputar dalam satu periode</w:t>
+      </w:r>
+      <w:r>
+        <w:rPr>
+          <w:rFonts w:ascii="Arial" w:hAnsi="Arial" w:cs="Arial"/>
+        </w:rPr>
+        <w:t>.</w:t>
+      </w:r>
+      <w:r>
+        <w:rPr>
+          <w:rFonts w:ascii="Arial" w:hAnsi="Arial" w:cs="Arial"/>
+        </w:rPr>
+        <w:t xml:space="preserve"> Caranya adalah dengan membandi</w:t>
+      </w:r>
+      <w:r>
+        <w:rPr>
+          <w:rFonts w:ascii="Arial" w:hAnsi="Arial" w:cs="Arial"/>
+        </w:rPr>
+        <w:t>ngkan penjualan bersih dengan aktiva tetap dan biasanya rasio ini dinyatakan dengan desimal.</w:t>
       </w:r>
     </w:p>
     <w:p>
@@ -12036,158 +12086,81 @@
         <w:jc w:val="both"/>
         <w:rPr>
           <w:rFonts w:ascii="Arial" w:hAnsi="Arial" w:cs="Arial"/>
-        </w:rPr>
-      </w:pPr>
-      <w:r>
-        <w:rPr>
-          <w:rFonts w:ascii="Arial" w:hAnsi="Arial" w:cs="Arial"/>
           <w:i/>
         </w:rPr>
-        <w:t>Fixed assets turnover</w:t>
-      </w:r>
-      <w:r>
-        <w:rPr>
-          <w:rFonts w:ascii="Arial" w:hAnsi="Arial" w:cs="Arial"/>
-        </w:rPr>
-        <w:t xml:space="preserve">. </w:t>
-      </w:r>
+      </w:pPr>
       <w:r>
         <w:rPr>
           <w:rFonts w:ascii="Arial" w:hAnsi="Arial" w:cs="Arial"/>
           <w:i/>
         </w:rPr>
-        <w:t>Fixed assets turnove</w:t>
-      </w:r>
+        <w:t>Assets turnover</w:t>
+      </w:r>
+    </w:p>
+    <w:p>
+      <w:pPr>
+        <w:pStyle w:val="NoSpacing"/>
+        <w:ind w:left="851"/>
+        <w:jc w:val="both"/>
+        <w:rPr>
+          <w:rFonts w:ascii="Arial" w:hAnsi="Arial" w:cs="Arial"/>
+        </w:rPr>
+      </w:pPr>
       <w:r>
         <w:rPr>
           <w:rFonts w:ascii="Arial" w:hAnsi="Arial" w:cs="Arial"/>
           <w:i/>
         </w:rPr>
-        <w:t>r</w:t>
-      </w:r>
-      <w:r>
-        <w:rPr>
-          <w:rFonts w:ascii="Arial" w:hAnsi="Arial" w:cs="Arial"/>
-        </w:rPr>
-        <w:t xml:space="preserve"> merupakan rasio yang digunakan untuk mengukur berapa kali dana</w:t>
-      </w:r>
-      <w:r>
-        <w:rPr>
-          <w:rFonts w:ascii="Arial" w:hAnsi="Arial" w:cs="Arial"/>
-        </w:rPr>
-        <w:t xml:space="preserve"> </w:t>
-      </w:r>
-      <w:r>
-        <w:rPr>
-          <w:rFonts w:ascii="Arial" w:hAnsi="Arial" w:cs="Arial"/>
-        </w:rPr>
-        <w:t>yang ditanamkan dalam aktiva tetap berputar dalam satu periode</w:t>
-      </w:r>
-      <w:r>
-        <w:rPr>
-          <w:rFonts w:ascii="Arial" w:hAnsi="Arial" w:cs="Arial"/>
-        </w:rPr>
-        <w:t>.</w:t>
-      </w:r>
-      <w:r>
-        <w:rPr>
-          <w:rFonts w:ascii="Arial" w:hAnsi="Arial" w:cs="Arial"/>
-        </w:rPr>
-        <w:t xml:space="preserve"> Caranya adalah dengan membandi</w:t>
-      </w:r>
-      <w:r>
-        <w:rPr>
-          <w:rFonts w:ascii="Arial" w:hAnsi="Arial" w:cs="Arial"/>
-        </w:rPr>
-        <w:t>ngkan penjualan bersih dengan aktiva tetap dan biasanya rasio ini dinyatakan dengan desimal.</w:t>
-      </w:r>
-    </w:p>
-    <w:p>
-      <w:pPr>
-        <w:pStyle w:val="NoSpacing"/>
-        <w:numPr>
-          <w:ilvl w:val="1"/>
-          <w:numId w:val="3"/>
-        </w:numPr>
+        <w:t>Asset turnover</w:t>
+      </w:r>
+      <w:r>
+        <w:rPr>
+          <w:rFonts w:ascii="Arial" w:hAnsi="Arial" w:cs="Arial"/>
+        </w:rPr>
+        <w:t xml:space="preserve"> merupakan rasio yang digunakan untuk mengukur penggunaan semua aktiva perusahaan. Kemudian digunakan untuk mengukur berapa jumlah penjualan yang diperoleh dari tiap rupiah aktiva dan biasanya rasio ini dinyatakan dengan desimal.</w:t>
+      </w:r>
+    </w:p>
+    <w:p>
+      <w:pPr>
+        <w:pStyle w:val="NoSpacing"/>
         <w:ind w:left="851"/>
         <w:jc w:val="both"/>
         <w:rPr>
           <w:rFonts w:ascii="Arial" w:hAnsi="Arial" w:cs="Arial"/>
+        </w:rPr>
+      </w:pPr>
+    </w:p>
+    <w:p>
+      <w:pPr>
+        <w:pStyle w:val="NoSpacing"/>
+        <w:numPr>
+          <w:ilvl w:val="0"/>
+          <w:numId w:val="3"/>
+        </w:numPr>
+        <w:ind w:left="426"/>
+        <w:jc w:val="both"/>
+        <w:rPr>
+          <w:rFonts w:ascii="Arial" w:hAnsi="Arial" w:cs="Arial"/>
           <w:i/>
         </w:rPr>
       </w:pPr>
       <w:r>
         <w:rPr>
           <w:rFonts w:ascii="Arial" w:hAnsi="Arial" w:cs="Arial"/>
+        </w:rPr>
+        <w:t xml:space="preserve">Rasio Profitabilitas </w:t>
+      </w:r>
+      <w:r>
+        <w:rPr>
+          <w:rFonts w:ascii="Arial" w:hAnsi="Arial" w:cs="Arial"/>
+        </w:rPr>
+        <w:t>(</w:t>
+      </w:r>
+      <w:r>
+        <w:rPr>
+          <w:rFonts w:ascii="Arial" w:hAnsi="Arial" w:cs="Arial"/>
           <w:i/>
         </w:rPr>
-        <w:t>Assets turnover</w:t>
-      </w:r>
-    </w:p>
-    <w:p>
-      <w:pPr>
-        <w:pStyle w:val="NoSpacing"/>
-        <w:ind w:left="851"/>
-        <w:jc w:val="both"/>
-        <w:rPr>
-          <w:rFonts w:ascii="Arial" w:hAnsi="Arial" w:cs="Arial"/>
-        </w:rPr>
-      </w:pPr>
-      <w:r>
-        <w:rPr>
-          <w:rFonts w:ascii="Arial" w:hAnsi="Arial" w:cs="Arial"/>
-          <w:i/>
-        </w:rPr>
-        <w:t>Asset turnover</w:t>
-      </w:r>
-      <w:r>
-        <w:rPr>
-          <w:rFonts w:ascii="Arial" w:hAnsi="Arial" w:cs="Arial"/>
-        </w:rPr>
-        <w:t xml:space="preserve"> merupakan rasio yang digunakan untuk mengukur penggunaan semua aktiva perusahaan. Kemudian digunakan untuk mengukur berapa jumlah penjualan yang diperoleh dari tiap rupiah aktiva dan biasanya rasio ini dinyatakan dengan desimal.</w:t>
-      </w:r>
-    </w:p>
-    <w:p>
-      <w:pPr>
-        <w:pStyle w:val="NoSpacing"/>
-        <w:ind w:left="851"/>
-        <w:jc w:val="both"/>
-        <w:rPr>
-          <w:rFonts w:ascii="Arial" w:hAnsi="Arial" w:cs="Arial"/>
-        </w:rPr>
-      </w:pPr>
-    </w:p>
-    <w:p>
-      <w:pPr>
-        <w:pStyle w:val="NoSpacing"/>
-        <w:numPr>
-          <w:ilvl w:val="0"/>
-          <w:numId w:val="3"/>
-        </w:numPr>
-        <w:ind w:left="426"/>
-        <w:jc w:val="both"/>
-        <w:rPr>
-          <w:rFonts w:ascii="Arial" w:hAnsi="Arial" w:cs="Arial"/>
-          <w:i/>
-        </w:rPr>
-      </w:pPr>
-      <w:r>
-        <w:rPr>
-          <w:rFonts w:ascii="Arial" w:hAnsi="Arial" w:cs="Arial"/>
-        </w:rPr>
-        <w:t xml:space="preserve">Rasio Profitabilitas </w:t>
-      </w:r>
-      <w:r>
-        <w:rPr>
-          <w:rFonts w:ascii="Arial" w:hAnsi="Arial" w:cs="Arial"/>
-        </w:rPr>
-        <w:t>(</w:t>
-      </w:r>
-      <w:r>
-        <w:rPr>
-          <w:rFonts w:ascii="Arial" w:hAnsi="Arial" w:cs="Arial"/>
-          <w:i/>
-        </w:rPr>
         <w:t>Profitability Ratio</w:t>
       </w:r>
       <w:r>
@@ -12210,19 +12183,7 @@
         <w:rPr>
           <w:rFonts w:ascii="Arial" w:hAnsi="Arial" w:cs="Arial"/>
         </w:rPr>
-        <w:t xml:space="preserve">Rasio profitabilitas merupakan rasio untuk menilai kemampuan perusahaan dalam mencari keuntungan. Rasio ini juga memberikan ukuran tingkat efektifitas manajemen </w:t>
-      </w:r>
-      <w:r>
-        <w:rPr>
-          <w:rFonts w:ascii="Arial" w:hAnsi="Arial" w:cs="Arial"/>
-        </w:rPr>
-        <w:t>suatu</w:t>
-      </w:r>
-      <w:r>
-        <w:rPr>
-          <w:rFonts w:ascii="Arial" w:hAnsi="Arial" w:cs="Arial"/>
-        </w:rPr>
-        <w:t xml:space="preserve"> perusahaan. Rasio ini terdiri dari:</w:t>
+        <w:t>Rasio profitabilitas merupakan rasio untuk menilai kemampuan perusahaan dalam mencari keuntungan. Rasio ini juga memberikan ukuran tingkat efektifitas manajemen suatu perusahaan. Rasio ini terdiri dari:</w:t>
       </w:r>
     </w:p>
     <w:p>
@@ -20957,7 +20918,7 @@
 </file>
 
 <file path=customXml/itemProps1.xml><?xml version="1.0" encoding="utf-8"?>
-<ds:datastoreItem xmlns:ds="http://schemas.openxmlformats.org/officeDocument/2006/customXml" ds:itemID="{8CD018AF-785E-4496-814A-C4A9B6CAA814}">
+<ds:datastoreItem xmlns:ds="http://schemas.openxmlformats.org/officeDocument/2006/customXml" ds:itemID="{95CA4C61-8E52-4580-9B92-6A699C9AFA18}">
   <ds:schemaRefs>
     <ds:schemaRef ds:uri="http://schemas.openxmlformats.org/officeDocument/2006/bibliography"/>
   </ds:schemaRefs>

</xml_diff>

<commit_message>
penambahan materi aspek keuangan penilaian investasi
</commit_message>
<xml_diff>
--- a/Resume Buku Studi Kelayakan Bisnis.docx
+++ b/Resume Buku Studi Kelayakan Bisnis.docx
@@ -12347,98 +12347,491 @@
           <w:ilvl w:val="0"/>
           <w:numId w:val="3"/>
         </w:numPr>
-        <w:jc w:val="both"/>
-        <w:rPr>
-          <w:rFonts w:ascii="Arial" w:hAnsi="Arial" w:cs="Arial"/>
-        </w:rPr>
-      </w:pPr>
-      <w:r>
-        <w:rPr>
-          <w:rFonts w:ascii="Arial" w:hAnsi="Arial" w:cs="Arial"/>
+        <w:ind w:left="426"/>
+        <w:jc w:val="both"/>
+        <w:rPr>
+          <w:rFonts w:ascii="Arial" w:hAnsi="Arial" w:cs="Arial"/>
+        </w:rPr>
+      </w:pPr>
+      <w:r>
+        <w:rPr>
+          <w:rFonts w:ascii="Arial" w:hAnsi="Arial" w:cs="Arial"/>
+          <w:b/>
+          <w:i/>
         </w:rPr>
         <w:t>Payback Period (PP)</w:t>
       </w:r>
-    </w:p>
-    <w:p>
-      <w:pPr>
-        <w:pStyle w:val="NoSpacing"/>
-        <w:numPr>
-          <w:ilvl w:val="0"/>
-          <w:numId w:val="3"/>
-        </w:numPr>
-        <w:jc w:val="both"/>
-        <w:rPr>
-          <w:rFonts w:ascii="Arial" w:hAnsi="Arial" w:cs="Arial"/>
-        </w:rPr>
-      </w:pPr>
-      <w:r>
-        <w:rPr>
-          <w:rFonts w:ascii="Arial" w:hAnsi="Arial" w:cs="Arial"/>
+      <w:r>
+        <w:rPr>
+          <w:rFonts w:ascii="Arial" w:hAnsi="Arial" w:cs="Arial"/>
+        </w:rPr>
+        <w:t xml:space="preserve"> </w:t>
+      </w:r>
+    </w:p>
+    <w:p>
+      <w:pPr>
+        <w:pStyle w:val="NoSpacing"/>
+        <w:ind w:left="426"/>
+        <w:jc w:val="both"/>
+        <w:rPr>
+          <w:rFonts w:ascii="Arial" w:hAnsi="Arial" w:cs="Arial"/>
+        </w:rPr>
+      </w:pPr>
+      <w:r>
+        <w:rPr>
+          <w:rFonts w:ascii="Arial" w:hAnsi="Arial" w:cs="Arial"/>
+        </w:rPr>
+        <w:t>Metode ini merupakan teknik penilaian terhadap jangka waktu (periode) pengembalian investasi suatu proyek atau usaha. Penilaian ini dapat dilihat dari perhitungan kas bersih (</w:t>
+      </w:r>
+      <w:r>
+        <w:rPr>
+          <w:rFonts w:ascii="Arial" w:hAnsi="Arial" w:cs="Arial"/>
+          <w:i/>
+        </w:rPr>
+        <w:t>proceed</w:t>
+      </w:r>
+      <w:r>
+        <w:rPr>
+          <w:rFonts w:ascii="Arial" w:hAnsi="Arial" w:cs="Arial"/>
+        </w:rPr>
+        <w:t>) yang diperoleh setiap tahun. Nilai kas bersih merupakan penjumlahan laba setelah pajak ditambah dengan penyusutan (dengan catatan jika investasi 100% menggunakan modal sendiri);</w:t>
+      </w:r>
+    </w:p>
+    <w:p>
+      <w:pPr>
+        <w:pStyle w:val="NoSpacing"/>
+        <w:ind w:left="426"/>
+        <w:jc w:val="both"/>
+        <w:rPr>
+          <w:rFonts w:ascii="Arial" w:hAnsi="Arial" w:cs="Arial"/>
+        </w:rPr>
+      </w:pPr>
+    </w:p>
+    <w:p>
+      <w:pPr>
+        <w:pStyle w:val="NoSpacing"/>
+        <w:numPr>
+          <w:ilvl w:val="0"/>
+          <w:numId w:val="3"/>
+        </w:numPr>
+        <w:ind w:left="426"/>
+        <w:jc w:val="both"/>
+        <w:rPr>
+          <w:rFonts w:ascii="Arial" w:hAnsi="Arial" w:cs="Arial"/>
+        </w:rPr>
+      </w:pPr>
+      <w:r>
+        <w:rPr>
+          <w:rFonts w:ascii="Arial" w:hAnsi="Arial" w:cs="Arial"/>
+          <w:b/>
+          <w:i/>
         </w:rPr>
         <w:t>Average</w:t>
       </w:r>
       <w:r>
         <w:rPr>
           <w:rFonts w:ascii="Arial" w:hAnsi="Arial" w:cs="Arial"/>
+          <w:b/>
+          <w:i/>
         </w:rPr>
         <w:t xml:space="preserve"> Rate of Return (ARR)</w:t>
       </w:r>
+      <w:r>
+        <w:rPr>
+          <w:rFonts w:ascii="Arial" w:hAnsi="Arial" w:cs="Arial"/>
+        </w:rPr>
+        <w:t xml:space="preserve"> </w:t>
+      </w:r>
+    </w:p>
+    <w:p>
+      <w:pPr>
+        <w:pStyle w:val="NoSpacing"/>
+        <w:ind w:left="426"/>
+        <w:jc w:val="both"/>
+        <w:rPr>
+          <w:rFonts w:ascii="Arial" w:hAnsi="Arial" w:cs="Arial"/>
+        </w:rPr>
+      </w:pPr>
+      <w:r>
+        <w:rPr>
+          <w:rFonts w:ascii="Arial" w:hAnsi="Arial" w:cs="Arial"/>
+        </w:rPr>
+        <w:t>Metode ini merupakan</w:t>
+      </w:r>
+      <w:r>
+        <w:rPr>
+          <w:rFonts w:ascii="Arial" w:hAnsi="Arial" w:cs="Arial"/>
+          <w:b/>
+        </w:rPr>
+        <w:t xml:space="preserve"> </w:t>
+      </w:r>
+      <w:r>
+        <w:rPr>
+          <w:rFonts w:ascii="Arial" w:hAnsi="Arial" w:cs="Arial"/>
+        </w:rPr>
+        <w:t>cara untuk</w:t>
+      </w:r>
+      <w:r>
+        <w:rPr>
+          <w:rFonts w:ascii="Arial" w:hAnsi="Arial" w:cs="Arial"/>
+        </w:rPr>
+        <w:t xml:space="preserve"> mengukur rata-rata pengembalian bunga dengan cara membandingkan antara rata-rata laba sebelum pajak (EAT) dengan rata-rata investasi</w:t>
+      </w:r>
+      <w:r>
+        <w:rPr>
+          <w:rFonts w:ascii="Arial" w:hAnsi="Arial" w:cs="Arial"/>
+        </w:rPr>
+        <w:t>;</w:t>
+      </w:r>
+    </w:p>
+    <w:p>
+      <w:pPr>
+        <w:pStyle w:val="NoSpacing"/>
+        <w:ind w:left="426"/>
+        <w:jc w:val="both"/>
+        <w:rPr>
+          <w:rFonts w:ascii="Arial" w:hAnsi="Arial" w:cs="Arial"/>
+        </w:rPr>
+      </w:pPr>
+    </w:p>
+    <w:p>
+      <w:pPr>
+        <w:pStyle w:val="NoSpacing"/>
+        <w:numPr>
+          <w:ilvl w:val="0"/>
+          <w:numId w:val="3"/>
+        </w:numPr>
+        <w:ind w:left="426"/>
+        <w:jc w:val="both"/>
+        <w:rPr>
+          <w:rFonts w:ascii="Arial" w:hAnsi="Arial" w:cs="Arial"/>
+        </w:rPr>
+      </w:pPr>
+      <w:r>
+        <w:rPr>
+          <w:rFonts w:ascii="Arial" w:hAnsi="Arial" w:cs="Arial"/>
+          <w:b/>
+          <w:i/>
+        </w:rPr>
+        <w:t>Net Present Value (NPV)</w:t>
+      </w:r>
+    </w:p>
+    <w:p>
+      <w:pPr>
+        <w:pStyle w:val="NoSpacing"/>
+        <w:ind w:left="426"/>
+        <w:jc w:val="both"/>
+        <w:rPr>
+          <w:rFonts w:ascii="Arial" w:hAnsi="Arial" w:cs="Arial"/>
+        </w:rPr>
+      </w:pPr>
+      <w:r>
+        <w:rPr>
+          <w:rFonts w:ascii="Arial" w:hAnsi="Arial" w:cs="Arial"/>
+        </w:rPr>
+        <w:t xml:space="preserve">Metode ini merupakan perbandingan antara </w:t>
+      </w:r>
+      <w:r>
+        <w:rPr>
+          <w:rFonts w:ascii="Arial" w:hAnsi="Arial" w:cs="Arial"/>
+          <w:i/>
+        </w:rPr>
+        <w:t>present value</w:t>
+      </w:r>
+      <w:r>
+        <w:rPr>
+          <w:rFonts w:ascii="Arial" w:hAnsi="Arial" w:cs="Arial"/>
+          <w:i/>
+        </w:rPr>
+        <w:t>(PV)</w:t>
+      </w:r>
+      <w:r>
+        <w:rPr>
+          <w:rFonts w:ascii="Arial" w:hAnsi="Arial" w:cs="Arial"/>
+        </w:rPr>
+        <w:t xml:space="preserve"> kas bersih (</w:t>
+      </w:r>
+      <w:r>
+        <w:rPr>
+          <w:rFonts w:ascii="Arial" w:hAnsi="Arial" w:cs="Arial"/>
+          <w:i/>
+        </w:rPr>
+        <w:t>PV of proceed</w:t>
+      </w:r>
+      <w:r>
+        <w:rPr>
+          <w:rFonts w:ascii="Arial" w:hAnsi="Arial" w:cs="Arial"/>
+        </w:rPr>
+        <w:t>)</w:t>
+      </w:r>
+      <w:r>
+        <w:rPr>
+          <w:rFonts w:ascii="Arial" w:hAnsi="Arial" w:cs="Arial"/>
+        </w:rPr>
+        <w:t xml:space="preserve"> dan PV investasi (</w:t>
+      </w:r>
+      <w:r>
+        <w:rPr>
+          <w:rFonts w:ascii="Arial" w:hAnsi="Arial" w:cs="Arial"/>
+          <w:i/>
+        </w:rPr>
+        <w:t>capital outlays</w:t>
+      </w:r>
+      <w:r>
+        <w:rPr>
+          <w:rFonts w:ascii="Arial" w:hAnsi="Arial" w:cs="Arial"/>
+        </w:rPr>
+        <w:t xml:space="preserve">) selama umur investasi. Selisih antara nilai kedua PV tersebutlah yang dikenal dengan </w:t>
+      </w:r>
+      <w:r>
+        <w:rPr>
+          <w:rFonts w:ascii="Arial" w:hAnsi="Arial" w:cs="Arial"/>
+          <w:i/>
+        </w:rPr>
+        <w:t>net present value</w:t>
+      </w:r>
+      <w:r>
+        <w:rPr>
+          <w:rFonts w:ascii="Arial" w:hAnsi="Arial" w:cs="Arial"/>
+        </w:rPr>
+        <w:t xml:space="preserve"> (</w:t>
+      </w:r>
+      <w:r>
+        <w:rPr>
+          <w:rFonts w:ascii="Arial" w:hAnsi="Arial" w:cs="Arial"/>
+          <w:i/>
+        </w:rPr>
+        <w:t>NPV</w:t>
+      </w:r>
+      <w:r>
+        <w:rPr>
+          <w:rFonts w:ascii="Arial" w:hAnsi="Arial" w:cs="Arial"/>
+        </w:rPr>
+        <w:t>)</w:t>
+      </w:r>
+      <w:r>
+        <w:rPr>
+          <w:rFonts w:ascii="Arial" w:hAnsi="Arial" w:cs="Arial"/>
+        </w:rPr>
+        <w:t xml:space="preserve">. Untuk menghitung NPV, terlebih dahulu harus tahu berapa PV kas bersihnya. PV kas bersih dapat dicari dengan jalan membuat dan menghitung dari </w:t>
+      </w:r>
+      <w:r>
+        <w:rPr>
+          <w:rFonts w:ascii="Arial" w:hAnsi="Arial" w:cs="Arial"/>
+          <w:i/>
+        </w:rPr>
+        <w:t>cash flow</w:t>
+      </w:r>
+      <w:r>
+        <w:rPr>
+          <w:rFonts w:ascii="Arial" w:hAnsi="Arial" w:cs="Arial"/>
+        </w:rPr>
+        <w:t xml:space="preserve"> perusahaan selama umur investasi tertentu.</w:t>
+      </w:r>
+    </w:p>
+    <w:p>
+      <w:pPr>
+        <w:pStyle w:val="NoSpacing"/>
+        <w:ind w:left="426"/>
+        <w:jc w:val="both"/>
+        <w:rPr>
+          <w:rFonts w:ascii="Arial" w:hAnsi="Arial" w:cs="Arial"/>
+        </w:rPr>
+      </w:pPr>
+    </w:p>
+    <w:p>
+      <w:pPr>
+        <w:pStyle w:val="NoSpacing"/>
+        <w:numPr>
+          <w:ilvl w:val="0"/>
+          <w:numId w:val="3"/>
+        </w:numPr>
+        <w:ind w:left="426"/>
+        <w:jc w:val="both"/>
+        <w:rPr>
+          <w:rFonts w:ascii="Arial" w:hAnsi="Arial" w:cs="Arial"/>
+        </w:rPr>
+      </w:pPr>
+      <w:r>
+        <w:rPr>
+          <w:rFonts w:ascii="Arial" w:hAnsi="Arial" w:cs="Arial"/>
+          <w:b/>
+          <w:i/>
+        </w:rPr>
+        <w:t>Internal Rate of Returns (IRR)</w:t>
+      </w:r>
+    </w:p>
+    <w:p>
+      <w:pPr>
+        <w:pStyle w:val="NoSpacing"/>
+        <w:ind w:left="426"/>
+        <w:jc w:val="both"/>
+        <w:rPr>
+          <w:rFonts w:ascii="Arial" w:hAnsi="Arial" w:cs="Arial"/>
+        </w:rPr>
+      </w:pPr>
+    </w:p>
+    <w:p>
+      <w:pPr>
+        <w:pStyle w:val="NoSpacing"/>
+        <w:ind w:left="426"/>
+        <w:jc w:val="both"/>
+        <w:rPr>
+          <w:rFonts w:ascii="Arial" w:hAnsi="Arial" w:cs="Arial"/>
+        </w:rPr>
+      </w:pPr>
+    </w:p>
+    <w:p>
+      <w:pPr>
+        <w:pStyle w:val="NoSpacing"/>
+        <w:numPr>
+          <w:ilvl w:val="0"/>
+          <w:numId w:val="3"/>
+        </w:numPr>
+        <w:ind w:left="426"/>
+        <w:jc w:val="both"/>
+        <w:rPr>
+          <w:rFonts w:ascii="Arial" w:hAnsi="Arial" w:cs="Arial"/>
+        </w:rPr>
+      </w:pPr>
+      <w:r>
+        <w:rPr>
+          <w:rFonts w:ascii="Arial" w:hAnsi="Arial" w:cs="Arial"/>
+          <w:b/>
+          <w:i/>
+        </w:rPr>
+        <w:t>Profitability Index (PI)</w:t>
+      </w:r>
+    </w:p>
+    <w:p>
+      <w:pPr>
+        <w:pStyle w:val="NoSpacing"/>
+        <w:ind w:left="426"/>
+        <w:jc w:val="both"/>
+        <w:rPr>
+          <w:rFonts w:ascii="Arial" w:hAnsi="Arial" w:cs="Arial"/>
+        </w:rPr>
+      </w:pPr>
+    </w:p>
+    <w:p>
+      <w:pPr>
+        <w:pStyle w:val="NoSpacing"/>
+        <w:ind w:left="426"/>
+        <w:jc w:val="both"/>
+        <w:rPr>
+          <w:rFonts w:ascii="Arial" w:hAnsi="Arial" w:cs="Arial"/>
+        </w:rPr>
+      </w:pPr>
+    </w:p>
+    <w:p>
+      <w:pPr>
+        <w:pStyle w:val="NoSpacing"/>
+        <w:numPr>
+          <w:ilvl w:val="0"/>
+          <w:numId w:val="3"/>
+        </w:numPr>
+        <w:ind w:left="426"/>
+        <w:jc w:val="both"/>
+        <w:rPr>
+          <w:rFonts w:ascii="Arial" w:hAnsi="Arial" w:cs="Arial"/>
+        </w:rPr>
+      </w:pPr>
+      <w:r>
+        <w:rPr>
+          <w:rFonts w:ascii="Arial" w:hAnsi="Arial" w:cs="Arial"/>
+          <w:b/>
+        </w:rPr>
+        <w:t>Rasio Keuangan</w:t>
+      </w:r>
+      <w:r>
+        <w:rPr>
+          <w:rFonts w:ascii="Arial" w:hAnsi="Arial" w:cs="Arial"/>
+        </w:rPr>
+        <w:t xml:space="preserve">. </w:t>
+      </w:r>
+      <w:r>
+        <w:rPr>
+          <w:rFonts w:ascii="Arial" w:hAnsi="Arial" w:cs="Arial"/>
+        </w:rPr>
+        <w:t>Se</w:t>
+      </w:r>
+      <w:r>
+        <w:rPr>
+          <w:rFonts w:ascii="Arial" w:hAnsi="Arial" w:cs="Arial"/>
+        </w:rPr>
+        <w:t>perti</w:t>
+      </w:r>
+      <w:r>
+        <w:rPr>
+          <w:rFonts w:ascii="Arial" w:hAnsi="Arial" w:cs="Arial"/>
+        </w:rPr>
+        <w:t xml:space="preserve"> rasio likuiditas, solvabilitas, aktivitas, dan probabilitas. Penggunaan rasio keuangan ini sebaiknya digunakan atas pemberian pinjaman kepada usaha yang sudah pernah berjalan sebelumnya atau sedang berjalan.</w:t>
+      </w:r>
+    </w:p>
+    <w:p>
+      <w:pPr>
+        <w:pStyle w:val="NoSpacing"/>
+        <w:jc w:val="both"/>
+        <w:rPr>
+          <w:rFonts w:ascii="Arial" w:hAnsi="Arial" w:cs="Arial"/>
+        </w:rPr>
+      </w:pPr>
+    </w:p>
+    <w:p>
+      <w:pPr>
+        <w:pStyle w:val="NoSpacing"/>
+        <w:jc w:val="both"/>
+        <w:rPr>
+          <w:rFonts w:ascii="Arial" w:hAnsi="Arial" w:cs="Arial"/>
+        </w:rPr>
+      </w:pPr>
+    </w:p>
+    <w:p>
+      <w:pPr>
+        <w:pStyle w:val="NoSpacing"/>
+        <w:jc w:val="both"/>
+        <w:rPr>
+          <w:rFonts w:ascii="Arial" w:hAnsi="Arial" w:cs="Arial"/>
+          <w:b/>
+        </w:rPr>
+      </w:pPr>
+      <w:r>
+        <w:rPr>
+          <w:rFonts w:ascii="Arial" w:hAnsi="Arial" w:cs="Arial"/>
+          <w:b/>
+        </w:rPr>
+        <w:t>Rasio-rasio Keuangan</w:t>
+      </w:r>
+    </w:p>
+    <w:p>
+      <w:pPr>
+        <w:pStyle w:val="NoSpacing"/>
+        <w:jc w:val="both"/>
+        <w:rPr>
+          <w:rFonts w:ascii="Arial" w:hAnsi="Arial" w:cs="Arial"/>
+        </w:rPr>
+      </w:pPr>
+    </w:p>
+    <w:p>
+      <w:pPr>
+        <w:pStyle w:val="NoSpacing"/>
+        <w:jc w:val="both"/>
+        <w:rPr>
+          <w:rFonts w:ascii="Arial" w:hAnsi="Arial" w:cs="Arial"/>
+        </w:rPr>
+      </w:pPr>
+    </w:p>
+    <w:p>
+      <w:pPr>
+        <w:pStyle w:val="NoSpacing"/>
+        <w:jc w:val="both"/>
+        <w:rPr>
+          <w:rFonts w:ascii="Arial" w:hAnsi="Arial" w:cs="Arial"/>
+          <w:b/>
+        </w:rPr>
+      </w:pPr>
       <w:bookmarkStart w:id="0" w:name="_GoBack"/>
       <w:bookmarkEnd w:id="0"/>
-    </w:p>
-    <w:p>
-      <w:pPr>
-        <w:pStyle w:val="NoSpacing"/>
-        <w:jc w:val="both"/>
-        <w:rPr>
-          <w:rFonts w:ascii="Arial" w:hAnsi="Arial" w:cs="Arial"/>
-        </w:rPr>
-      </w:pPr>
-    </w:p>
-    <w:p>
-      <w:pPr>
-        <w:pStyle w:val="NoSpacing"/>
-        <w:jc w:val="both"/>
-        <w:rPr>
-          <w:rFonts w:ascii="Arial" w:hAnsi="Arial" w:cs="Arial"/>
-          <w:b/>
-        </w:rPr>
-      </w:pPr>
-      <w:r>
-        <w:rPr>
-          <w:rFonts w:ascii="Arial" w:hAnsi="Arial" w:cs="Arial"/>
-          <w:b/>
-        </w:rPr>
-        <w:t>Rasio-rasio Keuangan</w:t>
-      </w:r>
-    </w:p>
-    <w:p>
-      <w:pPr>
-        <w:pStyle w:val="NoSpacing"/>
-        <w:jc w:val="both"/>
-        <w:rPr>
-          <w:rFonts w:ascii="Arial" w:hAnsi="Arial" w:cs="Arial"/>
-        </w:rPr>
-      </w:pPr>
-    </w:p>
-    <w:p>
-      <w:pPr>
-        <w:pStyle w:val="NoSpacing"/>
-        <w:jc w:val="both"/>
-        <w:rPr>
-          <w:rFonts w:ascii="Arial" w:hAnsi="Arial" w:cs="Arial"/>
-        </w:rPr>
-      </w:pPr>
-    </w:p>
-    <w:p>
-      <w:pPr>
-        <w:pStyle w:val="NoSpacing"/>
-        <w:jc w:val="both"/>
-        <w:rPr>
-          <w:rFonts w:ascii="Arial" w:hAnsi="Arial" w:cs="Arial"/>
-          <w:b/>
-        </w:rPr>
-      </w:pPr>
       <w:r>
         <w:rPr>
           <w:rFonts w:ascii="Arial" w:hAnsi="Arial" w:cs="Arial"/>
@@ -26043,7 +26436,7 @@
 </file>
 
 <file path=customXml/itemProps1.xml><?xml version="1.0" encoding="utf-8"?>
-<ds:datastoreItem xmlns:ds="http://schemas.openxmlformats.org/officeDocument/2006/customXml" ds:itemID="{E7A3DE1C-CC38-40B4-919D-2DA5C14AA80D}">
+<ds:datastoreItem xmlns:ds="http://schemas.openxmlformats.org/officeDocument/2006/customXml" ds:itemID="{F58C2B0D-1332-493E-9FA2-C3710C88C694}">
   <ds:schemaRefs>
     <ds:schemaRef ds:uri="http://schemas.openxmlformats.org/officeDocument/2006/bibliography"/>
   </ds:schemaRefs>

</xml_diff>